<commit_message>
Updated Design Spec to v1.5
</commit_message>
<xml_diff>
--- a/Documents/STEM_Design_Specification.docx
+++ b/Documents/STEM_Design_Specification.docx
@@ -264,7 +264,7 @@
         <w:t>.</w:t>
       </w:r>
       <w:r>
-        <w:t>4</w:t>
+        <w:t>5</w:t>
       </w:r>
     </w:p>
     <w:p>
@@ -275,7 +275,19 @@
         <w:rPr>
           <w:i/>
         </w:rPr>
-        <w:t>3/30/</w:t>
+        <w:t>3/3</w:t>
+      </w:r>
+      <w:r>
+        <w:rPr>
+          <w:i/>
+        </w:rPr>
+        <w:t>1</w:t>
+      </w:r>
+      <w:r>
+        <w:rPr>
+          <w:i/>
+        </w:rPr>
+        <w:t>/</w:t>
       </w:r>
       <w:r>
         <w:rPr>
@@ -544,7 +556,7 @@
               <w:rPr>
                 <w:rFonts w:ascii="Times New Roman" w:hAnsi="Times New Roman" w:cs="Times New Roman"/>
               </w:rPr>
-              <w:t>1.4</w:t>
+              <w:t>1.5</w:t>
             </w:r>
           </w:p>
         </w:tc>
@@ -596,7 +608,7 @@
                 <w:sz w:val="22"/>
                 <w:szCs w:val="22"/>
               </w:rPr>
-              <w:t>3/30/2014</w:t>
+              <w:t>3/31/2014</w:t>
             </w:r>
           </w:p>
         </w:tc>
@@ -624,7 +636,7 @@
                 <w:sz w:val="22"/>
                 <w:szCs w:val="22"/>
               </w:rPr>
-              <w:t>Updated 3.1 IRQ information</w:t>
+              <w:t>Added interface mode flowchart</w:t>
             </w:r>
           </w:p>
           <w:p>
@@ -641,13 +653,49 @@
                 <w:sz w:val="22"/>
                 <w:szCs w:val="22"/>
               </w:rPr>
-              <w:t>Updated 3.2 Interface Mode details</w:t>
-            </w:r>
-          </w:p>
-          <w:p>
-            <w:pPr>
-              <w:ind w:left="0"/>
-              <w:jc w:val="left"/>
+              <w:t>Added error messages</w:t>
+            </w:r>
+          </w:p>
+        </w:tc>
+      </w:tr>
+      <w:tr>
+        <w:tc>
+          <w:tcPr>
+            <w:tcW w:w="1260" w:type="dxa"/>
+            <w:tcBorders>
+              <w:left w:val="single" w:sz="4" w:space="0" w:color="000000"/>
+              <w:bottom w:val="single" w:sz="4" w:space="0" w:color="000000"/>
+            </w:tcBorders>
+            <w:shd w:val="clear" w:color="auto" w:fill="auto"/>
+          </w:tcPr>
+          <w:p>
+            <w:pPr>
+              <w:pStyle w:val="Tabletext"/>
+              <w:jc w:val="center"/>
+              <w:rPr>
+                <w:rFonts w:ascii="Times New Roman" w:hAnsi="Times New Roman" w:cs="Times New Roman"/>
+              </w:rPr>
+            </w:pPr>
+            <w:r>
+              <w:rPr>
+                <w:rFonts w:ascii="Times New Roman" w:hAnsi="Times New Roman" w:cs="Times New Roman"/>
+              </w:rPr>
+              <w:t>1.4</w:t>
+            </w:r>
+          </w:p>
+        </w:tc>
+        <w:tc>
+          <w:tcPr>
+            <w:tcW w:w="1530" w:type="dxa"/>
+            <w:tcBorders>
+              <w:left w:val="single" w:sz="4" w:space="0" w:color="000000"/>
+              <w:bottom w:val="single" w:sz="4" w:space="0" w:color="000000"/>
+            </w:tcBorders>
+            <w:shd w:val="clear" w:color="auto" w:fill="auto"/>
+          </w:tcPr>
+          <w:p>
+            <w:pPr>
+              <w:ind w:left="0"/>
               <w:rPr>
                 <w:sz w:val="22"/>
                 <w:szCs w:val="22"/>
@@ -658,7 +706,109 @@
                 <w:sz w:val="22"/>
                 <w:szCs w:val="22"/>
               </w:rPr>
-              <w:t>Adjust page numbering to start on Table of Contents</w:t>
+              <w:t>Scott Lawson</w:t>
+            </w:r>
+          </w:p>
+        </w:tc>
+        <w:tc>
+          <w:tcPr>
+            <w:tcW w:w="1350" w:type="dxa"/>
+            <w:tcBorders>
+              <w:left w:val="single" w:sz="4" w:space="0" w:color="000000"/>
+              <w:bottom w:val="single" w:sz="4" w:space="0" w:color="000000"/>
+            </w:tcBorders>
+            <w:shd w:val="clear" w:color="auto" w:fill="auto"/>
+          </w:tcPr>
+          <w:p>
+            <w:pPr>
+              <w:ind w:left="0"/>
+              <w:rPr>
+                <w:sz w:val="22"/>
+                <w:szCs w:val="22"/>
+              </w:rPr>
+            </w:pPr>
+            <w:r>
+              <w:rPr>
+                <w:sz w:val="22"/>
+                <w:szCs w:val="22"/>
+              </w:rPr>
+              <w:t>3/30/2014</w:t>
+            </w:r>
+          </w:p>
+        </w:tc>
+        <w:tc>
+          <w:tcPr>
+            <w:tcW w:w="5135" w:type="dxa"/>
+            <w:tcBorders>
+              <w:left w:val="single" w:sz="4" w:space="0" w:color="000000"/>
+              <w:bottom w:val="single" w:sz="4" w:space="0" w:color="000000"/>
+              <w:right w:val="single" w:sz="4" w:space="0" w:color="000000"/>
+            </w:tcBorders>
+            <w:shd w:val="clear" w:color="auto" w:fill="auto"/>
+          </w:tcPr>
+          <w:p>
+            <w:pPr>
+              <w:ind w:left="0"/>
+              <w:jc w:val="left"/>
+              <w:rPr>
+                <w:sz w:val="22"/>
+                <w:szCs w:val="22"/>
+              </w:rPr>
+            </w:pPr>
+            <w:r>
+              <w:rPr>
+                <w:sz w:val="22"/>
+                <w:szCs w:val="22"/>
+              </w:rPr>
+              <w:t>Updated 3.1 IRQ information</w:t>
+            </w:r>
+          </w:p>
+          <w:p>
+            <w:pPr>
+              <w:ind w:left="0"/>
+              <w:jc w:val="left"/>
+              <w:rPr>
+                <w:sz w:val="22"/>
+                <w:szCs w:val="22"/>
+              </w:rPr>
+            </w:pPr>
+            <w:r>
+              <w:rPr>
+                <w:sz w:val="22"/>
+                <w:szCs w:val="22"/>
+              </w:rPr>
+              <w:t>Updated 3.2 Interface Mode details</w:t>
+            </w:r>
+          </w:p>
+          <w:p>
+            <w:pPr>
+              <w:ind w:left="0"/>
+              <w:jc w:val="left"/>
+              <w:rPr>
+                <w:sz w:val="22"/>
+                <w:szCs w:val="22"/>
+              </w:rPr>
+            </w:pPr>
+            <w:r>
+              <w:rPr>
+                <w:sz w:val="22"/>
+                <w:szCs w:val="22"/>
+              </w:rPr>
+              <w:t>Adjust</w:t>
+            </w:r>
+            <w:r>
+              <w:rPr>
+                <w:sz w:val="22"/>
+                <w:szCs w:val="22"/>
+              </w:rPr>
+              <w:t>ed</w:t>
+            </w:r>
+            <w:r>
+              <w:rPr>
+                <w:sz w:val="22"/>
+                <w:szCs w:val="22"/>
+              </w:rPr>
+              <w:t xml:space="preserve"> page numbering to start on Table of Contents</w:t>
             </w:r>
           </w:p>
         </w:tc>
@@ -1405,7 +1555,7 @@
         <w:rPr>
           <w:noProof/>
         </w:rPr>
-        <w:instrText xml:space="preserve"> PAGEREF _Toc383958271 \h </w:instrText>
+        <w:instrText xml:space="preserve"> PAGEREF _Toc384063077 \h </w:instrText>
       </w:r>
       <w:r>
         <w:rPr>
@@ -1480,7 +1630,7 @@
         <w:rPr>
           <w:noProof/>
         </w:rPr>
-        <w:instrText xml:space="preserve"> PAGEREF _Toc383958272 \h </w:instrText>
+        <w:instrText xml:space="preserve"> PAGEREF _Toc384063078 \h </w:instrText>
       </w:r>
       <w:r>
         <w:rPr>
@@ -1555,7 +1705,7 @@
         <w:rPr>
           <w:noProof/>
         </w:rPr>
-        <w:instrText xml:space="preserve"> PAGEREF _Toc383958273 \h </w:instrText>
+        <w:instrText xml:space="preserve"> PAGEREF _Toc384063079 \h </w:instrText>
       </w:r>
       <w:r>
         <w:rPr>
@@ -1614,7 +1764,7 @@
         <w:rPr>
           <w:noProof/>
         </w:rPr>
-        <w:instrText xml:space="preserve"> PAGEREF _Toc383958274 \h </w:instrText>
+        <w:instrText xml:space="preserve"> PAGEREF _Toc384063080 \h </w:instrText>
       </w:r>
       <w:r>
         <w:rPr>
@@ -1673,7 +1823,7 @@
         <w:rPr>
           <w:noProof/>
         </w:rPr>
-        <w:instrText xml:space="preserve"> PAGEREF _Toc383958275 \h </w:instrText>
+        <w:instrText xml:space="preserve"> PAGEREF _Toc384063081 \h </w:instrText>
       </w:r>
       <w:r>
         <w:rPr>
@@ -1748,7 +1898,7 @@
         <w:rPr>
           <w:noProof/>
         </w:rPr>
-        <w:instrText xml:space="preserve"> PAGEREF _Toc383958276 \h </w:instrText>
+        <w:instrText xml:space="preserve"> PAGEREF _Toc384063082 \h </w:instrText>
       </w:r>
       <w:r>
         <w:rPr>
@@ -1830,7 +1980,7 @@
         <w:rPr>
           <w:noProof/>
         </w:rPr>
-        <w:instrText xml:space="preserve"> PAGEREF _Toc383958277 \h </w:instrText>
+        <w:instrText xml:space="preserve"> PAGEREF _Toc384063083 \h </w:instrText>
       </w:r>
       <w:r>
         <w:rPr>
@@ -1905,7 +2055,7 @@
         <w:rPr>
           <w:noProof/>
         </w:rPr>
-        <w:instrText xml:space="preserve"> PAGEREF _Toc383958278 \h </w:instrText>
+        <w:instrText xml:space="preserve"> PAGEREF _Toc384063084 \h </w:instrText>
       </w:r>
       <w:r>
         <w:rPr>
@@ -1980,7 +2130,7 @@
         <w:rPr>
           <w:noProof/>
         </w:rPr>
-        <w:instrText xml:space="preserve"> PAGEREF _Toc383958279 \h </w:instrText>
+        <w:instrText xml:space="preserve"> PAGEREF _Toc384063085 \h </w:instrText>
       </w:r>
       <w:r>
         <w:rPr>
@@ -2039,7 +2189,7 @@
         <w:rPr>
           <w:noProof/>
         </w:rPr>
-        <w:instrText xml:space="preserve"> PAGEREF _Toc383958280 \h </w:instrText>
+        <w:instrText xml:space="preserve"> PAGEREF _Toc384063086 \h </w:instrText>
       </w:r>
       <w:r>
         <w:rPr>
@@ -2098,7 +2248,7 @@
         <w:rPr>
           <w:noProof/>
         </w:rPr>
-        <w:instrText xml:space="preserve"> PAGEREF _Toc383958281 \h </w:instrText>
+        <w:instrText xml:space="preserve"> PAGEREF _Toc384063087 \h </w:instrText>
       </w:r>
       <w:r>
         <w:rPr>
@@ -2157,7 +2307,7 @@
         <w:rPr>
           <w:noProof/>
         </w:rPr>
-        <w:instrText xml:space="preserve"> PAGEREF _Toc383958282 \h </w:instrText>
+        <w:instrText xml:space="preserve"> PAGEREF _Toc384063088 \h </w:instrText>
       </w:r>
       <w:r>
         <w:rPr>
@@ -2216,7 +2366,7 @@
         <w:rPr>
           <w:noProof/>
         </w:rPr>
-        <w:instrText xml:space="preserve"> PAGEREF _Toc383958283 \h </w:instrText>
+        <w:instrText xml:space="preserve"> PAGEREF _Toc384063089 \h </w:instrText>
       </w:r>
       <w:r>
         <w:rPr>
@@ -2291,7 +2441,7 @@
         <w:rPr>
           <w:noProof/>
         </w:rPr>
-        <w:instrText xml:space="preserve"> PAGEREF _Toc383958284 \h </w:instrText>
+        <w:instrText xml:space="preserve"> PAGEREF _Toc384063090 \h </w:instrText>
       </w:r>
       <w:r>
         <w:rPr>
@@ -2350,7 +2500,7 @@
         <w:rPr>
           <w:noProof/>
         </w:rPr>
-        <w:instrText xml:space="preserve"> PAGEREF _Toc383958285 \h </w:instrText>
+        <w:instrText xml:space="preserve"> PAGEREF _Toc384063091 \h </w:instrText>
       </w:r>
       <w:r>
         <w:rPr>
@@ -2391,7 +2541,7 @@
         <w:rPr>
           <w:noProof/>
         </w:rPr>
-        <w:t>Sensors</w:t>
+        <w:t>Sensor Design</w:t>
       </w:r>
       <w:r>
         <w:rPr>
@@ -2409,7 +2559,7 @@
         <w:rPr>
           <w:noProof/>
         </w:rPr>
-        <w:instrText xml:space="preserve"> PAGEREF _Toc383958286 \h </w:instrText>
+        <w:instrText xml:space="preserve"> PAGEREF _Toc384063092 \h </w:instrText>
       </w:r>
       <w:r>
         <w:rPr>
@@ -2468,7 +2618,7 @@
         <w:rPr>
           <w:noProof/>
         </w:rPr>
-        <w:instrText xml:space="preserve"> PAGEREF _Toc383958287 \h </w:instrText>
+        <w:instrText xml:space="preserve"> PAGEREF _Toc384063093 \h </w:instrText>
       </w:r>
       <w:r>
         <w:rPr>
@@ -2486,746 +2636,6 @@
           <w:noProof/>
         </w:rPr>
         <w:t>8</w:t>
-      </w:r>
-      <w:r>
-        <w:rPr>
-          <w:noProof/>
-        </w:rPr>
-        <w:fldChar w:fldCharType="end"/>
-      </w:r>
-    </w:p>
-    <w:p>
-      <w:pPr>
-        <w:pStyle w:val="TOC2"/>
-        <w:rPr>
-          <w:rFonts w:asciiTheme="minorHAnsi" w:eastAsiaTheme="minorEastAsia" w:hAnsiTheme="minorHAnsi" w:cstheme="minorBidi"/>
-          <w:noProof/>
-          <w:sz w:val="22"/>
-          <w:szCs w:val="22"/>
-          <w:lang w:val="en-US" w:eastAsia="en-US"/>
-        </w:rPr>
-      </w:pPr>
-      <w:r>
-        <w:rPr>
-          <w:noProof/>
-        </w:rPr>
-        <w:t>2.4</w:t>
-      </w:r>
-      <w:r>
-        <w:rPr>
-          <w:rFonts w:asciiTheme="minorHAnsi" w:eastAsiaTheme="minorEastAsia" w:hAnsiTheme="minorHAnsi" w:cstheme="minorBidi"/>
-          <w:noProof/>
-          <w:sz w:val="22"/>
-          <w:szCs w:val="22"/>
-          <w:lang w:val="en-US" w:eastAsia="en-US"/>
-        </w:rPr>
-        <w:tab/>
-      </w:r>
-      <w:r>
-        <w:rPr>
-          <w:noProof/>
-        </w:rPr>
-        <w:t>Firmware</w:t>
-      </w:r>
-      <w:r>
-        <w:rPr>
-          <w:noProof/>
-        </w:rPr>
-        <w:tab/>
-      </w:r>
-      <w:r>
-        <w:rPr>
-          <w:noProof/>
-        </w:rPr>
-        <w:fldChar w:fldCharType="begin"/>
-      </w:r>
-      <w:r>
-        <w:rPr>
-          <w:noProof/>
-        </w:rPr>
-        <w:instrText xml:space="preserve"> PAGEREF _Toc383958288 \h </w:instrText>
-      </w:r>
-      <w:r>
-        <w:rPr>
-          <w:noProof/>
-        </w:rPr>
-      </w:r>
-      <w:r>
-        <w:rPr>
-          <w:noProof/>
-        </w:rPr>
-        <w:fldChar w:fldCharType="separate"/>
-      </w:r>
-      <w:r>
-        <w:rPr>
-          <w:noProof/>
-        </w:rPr>
-        <w:t>9</w:t>
-      </w:r>
-      <w:r>
-        <w:rPr>
-          <w:noProof/>
-        </w:rPr>
-        <w:fldChar w:fldCharType="end"/>
-      </w:r>
-    </w:p>
-    <w:p>
-      <w:pPr>
-        <w:pStyle w:val="TOC3"/>
-        <w:rPr>
-          <w:rFonts w:asciiTheme="minorHAnsi" w:eastAsiaTheme="minorEastAsia" w:hAnsiTheme="minorHAnsi" w:cstheme="minorBidi"/>
-          <w:noProof/>
-          <w:sz w:val="22"/>
-          <w:szCs w:val="22"/>
-          <w:lang w:val="en-US" w:eastAsia="en-US"/>
-        </w:rPr>
-      </w:pPr>
-      <w:r>
-        <w:rPr>
-          <w:noProof/>
-        </w:rPr>
-        <w:t>Firmware Overview</w:t>
-      </w:r>
-      <w:r>
-        <w:rPr>
-          <w:noProof/>
-        </w:rPr>
-        <w:tab/>
-      </w:r>
-      <w:r>
-        <w:rPr>
-          <w:noProof/>
-        </w:rPr>
-        <w:fldChar w:fldCharType="begin"/>
-      </w:r>
-      <w:r>
-        <w:rPr>
-          <w:noProof/>
-        </w:rPr>
-        <w:instrText xml:space="preserve"> PAGEREF _Toc383958289 \h </w:instrText>
-      </w:r>
-      <w:r>
-        <w:rPr>
-          <w:noProof/>
-        </w:rPr>
-      </w:r>
-      <w:r>
-        <w:rPr>
-          <w:noProof/>
-        </w:rPr>
-        <w:fldChar w:fldCharType="separate"/>
-      </w:r>
-      <w:r>
-        <w:rPr>
-          <w:noProof/>
-        </w:rPr>
-        <w:t>9</w:t>
-      </w:r>
-      <w:r>
-        <w:rPr>
-          <w:noProof/>
-        </w:rPr>
-        <w:fldChar w:fldCharType="end"/>
-      </w:r>
-    </w:p>
-    <w:p>
-      <w:pPr>
-        <w:pStyle w:val="TOC3"/>
-        <w:rPr>
-          <w:rFonts w:asciiTheme="minorHAnsi" w:eastAsiaTheme="minorEastAsia" w:hAnsiTheme="minorHAnsi" w:cstheme="minorBidi"/>
-          <w:noProof/>
-          <w:sz w:val="22"/>
-          <w:szCs w:val="22"/>
-          <w:lang w:val="en-US" w:eastAsia="en-US"/>
-        </w:rPr>
-      </w:pPr>
-      <w:r>
-        <w:rPr>
-          <w:noProof/>
-        </w:rPr>
-        <w:t>Initialization Tasks</w:t>
-      </w:r>
-      <w:r>
-        <w:rPr>
-          <w:noProof/>
-        </w:rPr>
-        <w:tab/>
-      </w:r>
-      <w:r>
-        <w:rPr>
-          <w:noProof/>
-        </w:rPr>
-        <w:fldChar w:fldCharType="begin"/>
-      </w:r>
-      <w:r>
-        <w:rPr>
-          <w:noProof/>
-        </w:rPr>
-        <w:instrText xml:space="preserve"> PAGEREF _Toc383958290 \h </w:instrText>
-      </w:r>
-      <w:r>
-        <w:rPr>
-          <w:noProof/>
-        </w:rPr>
-      </w:r>
-      <w:r>
-        <w:rPr>
-          <w:noProof/>
-        </w:rPr>
-        <w:fldChar w:fldCharType="separate"/>
-      </w:r>
-      <w:r>
-        <w:rPr>
-          <w:noProof/>
-        </w:rPr>
-        <w:t>10</w:t>
-      </w:r>
-      <w:r>
-        <w:rPr>
-          <w:noProof/>
-        </w:rPr>
-        <w:fldChar w:fldCharType="end"/>
-      </w:r>
-    </w:p>
-    <w:p>
-      <w:pPr>
-        <w:pStyle w:val="TOC3"/>
-        <w:rPr>
-          <w:rFonts w:asciiTheme="minorHAnsi" w:eastAsiaTheme="minorEastAsia" w:hAnsiTheme="minorHAnsi" w:cstheme="minorBidi"/>
-          <w:noProof/>
-          <w:sz w:val="22"/>
-          <w:szCs w:val="22"/>
-          <w:lang w:val="en-US" w:eastAsia="en-US"/>
-        </w:rPr>
-      </w:pPr>
-      <w:r>
-        <w:rPr>
-          <w:noProof/>
-        </w:rPr>
-        <w:t>Interrupt Service Routines</w:t>
-      </w:r>
-      <w:r>
-        <w:rPr>
-          <w:noProof/>
-        </w:rPr>
-        <w:tab/>
-      </w:r>
-      <w:r>
-        <w:rPr>
-          <w:noProof/>
-        </w:rPr>
-        <w:fldChar w:fldCharType="begin"/>
-      </w:r>
-      <w:r>
-        <w:rPr>
-          <w:noProof/>
-        </w:rPr>
-        <w:instrText xml:space="preserve"> PAGEREF _Toc383958291 \h </w:instrText>
-      </w:r>
-      <w:r>
-        <w:rPr>
-          <w:noProof/>
-        </w:rPr>
-      </w:r>
-      <w:r>
-        <w:rPr>
-          <w:noProof/>
-        </w:rPr>
-        <w:fldChar w:fldCharType="separate"/>
-      </w:r>
-      <w:r>
-        <w:rPr>
-          <w:noProof/>
-        </w:rPr>
-        <w:t>10</w:t>
-      </w:r>
-      <w:r>
-        <w:rPr>
-          <w:noProof/>
-        </w:rPr>
-        <w:fldChar w:fldCharType="end"/>
-      </w:r>
-    </w:p>
-    <w:p>
-      <w:pPr>
-        <w:pStyle w:val="TOC3"/>
-        <w:rPr>
-          <w:rFonts w:asciiTheme="minorHAnsi" w:eastAsiaTheme="minorEastAsia" w:hAnsiTheme="minorHAnsi" w:cstheme="minorBidi"/>
-          <w:noProof/>
-          <w:sz w:val="22"/>
-          <w:szCs w:val="22"/>
-          <w:lang w:val="en-US" w:eastAsia="en-US"/>
-        </w:rPr>
-      </w:pPr>
-      <w:r>
-        <w:rPr>
-          <w:noProof/>
-        </w:rPr>
-        <w:t>LowV_IRQ ISR</w:t>
-      </w:r>
-      <w:r>
-        <w:rPr>
-          <w:noProof/>
-        </w:rPr>
-        <w:tab/>
-      </w:r>
-      <w:r>
-        <w:rPr>
-          <w:noProof/>
-        </w:rPr>
-        <w:fldChar w:fldCharType="begin"/>
-      </w:r>
-      <w:r>
-        <w:rPr>
-          <w:noProof/>
-        </w:rPr>
-        <w:instrText xml:space="preserve"> PAGEREF _Toc383958292 \h </w:instrText>
-      </w:r>
-      <w:r>
-        <w:rPr>
-          <w:noProof/>
-        </w:rPr>
-      </w:r>
-      <w:r>
-        <w:rPr>
-          <w:noProof/>
-        </w:rPr>
-        <w:fldChar w:fldCharType="separate"/>
-      </w:r>
-      <w:r>
-        <w:rPr>
-          <w:noProof/>
-        </w:rPr>
-        <w:t>12</w:t>
-      </w:r>
-      <w:r>
-        <w:rPr>
-          <w:noProof/>
-        </w:rPr>
-        <w:fldChar w:fldCharType="end"/>
-      </w:r>
-    </w:p>
-    <w:p>
-      <w:pPr>
-        <w:pStyle w:val="TOC3"/>
-        <w:rPr>
-          <w:rFonts w:asciiTheme="minorHAnsi" w:eastAsiaTheme="minorEastAsia" w:hAnsiTheme="minorHAnsi" w:cstheme="minorBidi"/>
-          <w:noProof/>
-          <w:sz w:val="22"/>
-          <w:szCs w:val="22"/>
-          <w:lang w:val="en-US" w:eastAsia="en-US"/>
-        </w:rPr>
-      </w:pPr>
-      <w:r>
-        <w:rPr>
-          <w:noProof/>
-        </w:rPr>
-        <w:t>VBus_IRQ ISR</w:t>
-      </w:r>
-      <w:r>
-        <w:rPr>
-          <w:noProof/>
-        </w:rPr>
-        <w:tab/>
-      </w:r>
-      <w:r>
-        <w:rPr>
-          <w:noProof/>
-        </w:rPr>
-        <w:fldChar w:fldCharType="begin"/>
-      </w:r>
-      <w:r>
-        <w:rPr>
-          <w:noProof/>
-        </w:rPr>
-        <w:instrText xml:space="preserve"> PAGEREF _Toc383958293 \h </w:instrText>
-      </w:r>
-      <w:r>
-        <w:rPr>
-          <w:noProof/>
-        </w:rPr>
-      </w:r>
-      <w:r>
-        <w:rPr>
-          <w:noProof/>
-        </w:rPr>
-        <w:fldChar w:fldCharType="separate"/>
-      </w:r>
-      <w:r>
-        <w:rPr>
-          <w:noProof/>
-        </w:rPr>
-        <w:t>13</w:t>
-      </w:r>
-      <w:r>
-        <w:rPr>
-          <w:noProof/>
-        </w:rPr>
-        <w:fldChar w:fldCharType="end"/>
-      </w:r>
-    </w:p>
-    <w:p>
-      <w:pPr>
-        <w:pStyle w:val="TOC3"/>
-        <w:rPr>
-          <w:rFonts w:asciiTheme="minorHAnsi" w:eastAsiaTheme="minorEastAsia" w:hAnsiTheme="minorHAnsi" w:cstheme="minorBidi"/>
-          <w:noProof/>
-          <w:sz w:val="22"/>
-          <w:szCs w:val="22"/>
-          <w:lang w:val="en-US" w:eastAsia="en-US"/>
-        </w:rPr>
-      </w:pPr>
-      <w:r>
-        <w:rPr>
-          <w:noProof/>
-        </w:rPr>
-        <w:t>Data Samples</w:t>
-      </w:r>
-      <w:r>
-        <w:rPr>
-          <w:noProof/>
-        </w:rPr>
-        <w:tab/>
-      </w:r>
-      <w:r>
-        <w:rPr>
-          <w:noProof/>
-        </w:rPr>
-        <w:fldChar w:fldCharType="begin"/>
-      </w:r>
-      <w:r>
-        <w:rPr>
-          <w:noProof/>
-        </w:rPr>
-        <w:instrText xml:space="preserve"> PAGEREF _Toc383958294 \h </w:instrText>
-      </w:r>
-      <w:r>
-        <w:rPr>
-          <w:noProof/>
-        </w:rPr>
-      </w:r>
-      <w:r>
-        <w:rPr>
-          <w:noProof/>
-        </w:rPr>
-        <w:fldChar w:fldCharType="separate"/>
-      </w:r>
-      <w:r>
-        <w:rPr>
-          <w:noProof/>
-        </w:rPr>
-        <w:t>14</w:t>
-      </w:r>
-      <w:r>
-        <w:rPr>
-          <w:noProof/>
-        </w:rPr>
-        <w:fldChar w:fldCharType="end"/>
-      </w:r>
-    </w:p>
-    <w:p>
-      <w:pPr>
-        <w:pStyle w:val="TOC2"/>
-        <w:rPr>
-          <w:rFonts w:asciiTheme="minorHAnsi" w:eastAsiaTheme="minorEastAsia" w:hAnsiTheme="minorHAnsi" w:cstheme="minorBidi"/>
-          <w:noProof/>
-          <w:sz w:val="22"/>
-          <w:szCs w:val="22"/>
-          <w:lang w:val="en-US" w:eastAsia="en-US"/>
-        </w:rPr>
-      </w:pPr>
-      <w:r>
-        <w:rPr>
-          <w:noProof/>
-        </w:rPr>
-        <w:t>2.5</w:t>
-      </w:r>
-      <w:r>
-        <w:rPr>
-          <w:rFonts w:asciiTheme="minorHAnsi" w:eastAsiaTheme="minorEastAsia" w:hAnsiTheme="minorHAnsi" w:cstheme="minorBidi"/>
-          <w:noProof/>
-          <w:sz w:val="22"/>
-          <w:szCs w:val="22"/>
-          <w:lang w:val="en-US" w:eastAsia="en-US"/>
-        </w:rPr>
-        <w:tab/>
-      </w:r>
-      <w:r>
-        <w:rPr>
-          <w:noProof/>
-        </w:rPr>
-        <w:t>Computer Interface</w:t>
-      </w:r>
-      <w:r>
-        <w:rPr>
-          <w:noProof/>
-        </w:rPr>
-        <w:tab/>
-      </w:r>
-      <w:r>
-        <w:rPr>
-          <w:noProof/>
-        </w:rPr>
-        <w:fldChar w:fldCharType="begin"/>
-      </w:r>
-      <w:r>
-        <w:rPr>
-          <w:noProof/>
-        </w:rPr>
-        <w:instrText xml:space="preserve"> PAGEREF _Toc383958295 \h </w:instrText>
-      </w:r>
-      <w:r>
-        <w:rPr>
-          <w:noProof/>
-        </w:rPr>
-      </w:r>
-      <w:r>
-        <w:rPr>
-          <w:noProof/>
-        </w:rPr>
-        <w:fldChar w:fldCharType="separate"/>
-      </w:r>
-      <w:r>
-        <w:rPr>
-          <w:noProof/>
-        </w:rPr>
-        <w:t>15</w:t>
-      </w:r>
-      <w:r>
-        <w:rPr>
-          <w:noProof/>
-        </w:rPr>
-        <w:fldChar w:fldCharType="end"/>
-      </w:r>
-    </w:p>
-    <w:p>
-      <w:pPr>
-        <w:pStyle w:val="TOC3"/>
-        <w:rPr>
-          <w:rFonts w:asciiTheme="minorHAnsi" w:eastAsiaTheme="minorEastAsia" w:hAnsiTheme="minorHAnsi" w:cstheme="minorBidi"/>
-          <w:noProof/>
-          <w:sz w:val="22"/>
-          <w:szCs w:val="22"/>
-          <w:lang w:val="en-US" w:eastAsia="en-US"/>
-        </w:rPr>
-      </w:pPr>
-      <w:r>
-        <w:rPr>
-          <w:noProof/>
-        </w:rPr>
-        <w:t>User Interface</w:t>
-      </w:r>
-      <w:r>
-        <w:rPr>
-          <w:noProof/>
-        </w:rPr>
-        <w:tab/>
-      </w:r>
-      <w:r>
-        <w:rPr>
-          <w:noProof/>
-        </w:rPr>
-        <w:fldChar w:fldCharType="begin"/>
-      </w:r>
-      <w:r>
-        <w:rPr>
-          <w:noProof/>
-        </w:rPr>
-        <w:instrText xml:space="preserve"> PAGEREF _Toc383958296 \h </w:instrText>
-      </w:r>
-      <w:r>
-        <w:rPr>
-          <w:noProof/>
-        </w:rPr>
-      </w:r>
-      <w:r>
-        <w:rPr>
-          <w:noProof/>
-        </w:rPr>
-        <w:fldChar w:fldCharType="separate"/>
-      </w:r>
-      <w:r>
-        <w:rPr>
-          <w:noProof/>
-        </w:rPr>
-        <w:t>15</w:t>
-      </w:r>
-      <w:r>
-        <w:rPr>
-          <w:noProof/>
-        </w:rPr>
-        <w:fldChar w:fldCharType="end"/>
-      </w:r>
-    </w:p>
-    <w:p>
-      <w:pPr>
-        <w:pStyle w:val="TOC3"/>
-        <w:rPr>
-          <w:rFonts w:asciiTheme="minorHAnsi" w:eastAsiaTheme="minorEastAsia" w:hAnsiTheme="minorHAnsi" w:cstheme="minorBidi"/>
-          <w:noProof/>
-          <w:sz w:val="22"/>
-          <w:szCs w:val="22"/>
-          <w:lang w:val="en-US" w:eastAsia="en-US"/>
-        </w:rPr>
-      </w:pPr>
-      <w:r>
-        <w:rPr>
-          <w:noProof/>
-        </w:rPr>
-        <w:t>Program Installer</w:t>
-      </w:r>
-      <w:r>
-        <w:rPr>
-          <w:noProof/>
-        </w:rPr>
-        <w:tab/>
-      </w:r>
-      <w:r>
-        <w:rPr>
-          <w:noProof/>
-        </w:rPr>
-        <w:fldChar w:fldCharType="begin"/>
-      </w:r>
-      <w:r>
-        <w:rPr>
-          <w:noProof/>
-        </w:rPr>
-        <w:instrText xml:space="preserve"> PAGEREF _Toc383958297 \h </w:instrText>
-      </w:r>
-      <w:r>
-        <w:rPr>
-          <w:noProof/>
-        </w:rPr>
-      </w:r>
-      <w:r>
-        <w:rPr>
-          <w:noProof/>
-        </w:rPr>
-        <w:fldChar w:fldCharType="separate"/>
-      </w:r>
-      <w:r>
-        <w:rPr>
-          <w:noProof/>
-        </w:rPr>
-        <w:t>15</w:t>
-      </w:r>
-      <w:r>
-        <w:rPr>
-          <w:noProof/>
-        </w:rPr>
-        <w:fldChar w:fldCharType="end"/>
-      </w:r>
-    </w:p>
-    <w:p>
-      <w:pPr>
-        <w:pStyle w:val="TOC3"/>
-        <w:rPr>
-          <w:rFonts w:asciiTheme="minorHAnsi" w:eastAsiaTheme="minorEastAsia" w:hAnsiTheme="minorHAnsi" w:cstheme="minorBidi"/>
-          <w:noProof/>
-          <w:sz w:val="22"/>
-          <w:szCs w:val="22"/>
-          <w:lang w:val="en-US" w:eastAsia="en-US"/>
-        </w:rPr>
-      </w:pPr>
-      <w:r>
-        <w:rPr>
-          <w:noProof/>
-        </w:rPr>
-        <w:t>Virtual COM Port</w:t>
-      </w:r>
-      <w:r>
-        <w:rPr>
-          <w:noProof/>
-        </w:rPr>
-        <w:tab/>
-      </w:r>
-      <w:r>
-        <w:rPr>
-          <w:noProof/>
-        </w:rPr>
-        <w:fldChar w:fldCharType="begin"/>
-      </w:r>
-      <w:r>
-        <w:rPr>
-          <w:noProof/>
-        </w:rPr>
-        <w:instrText xml:space="preserve"> PAGEREF _Toc383958298 \h </w:instrText>
-      </w:r>
-      <w:r>
-        <w:rPr>
-          <w:noProof/>
-        </w:rPr>
-      </w:r>
-      <w:r>
-        <w:rPr>
-          <w:noProof/>
-        </w:rPr>
-        <w:fldChar w:fldCharType="separate"/>
-      </w:r>
-      <w:r>
-        <w:rPr>
-          <w:noProof/>
-        </w:rPr>
-        <w:t>15</w:t>
-      </w:r>
-      <w:r>
-        <w:rPr>
-          <w:noProof/>
-        </w:rPr>
-        <w:fldChar w:fldCharType="end"/>
-      </w:r>
-    </w:p>
-    <w:p>
-      <w:pPr>
-        <w:pStyle w:val="TOC3"/>
-        <w:rPr>
-          <w:rFonts w:asciiTheme="minorHAnsi" w:eastAsiaTheme="minorEastAsia" w:hAnsiTheme="minorHAnsi" w:cstheme="minorBidi"/>
-          <w:noProof/>
-          <w:sz w:val="22"/>
-          <w:szCs w:val="22"/>
-          <w:lang w:val="en-US" w:eastAsia="en-US"/>
-        </w:rPr>
-      </w:pPr>
-      <w:r>
-        <w:rPr>
-          <w:noProof/>
-        </w:rPr>
-        <w:t>Interface Mode</w:t>
-      </w:r>
-      <w:r>
-        <w:rPr>
-          <w:noProof/>
-        </w:rPr>
-        <w:tab/>
-      </w:r>
-      <w:r>
-        <w:rPr>
-          <w:noProof/>
-        </w:rPr>
-        <w:fldChar w:fldCharType="begin"/>
-      </w:r>
-      <w:r>
-        <w:rPr>
-          <w:noProof/>
-        </w:rPr>
-        <w:instrText xml:space="preserve"> PAGEREF _Toc383958299 \h </w:instrText>
-      </w:r>
-      <w:r>
-        <w:rPr>
-          <w:noProof/>
-        </w:rPr>
-      </w:r>
-      <w:r>
-        <w:rPr>
-          <w:noProof/>
-        </w:rPr>
-        <w:fldChar w:fldCharType="separate"/>
-      </w:r>
-      <w:r>
-        <w:rPr>
-          <w:noProof/>
-        </w:rPr>
-        <w:t>16</w:t>
       </w:r>
       <w:r>
         <w:rPr>
@@ -3250,86 +2660,47 @@
       </w:pPr>
       <w:r>
         <w:rPr>
-          <w:noProof/>
-        </w:rPr>
-        <w:t>Appendix A: Glossary</w:t>
-      </w:r>
-      <w:r>
-        <w:rPr>
-          <w:noProof/>
-        </w:rPr>
-        <w:tab/>
-      </w:r>
-      <w:r>
-        <w:rPr>
-          <w:noProof/>
-        </w:rPr>
-        <w:fldChar w:fldCharType="begin"/>
-      </w:r>
-      <w:r>
-        <w:rPr>
-          <w:noProof/>
-        </w:rPr>
-        <w:instrText xml:space="preserve"> PAGEREF _Toc383958300 \h </w:instrText>
-      </w:r>
-      <w:r>
-        <w:rPr>
-          <w:noProof/>
-        </w:rPr>
-      </w:r>
-      <w:r>
-        <w:rPr>
-          <w:noProof/>
-        </w:rPr>
-        <w:fldChar w:fldCharType="separate"/>
-      </w:r>
-      <w:r>
-        <w:rPr>
-          <w:noProof/>
-        </w:rPr>
-        <w:t>17</w:t>
-      </w:r>
-      <w:r>
-        <w:rPr>
-          <w:noProof/>
-        </w:rPr>
-        <w:fldChar w:fldCharType="end"/>
-      </w:r>
-    </w:p>
-    <w:p>
-      <w:pPr>
-        <w:pStyle w:val="TOC2"/>
+          <w:caps w:val="0"/>
+          <w:noProof/>
+        </w:rPr>
+        <w:t>3</w:t>
+      </w:r>
+      <w:r>
         <w:rPr>
           <w:rFonts w:asciiTheme="minorHAnsi" w:eastAsiaTheme="minorEastAsia" w:hAnsiTheme="minorHAnsi" w:cstheme="minorBidi"/>
+          <w:b w:val="0"/>
+          <w:bCs w:val="0"/>
+          <w:caps w:val="0"/>
           <w:noProof/>
           <w:sz w:val="22"/>
           <w:szCs w:val="22"/>
           <w:lang w:val="en-US" w:eastAsia="en-US"/>
         </w:rPr>
-      </w:pPr>
-      <w:r>
-        <w:rPr>
-          <w:noProof/>
-        </w:rPr>
-        <w:t>Acronyms</w:t>
-      </w:r>
-      <w:r>
-        <w:rPr>
-          <w:noProof/>
-        </w:rPr>
         <w:tab/>
       </w:r>
       <w:r>
         <w:rPr>
           <w:noProof/>
         </w:rPr>
+        <w:t>Software Plan</w:t>
+      </w:r>
+      <w:r>
+        <w:rPr>
+          <w:noProof/>
+        </w:rPr>
+        <w:tab/>
+      </w:r>
+      <w:r>
+        <w:rPr>
+          <w:noProof/>
+        </w:rPr>
         <w:fldChar w:fldCharType="begin"/>
       </w:r>
       <w:r>
         <w:rPr>
           <w:noProof/>
         </w:rPr>
-        <w:instrText xml:space="preserve"> PAGEREF _Toc383958301 \h </w:instrText>
+        <w:instrText xml:space="preserve"> PAGEREF _Toc384063094 \h </w:instrText>
       </w:r>
       <w:r>
         <w:rPr>
@@ -3346,7 +2717,7 @@
         <w:rPr>
           <w:noProof/>
         </w:rPr>
-        <w:t>17</w:t>
+        <w:t>9</w:t>
       </w:r>
       <w:r>
         <w:rPr>
@@ -3370,6 +2741,867 @@
         <w:rPr>
           <w:noProof/>
         </w:rPr>
+        <w:t>3.1</w:t>
+      </w:r>
+      <w:r>
+        <w:rPr>
+          <w:rFonts w:asciiTheme="minorHAnsi" w:eastAsiaTheme="minorEastAsia" w:hAnsiTheme="minorHAnsi" w:cstheme="minorBidi"/>
+          <w:noProof/>
+          <w:sz w:val="22"/>
+          <w:szCs w:val="22"/>
+          <w:lang w:val="en-US" w:eastAsia="en-US"/>
+        </w:rPr>
+        <w:tab/>
+      </w:r>
+      <w:r>
+        <w:rPr>
+          <w:noProof/>
+        </w:rPr>
+        <w:t>Firmware</w:t>
+      </w:r>
+      <w:r>
+        <w:rPr>
+          <w:noProof/>
+        </w:rPr>
+        <w:tab/>
+      </w:r>
+      <w:r>
+        <w:rPr>
+          <w:noProof/>
+        </w:rPr>
+        <w:fldChar w:fldCharType="begin"/>
+      </w:r>
+      <w:r>
+        <w:rPr>
+          <w:noProof/>
+        </w:rPr>
+        <w:instrText xml:space="preserve"> PAGEREF _Toc384063095 \h </w:instrText>
+      </w:r>
+      <w:r>
+        <w:rPr>
+          <w:noProof/>
+        </w:rPr>
+      </w:r>
+      <w:r>
+        <w:rPr>
+          <w:noProof/>
+        </w:rPr>
+        <w:fldChar w:fldCharType="separate"/>
+      </w:r>
+      <w:r>
+        <w:rPr>
+          <w:noProof/>
+        </w:rPr>
+        <w:t>9</w:t>
+      </w:r>
+      <w:r>
+        <w:rPr>
+          <w:noProof/>
+        </w:rPr>
+        <w:fldChar w:fldCharType="end"/>
+      </w:r>
+    </w:p>
+    <w:p>
+      <w:pPr>
+        <w:pStyle w:val="TOC3"/>
+        <w:rPr>
+          <w:rFonts w:asciiTheme="minorHAnsi" w:eastAsiaTheme="minorEastAsia" w:hAnsiTheme="minorHAnsi" w:cstheme="minorBidi"/>
+          <w:noProof/>
+          <w:sz w:val="22"/>
+          <w:szCs w:val="22"/>
+          <w:lang w:val="en-US" w:eastAsia="en-US"/>
+        </w:rPr>
+      </w:pPr>
+      <w:r>
+        <w:rPr>
+          <w:noProof/>
+        </w:rPr>
+        <w:t>Firmware Overview</w:t>
+      </w:r>
+      <w:r>
+        <w:rPr>
+          <w:noProof/>
+        </w:rPr>
+        <w:tab/>
+      </w:r>
+      <w:r>
+        <w:rPr>
+          <w:noProof/>
+        </w:rPr>
+        <w:fldChar w:fldCharType="begin"/>
+      </w:r>
+      <w:r>
+        <w:rPr>
+          <w:noProof/>
+        </w:rPr>
+        <w:instrText xml:space="preserve"> PAGEREF _Toc384063096 \h </w:instrText>
+      </w:r>
+      <w:r>
+        <w:rPr>
+          <w:noProof/>
+        </w:rPr>
+      </w:r>
+      <w:r>
+        <w:rPr>
+          <w:noProof/>
+        </w:rPr>
+        <w:fldChar w:fldCharType="separate"/>
+      </w:r>
+      <w:r>
+        <w:rPr>
+          <w:noProof/>
+        </w:rPr>
+        <w:t>9</w:t>
+      </w:r>
+      <w:r>
+        <w:rPr>
+          <w:noProof/>
+        </w:rPr>
+        <w:fldChar w:fldCharType="end"/>
+      </w:r>
+    </w:p>
+    <w:p>
+      <w:pPr>
+        <w:pStyle w:val="TOC3"/>
+        <w:rPr>
+          <w:rFonts w:asciiTheme="minorHAnsi" w:eastAsiaTheme="minorEastAsia" w:hAnsiTheme="minorHAnsi" w:cstheme="minorBidi"/>
+          <w:noProof/>
+          <w:sz w:val="22"/>
+          <w:szCs w:val="22"/>
+          <w:lang w:val="en-US" w:eastAsia="en-US"/>
+        </w:rPr>
+      </w:pPr>
+      <w:r>
+        <w:rPr>
+          <w:noProof/>
+        </w:rPr>
+        <w:t>Initialization Tasks</w:t>
+      </w:r>
+      <w:r>
+        <w:rPr>
+          <w:noProof/>
+        </w:rPr>
+        <w:tab/>
+      </w:r>
+      <w:r>
+        <w:rPr>
+          <w:noProof/>
+        </w:rPr>
+        <w:fldChar w:fldCharType="begin"/>
+      </w:r>
+      <w:r>
+        <w:rPr>
+          <w:noProof/>
+        </w:rPr>
+        <w:instrText xml:space="preserve"> PAGEREF _Toc384063097 \h </w:instrText>
+      </w:r>
+      <w:r>
+        <w:rPr>
+          <w:noProof/>
+        </w:rPr>
+      </w:r>
+      <w:r>
+        <w:rPr>
+          <w:noProof/>
+        </w:rPr>
+        <w:fldChar w:fldCharType="separate"/>
+      </w:r>
+      <w:r>
+        <w:rPr>
+          <w:noProof/>
+        </w:rPr>
+        <w:t>10</w:t>
+      </w:r>
+      <w:r>
+        <w:rPr>
+          <w:noProof/>
+        </w:rPr>
+        <w:fldChar w:fldCharType="end"/>
+      </w:r>
+    </w:p>
+    <w:p>
+      <w:pPr>
+        <w:pStyle w:val="TOC3"/>
+        <w:rPr>
+          <w:rFonts w:asciiTheme="minorHAnsi" w:eastAsiaTheme="minorEastAsia" w:hAnsiTheme="minorHAnsi" w:cstheme="minorBidi"/>
+          <w:noProof/>
+          <w:sz w:val="22"/>
+          <w:szCs w:val="22"/>
+          <w:lang w:val="en-US" w:eastAsia="en-US"/>
+        </w:rPr>
+      </w:pPr>
+      <w:r>
+        <w:rPr>
+          <w:noProof/>
+        </w:rPr>
+        <w:t>Interrupt Service Routines</w:t>
+      </w:r>
+      <w:r>
+        <w:rPr>
+          <w:noProof/>
+        </w:rPr>
+        <w:tab/>
+      </w:r>
+      <w:r>
+        <w:rPr>
+          <w:noProof/>
+        </w:rPr>
+        <w:fldChar w:fldCharType="begin"/>
+      </w:r>
+      <w:r>
+        <w:rPr>
+          <w:noProof/>
+        </w:rPr>
+        <w:instrText xml:space="preserve"> PAGEREF _Toc384063098 \h </w:instrText>
+      </w:r>
+      <w:r>
+        <w:rPr>
+          <w:noProof/>
+        </w:rPr>
+      </w:r>
+      <w:r>
+        <w:rPr>
+          <w:noProof/>
+        </w:rPr>
+        <w:fldChar w:fldCharType="separate"/>
+      </w:r>
+      <w:r>
+        <w:rPr>
+          <w:noProof/>
+        </w:rPr>
+        <w:t>10</w:t>
+      </w:r>
+      <w:r>
+        <w:rPr>
+          <w:noProof/>
+        </w:rPr>
+        <w:fldChar w:fldCharType="end"/>
+      </w:r>
+    </w:p>
+    <w:p>
+      <w:pPr>
+        <w:pStyle w:val="TOC3"/>
+        <w:rPr>
+          <w:rFonts w:asciiTheme="minorHAnsi" w:eastAsiaTheme="minorEastAsia" w:hAnsiTheme="minorHAnsi" w:cstheme="minorBidi"/>
+          <w:noProof/>
+          <w:sz w:val="22"/>
+          <w:szCs w:val="22"/>
+          <w:lang w:val="en-US" w:eastAsia="en-US"/>
+        </w:rPr>
+      </w:pPr>
+      <w:r>
+        <w:rPr>
+          <w:noProof/>
+        </w:rPr>
+        <w:t>LowV_IRQ ISR</w:t>
+      </w:r>
+      <w:r>
+        <w:rPr>
+          <w:noProof/>
+        </w:rPr>
+        <w:tab/>
+      </w:r>
+      <w:r>
+        <w:rPr>
+          <w:noProof/>
+        </w:rPr>
+        <w:fldChar w:fldCharType="begin"/>
+      </w:r>
+      <w:r>
+        <w:rPr>
+          <w:noProof/>
+        </w:rPr>
+        <w:instrText xml:space="preserve"> PAGEREF _Toc384063099 \h </w:instrText>
+      </w:r>
+      <w:r>
+        <w:rPr>
+          <w:noProof/>
+        </w:rPr>
+      </w:r>
+      <w:r>
+        <w:rPr>
+          <w:noProof/>
+        </w:rPr>
+        <w:fldChar w:fldCharType="separate"/>
+      </w:r>
+      <w:r>
+        <w:rPr>
+          <w:noProof/>
+        </w:rPr>
+        <w:t>12</w:t>
+      </w:r>
+      <w:r>
+        <w:rPr>
+          <w:noProof/>
+        </w:rPr>
+        <w:fldChar w:fldCharType="end"/>
+      </w:r>
+    </w:p>
+    <w:p>
+      <w:pPr>
+        <w:pStyle w:val="TOC3"/>
+        <w:rPr>
+          <w:rFonts w:asciiTheme="minorHAnsi" w:eastAsiaTheme="minorEastAsia" w:hAnsiTheme="minorHAnsi" w:cstheme="minorBidi"/>
+          <w:noProof/>
+          <w:sz w:val="22"/>
+          <w:szCs w:val="22"/>
+          <w:lang w:val="en-US" w:eastAsia="en-US"/>
+        </w:rPr>
+      </w:pPr>
+      <w:r>
+        <w:rPr>
+          <w:noProof/>
+        </w:rPr>
+        <w:t>VBus_IRQ ISR</w:t>
+      </w:r>
+      <w:r>
+        <w:rPr>
+          <w:noProof/>
+        </w:rPr>
+        <w:tab/>
+      </w:r>
+      <w:r>
+        <w:rPr>
+          <w:noProof/>
+        </w:rPr>
+        <w:fldChar w:fldCharType="begin"/>
+      </w:r>
+      <w:r>
+        <w:rPr>
+          <w:noProof/>
+        </w:rPr>
+        <w:instrText xml:space="preserve"> PAGEREF _Toc384063100 \h </w:instrText>
+      </w:r>
+      <w:r>
+        <w:rPr>
+          <w:noProof/>
+        </w:rPr>
+      </w:r>
+      <w:r>
+        <w:rPr>
+          <w:noProof/>
+        </w:rPr>
+        <w:fldChar w:fldCharType="separate"/>
+      </w:r>
+      <w:r>
+        <w:rPr>
+          <w:noProof/>
+        </w:rPr>
+        <w:t>13</w:t>
+      </w:r>
+      <w:r>
+        <w:rPr>
+          <w:noProof/>
+        </w:rPr>
+        <w:fldChar w:fldCharType="end"/>
+      </w:r>
+    </w:p>
+    <w:p>
+      <w:pPr>
+        <w:pStyle w:val="TOC3"/>
+        <w:rPr>
+          <w:rFonts w:asciiTheme="minorHAnsi" w:eastAsiaTheme="minorEastAsia" w:hAnsiTheme="minorHAnsi" w:cstheme="minorBidi"/>
+          <w:noProof/>
+          <w:sz w:val="22"/>
+          <w:szCs w:val="22"/>
+          <w:lang w:val="en-US" w:eastAsia="en-US"/>
+        </w:rPr>
+      </w:pPr>
+      <w:r>
+        <w:rPr>
+          <w:noProof/>
+        </w:rPr>
+        <w:t>Data Samples</w:t>
+      </w:r>
+      <w:r>
+        <w:rPr>
+          <w:noProof/>
+        </w:rPr>
+        <w:tab/>
+      </w:r>
+      <w:r>
+        <w:rPr>
+          <w:noProof/>
+        </w:rPr>
+        <w:fldChar w:fldCharType="begin"/>
+      </w:r>
+      <w:r>
+        <w:rPr>
+          <w:noProof/>
+        </w:rPr>
+        <w:instrText xml:space="preserve"> PAGEREF _Toc384063101 \h </w:instrText>
+      </w:r>
+      <w:r>
+        <w:rPr>
+          <w:noProof/>
+        </w:rPr>
+      </w:r>
+      <w:r>
+        <w:rPr>
+          <w:noProof/>
+        </w:rPr>
+        <w:fldChar w:fldCharType="separate"/>
+      </w:r>
+      <w:r>
+        <w:rPr>
+          <w:noProof/>
+        </w:rPr>
+        <w:t>14</w:t>
+      </w:r>
+      <w:r>
+        <w:rPr>
+          <w:noProof/>
+        </w:rPr>
+        <w:fldChar w:fldCharType="end"/>
+      </w:r>
+    </w:p>
+    <w:p>
+      <w:pPr>
+        <w:pStyle w:val="TOC2"/>
+        <w:rPr>
+          <w:rFonts w:asciiTheme="minorHAnsi" w:eastAsiaTheme="minorEastAsia" w:hAnsiTheme="minorHAnsi" w:cstheme="minorBidi"/>
+          <w:noProof/>
+          <w:sz w:val="22"/>
+          <w:szCs w:val="22"/>
+          <w:lang w:val="en-US" w:eastAsia="en-US"/>
+        </w:rPr>
+      </w:pPr>
+      <w:r>
+        <w:rPr>
+          <w:noProof/>
+        </w:rPr>
+        <w:t>3.2</w:t>
+      </w:r>
+      <w:r>
+        <w:rPr>
+          <w:rFonts w:asciiTheme="minorHAnsi" w:eastAsiaTheme="minorEastAsia" w:hAnsiTheme="minorHAnsi" w:cstheme="minorBidi"/>
+          <w:noProof/>
+          <w:sz w:val="22"/>
+          <w:szCs w:val="22"/>
+          <w:lang w:val="en-US" w:eastAsia="en-US"/>
+        </w:rPr>
+        <w:tab/>
+      </w:r>
+      <w:r>
+        <w:rPr>
+          <w:noProof/>
+        </w:rPr>
+        <w:t>Computer Interface</w:t>
+      </w:r>
+      <w:r>
+        <w:rPr>
+          <w:noProof/>
+        </w:rPr>
+        <w:tab/>
+      </w:r>
+      <w:r>
+        <w:rPr>
+          <w:noProof/>
+        </w:rPr>
+        <w:fldChar w:fldCharType="begin"/>
+      </w:r>
+      <w:r>
+        <w:rPr>
+          <w:noProof/>
+        </w:rPr>
+        <w:instrText xml:space="preserve"> PAGEREF _Toc384063102 \h </w:instrText>
+      </w:r>
+      <w:r>
+        <w:rPr>
+          <w:noProof/>
+        </w:rPr>
+      </w:r>
+      <w:r>
+        <w:rPr>
+          <w:noProof/>
+        </w:rPr>
+        <w:fldChar w:fldCharType="separate"/>
+      </w:r>
+      <w:r>
+        <w:rPr>
+          <w:noProof/>
+        </w:rPr>
+        <w:t>16</w:t>
+      </w:r>
+      <w:r>
+        <w:rPr>
+          <w:noProof/>
+        </w:rPr>
+        <w:fldChar w:fldCharType="end"/>
+      </w:r>
+    </w:p>
+    <w:p>
+      <w:pPr>
+        <w:pStyle w:val="TOC3"/>
+        <w:rPr>
+          <w:rFonts w:asciiTheme="minorHAnsi" w:eastAsiaTheme="minorEastAsia" w:hAnsiTheme="minorHAnsi" w:cstheme="minorBidi"/>
+          <w:noProof/>
+          <w:sz w:val="22"/>
+          <w:szCs w:val="22"/>
+          <w:lang w:val="en-US" w:eastAsia="en-US"/>
+        </w:rPr>
+      </w:pPr>
+      <w:r>
+        <w:rPr>
+          <w:noProof/>
+        </w:rPr>
+        <w:t>User Interface</w:t>
+      </w:r>
+      <w:r>
+        <w:rPr>
+          <w:noProof/>
+        </w:rPr>
+        <w:tab/>
+      </w:r>
+      <w:r>
+        <w:rPr>
+          <w:noProof/>
+        </w:rPr>
+        <w:fldChar w:fldCharType="begin"/>
+      </w:r>
+      <w:r>
+        <w:rPr>
+          <w:noProof/>
+        </w:rPr>
+        <w:instrText xml:space="preserve"> PAGEREF _Toc384063103 \h </w:instrText>
+      </w:r>
+      <w:r>
+        <w:rPr>
+          <w:noProof/>
+        </w:rPr>
+      </w:r>
+      <w:r>
+        <w:rPr>
+          <w:noProof/>
+        </w:rPr>
+        <w:fldChar w:fldCharType="separate"/>
+      </w:r>
+      <w:r>
+        <w:rPr>
+          <w:noProof/>
+        </w:rPr>
+        <w:t>16</w:t>
+      </w:r>
+      <w:r>
+        <w:rPr>
+          <w:noProof/>
+        </w:rPr>
+        <w:fldChar w:fldCharType="end"/>
+      </w:r>
+    </w:p>
+    <w:p>
+      <w:pPr>
+        <w:pStyle w:val="TOC3"/>
+        <w:rPr>
+          <w:rFonts w:asciiTheme="minorHAnsi" w:eastAsiaTheme="minorEastAsia" w:hAnsiTheme="minorHAnsi" w:cstheme="minorBidi"/>
+          <w:noProof/>
+          <w:sz w:val="22"/>
+          <w:szCs w:val="22"/>
+          <w:lang w:val="en-US" w:eastAsia="en-US"/>
+        </w:rPr>
+      </w:pPr>
+      <w:r>
+        <w:rPr>
+          <w:noProof/>
+        </w:rPr>
+        <w:t>Program Installer</w:t>
+      </w:r>
+      <w:r>
+        <w:rPr>
+          <w:noProof/>
+        </w:rPr>
+        <w:tab/>
+      </w:r>
+      <w:r>
+        <w:rPr>
+          <w:noProof/>
+        </w:rPr>
+        <w:fldChar w:fldCharType="begin"/>
+      </w:r>
+      <w:r>
+        <w:rPr>
+          <w:noProof/>
+        </w:rPr>
+        <w:instrText xml:space="preserve"> PAGEREF _Toc384063104 \h </w:instrText>
+      </w:r>
+      <w:r>
+        <w:rPr>
+          <w:noProof/>
+        </w:rPr>
+      </w:r>
+      <w:r>
+        <w:rPr>
+          <w:noProof/>
+        </w:rPr>
+        <w:fldChar w:fldCharType="separate"/>
+      </w:r>
+      <w:r>
+        <w:rPr>
+          <w:noProof/>
+        </w:rPr>
+        <w:t>16</w:t>
+      </w:r>
+      <w:r>
+        <w:rPr>
+          <w:noProof/>
+        </w:rPr>
+        <w:fldChar w:fldCharType="end"/>
+      </w:r>
+    </w:p>
+    <w:p>
+      <w:pPr>
+        <w:pStyle w:val="TOC3"/>
+        <w:rPr>
+          <w:rFonts w:asciiTheme="minorHAnsi" w:eastAsiaTheme="minorEastAsia" w:hAnsiTheme="minorHAnsi" w:cstheme="minorBidi"/>
+          <w:noProof/>
+          <w:sz w:val="22"/>
+          <w:szCs w:val="22"/>
+          <w:lang w:val="en-US" w:eastAsia="en-US"/>
+        </w:rPr>
+      </w:pPr>
+      <w:r>
+        <w:rPr>
+          <w:noProof/>
+        </w:rPr>
+        <w:t>Virtual COM Port</w:t>
+      </w:r>
+      <w:r>
+        <w:rPr>
+          <w:noProof/>
+        </w:rPr>
+        <w:tab/>
+      </w:r>
+      <w:r>
+        <w:rPr>
+          <w:noProof/>
+        </w:rPr>
+        <w:fldChar w:fldCharType="begin"/>
+      </w:r>
+      <w:r>
+        <w:rPr>
+          <w:noProof/>
+        </w:rPr>
+        <w:instrText xml:space="preserve"> PAGEREF _Toc384063105 \h </w:instrText>
+      </w:r>
+      <w:r>
+        <w:rPr>
+          <w:noProof/>
+        </w:rPr>
+      </w:r>
+      <w:r>
+        <w:rPr>
+          <w:noProof/>
+        </w:rPr>
+        <w:fldChar w:fldCharType="separate"/>
+      </w:r>
+      <w:r>
+        <w:rPr>
+          <w:noProof/>
+        </w:rPr>
+        <w:t>16</w:t>
+      </w:r>
+      <w:r>
+        <w:rPr>
+          <w:noProof/>
+        </w:rPr>
+        <w:fldChar w:fldCharType="end"/>
+      </w:r>
+    </w:p>
+    <w:p>
+      <w:pPr>
+        <w:pStyle w:val="TOC3"/>
+        <w:rPr>
+          <w:rFonts w:asciiTheme="minorHAnsi" w:eastAsiaTheme="minorEastAsia" w:hAnsiTheme="minorHAnsi" w:cstheme="minorBidi"/>
+          <w:noProof/>
+          <w:sz w:val="22"/>
+          <w:szCs w:val="22"/>
+          <w:lang w:val="en-US" w:eastAsia="en-US"/>
+        </w:rPr>
+      </w:pPr>
+      <w:r>
+        <w:rPr>
+          <w:noProof/>
+        </w:rPr>
+        <w:t>Interface Mode</w:t>
+      </w:r>
+      <w:r>
+        <w:rPr>
+          <w:noProof/>
+        </w:rPr>
+        <w:tab/>
+      </w:r>
+      <w:r>
+        <w:rPr>
+          <w:noProof/>
+        </w:rPr>
+        <w:fldChar w:fldCharType="begin"/>
+      </w:r>
+      <w:r>
+        <w:rPr>
+          <w:noProof/>
+        </w:rPr>
+        <w:instrText xml:space="preserve"> PAGEREF _Toc384063106 \h </w:instrText>
+      </w:r>
+      <w:r>
+        <w:rPr>
+          <w:noProof/>
+        </w:rPr>
+      </w:r>
+      <w:r>
+        <w:rPr>
+          <w:noProof/>
+        </w:rPr>
+        <w:fldChar w:fldCharType="separate"/>
+      </w:r>
+      <w:r>
+        <w:rPr>
+          <w:noProof/>
+        </w:rPr>
+        <w:t>17</w:t>
+      </w:r>
+      <w:r>
+        <w:rPr>
+          <w:noProof/>
+        </w:rPr>
+        <w:fldChar w:fldCharType="end"/>
+      </w:r>
+    </w:p>
+    <w:p>
+      <w:pPr>
+        <w:pStyle w:val="TOC1"/>
+        <w:rPr>
+          <w:rFonts w:asciiTheme="minorHAnsi" w:eastAsiaTheme="minorEastAsia" w:hAnsiTheme="minorHAnsi" w:cstheme="minorBidi"/>
+          <w:b w:val="0"/>
+          <w:bCs w:val="0"/>
+          <w:caps w:val="0"/>
+          <w:noProof/>
+          <w:sz w:val="22"/>
+          <w:szCs w:val="22"/>
+          <w:lang w:val="en-US" w:eastAsia="en-US"/>
+        </w:rPr>
+      </w:pPr>
+      <w:r>
+        <w:rPr>
+          <w:noProof/>
+        </w:rPr>
+        <w:t>Appendix A: Glossary</w:t>
+      </w:r>
+      <w:r>
+        <w:rPr>
+          <w:noProof/>
+        </w:rPr>
+        <w:tab/>
+      </w:r>
+      <w:r>
+        <w:rPr>
+          <w:noProof/>
+        </w:rPr>
+        <w:fldChar w:fldCharType="begin"/>
+      </w:r>
+      <w:r>
+        <w:rPr>
+          <w:noProof/>
+        </w:rPr>
+        <w:instrText xml:space="preserve"> PAGEREF _Toc384063107 \h </w:instrText>
+      </w:r>
+      <w:r>
+        <w:rPr>
+          <w:noProof/>
+        </w:rPr>
+      </w:r>
+      <w:r>
+        <w:rPr>
+          <w:noProof/>
+        </w:rPr>
+        <w:fldChar w:fldCharType="separate"/>
+      </w:r>
+      <w:r>
+        <w:rPr>
+          <w:noProof/>
+        </w:rPr>
+        <w:t>20</w:t>
+      </w:r>
+      <w:r>
+        <w:rPr>
+          <w:noProof/>
+        </w:rPr>
+        <w:fldChar w:fldCharType="end"/>
+      </w:r>
+    </w:p>
+    <w:p>
+      <w:pPr>
+        <w:pStyle w:val="TOC2"/>
+        <w:rPr>
+          <w:rFonts w:asciiTheme="minorHAnsi" w:eastAsiaTheme="minorEastAsia" w:hAnsiTheme="minorHAnsi" w:cstheme="minorBidi"/>
+          <w:noProof/>
+          <w:sz w:val="22"/>
+          <w:szCs w:val="22"/>
+          <w:lang w:val="en-US" w:eastAsia="en-US"/>
+        </w:rPr>
+      </w:pPr>
+      <w:r>
+        <w:rPr>
+          <w:noProof/>
+        </w:rPr>
+        <w:t>Acronyms</w:t>
+      </w:r>
+      <w:r>
+        <w:rPr>
+          <w:noProof/>
+        </w:rPr>
+        <w:tab/>
+      </w:r>
+      <w:r>
+        <w:rPr>
+          <w:noProof/>
+        </w:rPr>
+        <w:fldChar w:fldCharType="begin"/>
+      </w:r>
+      <w:r>
+        <w:rPr>
+          <w:noProof/>
+        </w:rPr>
+        <w:instrText xml:space="preserve"> PAGEREF _Toc384063108 \h </w:instrText>
+      </w:r>
+      <w:r>
+        <w:rPr>
+          <w:noProof/>
+        </w:rPr>
+      </w:r>
+      <w:r>
+        <w:rPr>
+          <w:noProof/>
+        </w:rPr>
+        <w:fldChar w:fldCharType="separate"/>
+      </w:r>
+      <w:r>
+        <w:rPr>
+          <w:noProof/>
+        </w:rPr>
+        <w:t>20</w:t>
+      </w:r>
+      <w:r>
+        <w:rPr>
+          <w:noProof/>
+        </w:rPr>
+        <w:fldChar w:fldCharType="end"/>
+      </w:r>
+    </w:p>
+    <w:p>
+      <w:pPr>
+        <w:pStyle w:val="TOC2"/>
+        <w:rPr>
+          <w:rFonts w:asciiTheme="minorHAnsi" w:eastAsiaTheme="minorEastAsia" w:hAnsiTheme="minorHAnsi" w:cstheme="minorBidi"/>
+          <w:noProof/>
+          <w:sz w:val="22"/>
+          <w:szCs w:val="22"/>
+          <w:lang w:val="en-US" w:eastAsia="en-US"/>
+        </w:rPr>
+      </w:pPr>
+      <w:r>
+        <w:rPr>
+          <w:noProof/>
+        </w:rPr>
         <w:t>System Architecture</w:t>
       </w:r>
       <w:r>
@@ -3388,7 +3620,7 @@
         <w:rPr>
           <w:noProof/>
         </w:rPr>
-        <w:instrText xml:space="preserve"> PAGEREF _Toc383958302 \h </w:instrText>
+        <w:instrText xml:space="preserve"> PAGEREF _Toc384063109 \h </w:instrText>
       </w:r>
       <w:r>
         <w:rPr>
@@ -3405,7 +3637,7 @@
         <w:rPr>
           <w:noProof/>
         </w:rPr>
-        <w:t>18</w:t>
+        <w:t>21</w:t>
       </w:r>
       <w:r>
         <w:rPr>
@@ -3442,7 +3674,7 @@
         </w:rPr>
       </w:pPr>
       <w:bookmarkStart w:id="0" w:name="_Toc383958143"/>
-      <w:bookmarkStart w:id="1" w:name="_Toc383958271"/>
+      <w:bookmarkStart w:id="1" w:name="_Toc384063077"/>
       <w:r>
         <w:rPr>
           <w:rFonts w:ascii="Times New Roman" w:hAnsi="Times New Roman" w:cs="Times New Roman"/>
@@ -3466,7 +3698,7 @@
         </w:rPr>
       </w:pPr>
       <w:bookmarkStart w:id="2" w:name="_Toc383958144"/>
-      <w:bookmarkStart w:id="3" w:name="_Toc383958272"/>
+      <w:bookmarkStart w:id="3" w:name="_Toc384063078"/>
       <w:r>
         <w:rPr>
           <w:rFonts w:cs="Times New Roman"/>
@@ -3492,7 +3724,7 @@
         </w:rPr>
       </w:pPr>
       <w:bookmarkStart w:id="4" w:name="_Toc383958145"/>
-      <w:bookmarkStart w:id="5" w:name="_Toc383958273"/>
+      <w:bookmarkStart w:id="5" w:name="_Toc384063079"/>
       <w:r>
         <w:rPr>
           <w:rFonts w:cs="Times New Roman"/>
@@ -3510,7 +3742,7 @@
         <w:t xml:space="preserve"> </w:t>
       </w:r>
       <w:bookmarkStart w:id="6" w:name="_Toc383958146"/>
-      <w:bookmarkStart w:id="7" w:name="_Toc383958274"/>
+      <w:bookmarkStart w:id="7" w:name="_Toc384063080"/>
       <w:r>
         <w:t>Objective Statement</w:t>
       </w:r>
@@ -3530,7 +3762,7 @@
         <w:pStyle w:val="Heading3"/>
       </w:pPr>
       <w:bookmarkStart w:id="8" w:name="_Toc383958147"/>
-      <w:bookmarkStart w:id="9" w:name="_Toc383958275"/>
+      <w:bookmarkStart w:id="9" w:name="_Toc384063081"/>
       <w:r>
         <w:t>Theory of Operation</w:t>
       </w:r>
@@ -3670,7 +3902,7 @@
         <w:br w:type="page"/>
       </w:r>
       <w:bookmarkStart w:id="10" w:name="_Toc383958148"/>
-      <w:bookmarkStart w:id="11" w:name="_Toc383958276"/>
+      <w:bookmarkStart w:id="11" w:name="_Toc384063082"/>
       <w:r>
         <w:t>Engineering Requirements</w:t>
       </w:r>
@@ -5500,7 +5732,7 @@
         <w:br w:type="page"/>
       </w:r>
       <w:bookmarkStart w:id="12" w:name="_Toc383958149"/>
-      <w:bookmarkStart w:id="13" w:name="_Toc383958277"/>
+      <w:bookmarkStart w:id="13" w:name="_Toc384063083"/>
       <w:r>
         <w:t>Hardware Plan</w:t>
       </w:r>
@@ -5512,7 +5744,7 @@
         <w:pStyle w:val="Heading2"/>
       </w:pPr>
       <w:bookmarkStart w:id="14" w:name="_Toc383958150"/>
-      <w:bookmarkStart w:id="15" w:name="_Toc383958278"/>
+      <w:bookmarkStart w:id="15" w:name="_Toc384063084"/>
       <w:r>
         <w:t>Overview</w:t>
       </w:r>
@@ -5524,7 +5756,15 @@
         <w:pStyle w:val="BodyText"/>
       </w:pPr>
       <w:r>
-        <w:t>The base unit will be comprised of a Cypress PSoC 3 microcontroller, a voltage regulator, a sensor interface and a USB bus, along with miscellaneous passive and capacitive components.</w:t>
+        <w:t xml:space="preserve">The base unit will be comprised of a Cypress </w:t>
+      </w:r>
+      <w:proofErr w:type="spellStart"/>
+      <w:r>
+        <w:t>PSoC</w:t>
+      </w:r>
+      <w:proofErr w:type="spellEnd"/>
+      <w:r>
+        <w:t xml:space="preserve"> 3 microcontroller, a voltage regulator, a sensor interface and a USB bus, along with miscellaneous passive and capacitive components.</w:t>
       </w:r>
     </w:p>
     <w:p>
@@ -5532,7 +5772,7 @@
         <w:pStyle w:val="Heading2"/>
       </w:pPr>
       <w:bookmarkStart w:id="16" w:name="_Toc383958151"/>
-      <w:bookmarkStart w:id="17" w:name="_Toc383958279"/>
+      <w:bookmarkStart w:id="17" w:name="_Toc384063085"/>
       <w:r>
         <w:t>Block Diagrams</w:t>
       </w:r>
@@ -5549,7 +5789,7 @@
         <w:pStyle w:val="Heading3"/>
       </w:pPr>
       <w:bookmarkStart w:id="18" w:name="_Toc383958152"/>
-      <w:bookmarkStart w:id="19" w:name="_Toc383958280"/>
+      <w:bookmarkStart w:id="19" w:name="_Toc384063086"/>
       <w:r>
         <w:t xml:space="preserve">Base Unit </w:t>
       </w:r>
@@ -5587,7 +5827,7 @@
           <v:shape id="_x0000_i5793" type="#_x0000_t75" style="width:467.25pt;height:321.75pt" o:ole="">
             <v:imagedata r:id="rId15" o:title=""/>
           </v:shape>
-          <o:OLEObject Type="Embed" ProgID="Visio.Drawing.15" ShapeID="_x0000_i5793" DrawAspect="Content" ObjectID="_1457700246" r:id="rId16"/>
+          <o:OLEObject Type="Embed" ProgID="Visio.Drawing.15" ShapeID="_x0000_i5793" DrawAspect="Content" ObjectID="_1457805120" r:id="rId16"/>
         </w:object>
       </w:r>
     </w:p>
@@ -5599,7 +5839,7 @@
         <w:br w:type="page"/>
       </w:r>
       <w:bookmarkStart w:id="20" w:name="_Toc383958153"/>
-      <w:bookmarkStart w:id="21" w:name="_Toc383958281"/>
+      <w:bookmarkStart w:id="21" w:name="_Toc384063087"/>
       <w:r>
         <w:t xml:space="preserve">Base Unit </w:t>
       </w:r>
@@ -5619,7 +5859,7 @@
           <v:shape id="_x0000_i5792" type="#_x0000_t75" style="width:454.5pt;height:398.25pt" o:ole="">
             <v:imagedata r:id="rId17" o:title=""/>
           </v:shape>
-          <o:OLEObject Type="Embed" ProgID="Visio.Drawing.15" ShapeID="_x0000_i5792" DrawAspect="Content" ObjectID="_1457700247" r:id="rId18"/>
+          <o:OLEObject Type="Embed" ProgID="Visio.Drawing.15" ShapeID="_x0000_i5792" DrawAspect="Content" ObjectID="_1457805121" r:id="rId18"/>
         </w:object>
       </w:r>
     </w:p>
@@ -5631,7 +5871,7 @@
         <w:br w:type="page"/>
       </w:r>
       <w:bookmarkStart w:id="22" w:name="_Toc383958154"/>
-      <w:bookmarkStart w:id="23" w:name="_Toc383958282"/>
+      <w:bookmarkStart w:id="23" w:name="_Toc384063088"/>
       <w:r>
         <w:t xml:space="preserve">Base Unit </w:t>
       </w:r>
@@ -5650,7 +5890,7 @@
           <v:shape id="_x0000_i5791" type="#_x0000_t75" style="width:467.25pt;height:391.5pt" o:ole="">
             <v:imagedata r:id="rId19" o:title=""/>
           </v:shape>
-          <o:OLEObject Type="Embed" ProgID="Visio.Drawing.15" ShapeID="_x0000_i5791" DrawAspect="Content" ObjectID="_1457700248" r:id="rId20"/>
+          <o:OLEObject Type="Embed" ProgID="Visio.Drawing.15" ShapeID="_x0000_i5791" DrawAspect="Content" ObjectID="_1457805122" r:id="rId20"/>
         </w:object>
       </w:r>
     </w:p>
@@ -5662,7 +5902,7 @@
         <w:br w:type="page"/>
       </w:r>
       <w:bookmarkStart w:id="24" w:name="_Toc383958155"/>
-      <w:bookmarkStart w:id="25" w:name="_Toc383958283"/>
+      <w:bookmarkStart w:id="25" w:name="_Toc384063089"/>
       <w:r>
         <w:rPr>
           <w:noProof/>
@@ -5745,7 +5985,7 @@
         <w:br w:type="page"/>
       </w:r>
       <w:bookmarkStart w:id="26" w:name="_Toc383958156"/>
-      <w:bookmarkStart w:id="27" w:name="_Toc383958284"/>
+      <w:bookmarkStart w:id="27" w:name="_Toc384063090"/>
       <w:r>
         <w:t>Implementation</w:t>
       </w:r>
@@ -5757,7 +5997,7 @@
         <w:pStyle w:val="Heading3"/>
       </w:pPr>
       <w:bookmarkStart w:id="28" w:name="_Toc383958157"/>
-      <w:bookmarkStart w:id="29" w:name="_Toc383958285"/>
+      <w:bookmarkStart w:id="29" w:name="_Toc384063091"/>
       <w:r>
         <w:t>Microcontroller</w:t>
       </w:r>
@@ -5792,8 +6032,8 @@
         <w:tblLook w:val="04A0" w:firstRow="1" w:lastRow="0" w:firstColumn="1" w:lastColumn="0" w:noHBand="0" w:noVBand="1"/>
       </w:tblPr>
       <w:tblGrid>
-        <w:gridCol w:w="2636"/>
-        <w:gridCol w:w="6138"/>
+        <w:gridCol w:w="2682"/>
+        <w:gridCol w:w="6318"/>
       </w:tblGrid>
       <w:tr>
         <w:tc>
@@ -6197,55 +6437,60 @@
       <w:pPr>
         <w:pStyle w:val="Heading3"/>
       </w:pPr>
-      <w:bookmarkStart w:id="30" w:name="_Toc383958286"/>
+      <w:bookmarkStart w:id="30" w:name="_Toc384063092"/>
       <w:r>
         <w:t>Sensor</w:t>
       </w:r>
+      <w:r>
+        <w:t xml:space="preserve"> Design</w:t>
+      </w:r>
       <w:bookmarkEnd w:id="30"/>
-      <w:r>
-        <w:t xml:space="preserve"> Design</w:t>
-      </w:r>
-      <w:bookmarkStart w:id="31" w:name="_GoBack"/>
+    </w:p>
+    <w:p>
+      <w:r>
+        <w:t>No sensor data available at this time.</w:t>
+      </w:r>
+    </w:p>
+    <w:p/>
+    <w:p>
+      <w:pPr>
+        <w:pStyle w:val="Heading3"/>
+      </w:pPr>
+      <w:bookmarkStart w:id="31" w:name="_Toc383958159"/>
+      <w:bookmarkStart w:id="32" w:name="_Toc384063093"/>
+      <w:r>
+        <w:t>Power Supply</w:t>
+      </w:r>
       <w:bookmarkEnd w:id="31"/>
-    </w:p>
-    <w:p>
-      <w:r>
-        <w:t>No sensor data available at this time.</w:t>
-      </w:r>
-    </w:p>
-    <w:p/>
-    <w:p>
-      <w:pPr>
-        <w:pStyle w:val="Heading3"/>
-      </w:pPr>
-      <w:bookmarkStart w:id="32" w:name="_Toc383958159"/>
-      <w:bookmarkStart w:id="33" w:name="_Toc383958287"/>
-      <w:r>
-        <w:t>Power Supply</w:t>
-      </w:r>
       <w:bookmarkEnd w:id="32"/>
+    </w:p>
+    <w:p>
+      <w:r>
+        <w:t>No power supply data available at this time.</w:t>
+      </w:r>
+      <w:r>
+        <w:br w:type="page"/>
+      </w:r>
+    </w:p>
+    <w:p>
+      <w:pPr>
+        <w:pStyle w:val="Heading1"/>
+      </w:pPr>
+      <w:bookmarkStart w:id="33" w:name="_Toc384063094"/>
+      <w:r>
+        <w:t>Software Pl</w:t>
+      </w:r>
+      <w:r>
+        <w:t>an</w:t>
+      </w:r>
       <w:bookmarkEnd w:id="33"/>
     </w:p>
     <w:p>
-      <w:r>
-        <w:t>No power supply data available at this time.</w:t>
-      </w:r>
-      <w:r>
-        <w:br w:type="page"/>
-      </w:r>
-      <w:r>
-        <w:t>Software Pl</w:t>
-      </w:r>
-      <w:r>
-        <w:t>an</w:t>
-      </w:r>
-    </w:p>
-    <w:p>
       <w:pPr>
         <w:pStyle w:val="Heading2"/>
       </w:pPr>
       <w:bookmarkStart w:id="34" w:name="_Toc383958160"/>
-      <w:bookmarkStart w:id="35" w:name="_Toc383958288"/>
+      <w:bookmarkStart w:id="35" w:name="_Toc384063095"/>
       <w:r>
         <w:t>Firmware</w:t>
       </w:r>
@@ -6257,7 +6502,7 @@
         <w:pStyle w:val="Heading3"/>
       </w:pPr>
       <w:bookmarkStart w:id="36" w:name="_Toc383958161"/>
-      <w:bookmarkStart w:id="37" w:name="_Toc383958289"/>
+      <w:bookmarkStart w:id="37" w:name="_Toc384063096"/>
       <w:r>
         <w:t>Firmware Overview</w:t>
       </w:r>
@@ -6278,7 +6523,15 @@
         <w:t>s Labs STEM Sensors device firmware will be written in standard C co</w:t>
       </w:r>
       <w:r>
-        <w:t>mpliant with ISO/IEC 9899:2011 and developed in Cypress’ PSoC Creator 3.0.</w:t>
+        <w:t xml:space="preserve">mpliant with ISO/IEC 9899:2011 and developed in Cypress’ </w:t>
+      </w:r>
+      <w:proofErr w:type="spellStart"/>
+      <w:r>
+        <w:t>PSoC</w:t>
+      </w:r>
+      <w:proofErr w:type="spellEnd"/>
+      <w:r>
+        <w:t xml:space="preserve"> Creator 3.0.</w:t>
       </w:r>
       <w:r>
         <w:t xml:space="preserve"> </w:t>
@@ -6303,7 +6556,7 @@
           <v:shape id="_x0000_i5790" type="#_x0000_t75" style="width:339.75pt;height:284.25pt" o:ole="">
             <v:imagedata r:id="rId22" o:title=""/>
           </v:shape>
-          <o:OLEObject Type="Embed" ProgID="Visio.Drawing.15" ShapeID="_x0000_i5790" DrawAspect="Content" ObjectID="_1457700249" r:id="rId23"/>
+          <o:OLEObject Type="Embed" ProgID="Visio.Drawing.15" ShapeID="_x0000_i5790" DrawAspect="Content" ObjectID="_1457805123" r:id="rId23"/>
         </w:object>
       </w:r>
     </w:p>
@@ -6336,7 +6589,7 @@
         <w:br w:type="page"/>
       </w:r>
       <w:bookmarkStart w:id="38" w:name="_Toc383958162"/>
-      <w:bookmarkStart w:id="39" w:name="_Toc383958290"/>
+      <w:bookmarkStart w:id="39" w:name="_Toc384063097"/>
       <w:r>
         <w:t>Initialization</w:t>
       </w:r>
@@ -6402,10 +6655,39 @@
         <w:ind w:left="1152"/>
       </w:pPr>
       <w:r>
-        <w:t>Enable VBus_IRQ, LowV_IRQ</w:t>
-      </w:r>
-      <w:r>
-        <w:t>, SampleStart_IRQ, and Hibernate_IRQ interrupts individually</w:t>
+        <w:t xml:space="preserve">Enable </w:t>
+      </w:r>
+      <w:proofErr w:type="spellStart"/>
+      <w:r>
+        <w:t>VBus_IRQ</w:t>
+      </w:r>
+      <w:proofErr w:type="spellEnd"/>
+      <w:r>
+        <w:t xml:space="preserve">, </w:t>
+      </w:r>
+      <w:proofErr w:type="spellStart"/>
+      <w:r>
+        <w:t>LowV_IRQ</w:t>
+      </w:r>
+      <w:proofErr w:type="spellEnd"/>
+      <w:r>
+        <w:t xml:space="preserve">, </w:t>
+      </w:r>
+      <w:proofErr w:type="spellStart"/>
+      <w:r>
+        <w:t>SampleStart_IRQ</w:t>
+      </w:r>
+      <w:proofErr w:type="spellEnd"/>
+      <w:r>
+        <w:t xml:space="preserve">, and </w:t>
+      </w:r>
+      <w:proofErr w:type="spellStart"/>
+      <w:r>
+        <w:t>Hibernate_IRQ</w:t>
+      </w:r>
+      <w:proofErr w:type="spellEnd"/>
+      <w:r>
+        <w:t xml:space="preserve"> interrupts individually</w:t>
       </w:r>
     </w:p>
     <w:p>
@@ -6419,10 +6701,16 @@
     </w:p>
     <w:p>
       <w:pPr>
+        <w:pStyle w:val="BodyText"/>
+        <w:ind w:left="1152"/>
+      </w:pPr>
+    </w:p>
+    <w:p>
+      <w:pPr>
         <w:pStyle w:val="Heading3"/>
       </w:pPr>
       <w:bookmarkStart w:id="40" w:name="_Toc383958163"/>
-      <w:bookmarkStart w:id="41" w:name="_Toc383958291"/>
+      <w:bookmarkStart w:id="41" w:name="_Toc384063098"/>
       <w:r>
         <w:t>Interrupt Service Routines</w:t>
       </w:r>
@@ -6448,9 +6736,9 @@
         <w:tblLook w:val="04A0" w:firstRow="1" w:lastRow="0" w:firstColumn="1" w:lastColumn="0" w:noHBand="0" w:noVBand="1"/>
       </w:tblPr>
       <w:tblGrid>
-        <w:gridCol w:w="1777"/>
-        <w:gridCol w:w="2706"/>
-        <w:gridCol w:w="4291"/>
+        <w:gridCol w:w="1783"/>
+        <w:gridCol w:w="2789"/>
+        <w:gridCol w:w="4428"/>
       </w:tblGrid>
       <w:tr>
         <w:tc>
@@ -6531,6 +6819,7 @@
                 <w:szCs w:val="20"/>
               </w:rPr>
             </w:pPr>
+            <w:proofErr w:type="spellStart"/>
             <w:r>
               <w:rPr>
                 <w:sz w:val="20"/>
@@ -6538,6 +6827,7 @@
               </w:rPr>
               <w:t>VBus_IRQ</w:t>
             </w:r>
+            <w:proofErr w:type="spellEnd"/>
           </w:p>
         </w:tc>
         <w:tc>
@@ -6594,14 +6884,30 @@
                 <w:sz w:val="20"/>
                 <w:szCs w:val="20"/>
               </w:rPr>
-              <w:t>Activate USB Component, e</w:t>
-            </w:r>
-            <w:r>
-              <w:rPr>
-                <w:sz w:val="20"/>
-                <w:szCs w:val="20"/>
-              </w:rPr>
-              <w:t>umerate device on host, receive and store user settings, dump data samples to host</w:t>
+              <w:t xml:space="preserve">Activate USB Component, </w:t>
+            </w:r>
+            <w:proofErr w:type="spellStart"/>
+            <w:r>
+              <w:rPr>
+                <w:sz w:val="20"/>
+                <w:szCs w:val="20"/>
+              </w:rPr>
+              <w:t>e</w:t>
+            </w:r>
+            <w:r>
+              <w:rPr>
+                <w:sz w:val="20"/>
+                <w:szCs w:val="20"/>
+              </w:rPr>
+              <w:t>umerate</w:t>
+            </w:r>
+            <w:proofErr w:type="spellEnd"/>
+            <w:r>
+              <w:rPr>
+                <w:sz w:val="20"/>
+                <w:szCs w:val="20"/>
+              </w:rPr>
+              <w:t xml:space="preserve"> device on host, receive and store user settings, dump data samples to host</w:t>
             </w:r>
             <w:r>
               <w:rPr>
@@ -6627,6 +6933,7 @@
                 <w:szCs w:val="20"/>
               </w:rPr>
             </w:pPr>
+            <w:proofErr w:type="spellStart"/>
             <w:r>
               <w:rPr>
                 <w:sz w:val="20"/>
@@ -6641,6 +6948,7 @@
               </w:rPr>
               <w:t>Sample_IRQ</w:t>
             </w:r>
+            <w:proofErr w:type="spellEnd"/>
           </w:p>
         </w:tc>
         <w:tc>
@@ -6716,6 +7024,7 @@
                 <w:szCs w:val="20"/>
               </w:rPr>
             </w:pPr>
+            <w:proofErr w:type="spellStart"/>
             <w:r>
               <w:rPr>
                 <w:sz w:val="20"/>
@@ -6730,6 +7039,7 @@
               </w:rPr>
               <w:t>V_IRQ</w:t>
             </w:r>
+            <w:proofErr w:type="spellEnd"/>
           </w:p>
         </w:tc>
         <w:tc>
@@ -6798,6 +7108,7 @@
                 <w:szCs w:val="20"/>
               </w:rPr>
             </w:pPr>
+            <w:proofErr w:type="spellStart"/>
             <w:r>
               <w:rPr>
                 <w:sz w:val="20"/>
@@ -6812,6 +7123,7 @@
               </w:rPr>
               <w:t>Start_IRQ</w:t>
             </w:r>
+            <w:proofErr w:type="spellEnd"/>
           </w:p>
         </w:tc>
         <w:tc>
@@ -6856,6 +7168,7 @@
               </w:rPr>
               <w:t xml:space="preserve">Activate </w:t>
             </w:r>
+            <w:proofErr w:type="spellStart"/>
             <w:r>
               <w:rPr>
                 <w:sz w:val="20"/>
@@ -6868,7 +7181,15 @@
                 <w:sz w:val="20"/>
                 <w:szCs w:val="20"/>
               </w:rPr>
-              <w:t>Sample_IRQ, store time stamp in Flash, activate “Data Sample Start” signal on LED</w:t>
+              <w:t>Sample_IRQ</w:t>
+            </w:r>
+            <w:proofErr w:type="spellEnd"/>
+            <w:r>
+              <w:rPr>
+                <w:sz w:val="20"/>
+                <w:szCs w:val="20"/>
+              </w:rPr>
+              <w:t>, store time stamp in Flash, activate “Data Sample Start” signal on LED</w:t>
             </w:r>
           </w:p>
         </w:tc>
@@ -6887,6 +7208,7 @@
                 <w:szCs w:val="20"/>
               </w:rPr>
             </w:pPr>
+            <w:proofErr w:type="spellStart"/>
             <w:r>
               <w:rPr>
                 <w:sz w:val="20"/>
@@ -6894,6 +7216,7 @@
               </w:rPr>
               <w:t>SampleEnd_IRQ</w:t>
             </w:r>
+            <w:proofErr w:type="spellEnd"/>
           </w:p>
         </w:tc>
         <w:tc>
@@ -6936,7 +7259,23 @@
                 <w:sz w:val="20"/>
                 <w:szCs w:val="20"/>
               </w:rPr>
-              <w:t>Disable TakeSample_IRQ, activate “Data Sample End” signal on LED</w:t>
+              <w:t xml:space="preserve">Disable </w:t>
+            </w:r>
+            <w:proofErr w:type="spellStart"/>
+            <w:r>
+              <w:rPr>
+                <w:sz w:val="20"/>
+                <w:szCs w:val="20"/>
+              </w:rPr>
+              <w:t>TakeSample_IRQ</w:t>
+            </w:r>
+            <w:proofErr w:type="spellEnd"/>
+            <w:r>
+              <w:rPr>
+                <w:sz w:val="20"/>
+                <w:szCs w:val="20"/>
+              </w:rPr>
+              <w:t>, activate “Data Sample End” signal on LED</w:t>
             </w:r>
           </w:p>
         </w:tc>
@@ -6955,6 +7294,7 @@
                 <w:szCs w:val="20"/>
               </w:rPr>
             </w:pPr>
+            <w:proofErr w:type="spellStart"/>
             <w:r>
               <w:rPr>
                 <w:sz w:val="20"/>
@@ -6962,6 +7302,7 @@
               </w:rPr>
               <w:t>Hibernate_IRQ</w:t>
             </w:r>
+            <w:proofErr w:type="spellEnd"/>
           </w:p>
         </w:tc>
         <w:tc>
@@ -7004,7 +7345,23 @@
                 <w:sz w:val="20"/>
                 <w:szCs w:val="20"/>
               </w:rPr>
-              <w:t>If in active state: disable all IRQs except Hibernate_IRQ, enter hibernate</w:t>
+              <w:t xml:space="preserve">If in active state: disable all IRQs except </w:t>
+            </w:r>
+            <w:proofErr w:type="spellStart"/>
+            <w:r>
+              <w:rPr>
+                <w:sz w:val="20"/>
+                <w:szCs w:val="20"/>
+              </w:rPr>
+              <w:t>Hibernate_IRQ</w:t>
+            </w:r>
+            <w:proofErr w:type="spellEnd"/>
+            <w:r>
+              <w:rPr>
+                <w:sz w:val="20"/>
+                <w:szCs w:val="20"/>
+              </w:rPr>
+              <w:t>, enter hibernate</w:t>
             </w:r>
           </w:p>
           <w:p>
@@ -7040,6 +7397,7 @@
                 <w:szCs w:val="20"/>
               </w:rPr>
             </w:pPr>
+            <w:proofErr w:type="spellStart"/>
             <w:r>
               <w:rPr>
                 <w:sz w:val="20"/>
@@ -7047,6 +7405,7 @@
               </w:rPr>
               <w:t>Reset_IRQ</w:t>
             </w:r>
+            <w:proofErr w:type="spellEnd"/>
           </w:p>
         </w:tc>
         <w:tc>
@@ -7117,12 +7476,14 @@
         </w:rPr>
         <w:br w:type="page"/>
       </w:r>
+      <w:proofErr w:type="spellStart"/>
       <w:r>
         <w:rPr>
           <w:rStyle w:val="Strong"/>
         </w:rPr>
         <w:t>TakeSample_IRQ</w:t>
       </w:r>
+      <w:proofErr w:type="spellEnd"/>
       <w:r>
         <w:rPr>
           <w:rStyle w:val="Strong"/>
@@ -7164,20 +7525,54 @@
         <w:t>eq</w:t>
       </w:r>
       <w:r>
-        <w:t>ual to Sample_</w:t>
-      </w:r>
-      <w:r>
-        <w:t xml:space="preserve">Period / </w:t>
-      </w:r>
+        <w:t xml:space="preserve">ual to </w:t>
+      </w:r>
+      <w:proofErr w:type="spellStart"/>
+      <w:r>
+        <w:t>Sample_</w:t>
+      </w:r>
+      <w:r>
+        <w:t>Period</w:t>
+      </w:r>
+      <w:proofErr w:type="spellEnd"/>
+      <w:r>
+        <w:t xml:space="preserve"> / </w:t>
+      </w:r>
+      <w:proofErr w:type="spellStart"/>
       <w:r>
         <w:t>Wake_</w:t>
       </w:r>
       <w:r>
-        <w:t>Period.</w:t>
-      </w:r>
-      <w:r>
-        <w:t xml:space="preserve"> See Pg 148 of the PSoC3 TRM for the Central Timewheel information.</w:t>
-      </w:r>
+        <w:t>Period</w:t>
+      </w:r>
+      <w:proofErr w:type="spellEnd"/>
+      <w:r>
+        <w:t>.</w:t>
+      </w:r>
+      <w:r>
+        <w:t xml:space="preserve"> See </w:t>
+      </w:r>
+      <w:proofErr w:type="spellStart"/>
+      <w:r>
+        <w:t>Pg</w:t>
+      </w:r>
+      <w:proofErr w:type="spellEnd"/>
+      <w:r>
+        <w:t xml:space="preserve"> 148 of the PSoC3 TRM for the Central </w:t>
+      </w:r>
+      <w:proofErr w:type="spellStart"/>
+      <w:r>
+        <w:t>Timewheel</w:t>
+      </w:r>
+      <w:proofErr w:type="spellEnd"/>
+      <w:r>
+        <w:t xml:space="preserve"> information.</w:t>
+      </w:r>
+    </w:p>
+    <w:p>
+      <w:pPr>
+        <w:pStyle w:val="BodyText"/>
+      </w:pPr>
     </w:p>
     <w:p>
       <w:pPr>
@@ -7189,7 +7584,7 @@
           <v:shape id="_x0000_i5789" type="#_x0000_t75" style="width:315pt;height:351.75pt" o:ole="">
             <v:imagedata r:id="rId24" o:title=""/>
           </v:shape>
-          <o:OLEObject Type="Embed" ProgID="Visio.Drawing.15" ShapeID="_x0000_i5789" DrawAspect="Content" ObjectID="_1457700250" r:id="rId25"/>
+          <o:OLEObject Type="Embed" ProgID="Visio.Drawing.15" ShapeID="_x0000_i5789" DrawAspect="Content" ObjectID="_1457805124" r:id="rId25"/>
         </w:object>
       </w:r>
     </w:p>
@@ -7201,10 +7596,12 @@
         <w:br w:type="page"/>
       </w:r>
       <w:bookmarkStart w:id="42" w:name="_Toc383958164"/>
-      <w:bookmarkStart w:id="43" w:name="_Toc383958292"/>
+      <w:bookmarkStart w:id="43" w:name="_Toc384063099"/>
+      <w:proofErr w:type="spellStart"/>
       <w:r>
         <w:t>LowV_IRQ</w:t>
       </w:r>
+      <w:proofErr w:type="spellEnd"/>
       <w:r>
         <w:t xml:space="preserve"> ISR</w:t>
       </w:r>
@@ -7229,7 +7626,7 @@
           <v:shape id="_x0000_i5788" type="#_x0000_t75" style="width:295.5pt;height:328.5pt" o:ole="">
             <v:imagedata r:id="rId26" o:title=""/>
           </v:shape>
-          <o:OLEObject Type="Embed" ProgID="Visio.Drawing.15" ShapeID="_x0000_i5788" DrawAspect="Content" ObjectID="_1457700251" r:id="rId27"/>
+          <o:OLEObject Type="Embed" ProgID="Visio.Drawing.15" ShapeID="_x0000_i5788" DrawAspect="Content" ObjectID="_1457805125" r:id="rId27"/>
         </w:object>
       </w:r>
     </w:p>
@@ -7252,13 +7649,15 @@
         <w:br w:type="page"/>
       </w:r>
       <w:bookmarkStart w:id="44" w:name="_Toc383958165"/>
-      <w:bookmarkStart w:id="45" w:name="_Toc383958293"/>
+      <w:bookmarkStart w:id="45" w:name="_Toc384063100"/>
+      <w:proofErr w:type="spellStart"/>
       <w:r>
         <w:rPr>
           <w:lang w:eastAsia="en-US"/>
         </w:rPr>
         <w:t>VBus_IRQ</w:t>
       </w:r>
+      <w:proofErr w:type="spellEnd"/>
       <w:r>
         <w:rPr>
           <w:lang w:eastAsia="en-US"/>
@@ -7327,7 +7726,7 @@
           <v:shape id="_x0000_i5787" type="#_x0000_t75" style="width:156.75pt;height:335.25pt" o:ole="">
             <v:imagedata r:id="rId28" o:title=""/>
           </v:shape>
-          <o:OLEObject Type="Embed" ProgID="Visio.Drawing.15" ShapeID="_x0000_i5787" DrawAspect="Content" ObjectID="_1457700252" r:id="rId29"/>
+          <o:OLEObject Type="Embed" ProgID="Visio.Drawing.15" ShapeID="_x0000_i5787" DrawAspect="Content" ObjectID="_1457805126" r:id="rId29"/>
         </w:object>
       </w:r>
     </w:p>
@@ -7339,7 +7738,7 @@
         <w:br w:type="page"/>
       </w:r>
       <w:bookmarkStart w:id="46" w:name="_Toc383958166"/>
-      <w:bookmarkStart w:id="47" w:name="_Toc383958294"/>
+      <w:bookmarkStart w:id="47" w:name="_Toc384063101"/>
       <w:r>
         <w:t xml:space="preserve">Data </w:t>
       </w:r>
@@ -7381,7 +7780,19 @@
         <w:ind w:left="720"/>
       </w:pPr>
       <w:r>
-        <w:t>1 Byte – Identify Header and Sensor</w:t>
+        <w:t xml:space="preserve">1 Byte – </w:t>
+      </w:r>
+      <w:r>
+        <w:t>Mark</w:t>
+      </w:r>
+      <w:r>
+        <w:t xml:space="preserve"> Header and </w:t>
+      </w:r>
+      <w:r>
+        <w:t xml:space="preserve">Identify </w:t>
+      </w:r>
+      <w:r>
+        <w:t>Sensor</w:t>
       </w:r>
       <w:r>
         <w:t xml:space="preserve"> Type</w:t>
@@ -7394,16 +7805,39 @@
       <w:pPr>
         <w:ind w:left="720"/>
       </w:pPr>
-      <w:r>
-        <w:t xml:space="preserve">SE[7:4] 0010 </w:t>
+      <w:proofErr w:type="gramStart"/>
+      <w:r>
+        <w:t>SE[</w:t>
+      </w:r>
+      <w:proofErr w:type="gramEnd"/>
+      <w:r>
+        <w:t xml:space="preserve">7:4] </w:t>
+      </w:r>
+      <w:r>
+        <w:tab/>
+        <w:t>0x2</w:t>
+      </w:r>
+      <w:r>
+        <w:t xml:space="preserve"> </w:t>
       </w:r>
     </w:p>
     <w:p>
       <w:pPr>
         <w:ind w:left="720"/>
       </w:pPr>
-      <w:r>
-        <w:t>SE[3:0] &lt;Sensor ID&gt;</w:t>
+      <w:proofErr w:type="gramStart"/>
+      <w:r>
+        <w:t>SE[</w:t>
+      </w:r>
+      <w:proofErr w:type="gramEnd"/>
+      <w:r>
+        <w:t xml:space="preserve">3:0] </w:t>
+      </w:r>
+      <w:r>
+        <w:tab/>
+      </w:r>
+      <w:r>
+        <w:t>&lt;Sensor ID&gt;</w:t>
       </w:r>
     </w:p>
     <w:p/>
@@ -7429,7 +7863,11 @@
         </w:numPr>
       </w:pPr>
       <w:r>
-        <w:t>SP[23:22] &lt;Unused&gt;</w:t>
+        <w:t xml:space="preserve">SP[23:22] </w:t>
+      </w:r>
+      <w:r>
+        <w:tab/>
+        <w:t>0x0 (Unused)</w:t>
       </w:r>
     </w:p>
     <w:p>
@@ -7440,7 +7878,13 @@
         </w:numPr>
       </w:pPr>
       <w:r>
-        <w:t>SP[21:17] Day of Month</w:t>
+        <w:t>SP[21:17]</w:t>
+      </w:r>
+      <w:r>
+        <w:tab/>
+      </w:r>
+      <w:r>
+        <w:t xml:space="preserve"> Day of Month</w:t>
       </w:r>
     </w:p>
     <w:p>
@@ -7451,7 +7895,13 @@
         </w:numPr>
       </w:pPr>
       <w:r>
-        <w:t>SP[16:12] Hour</w:t>
+        <w:t>SP[16:12]</w:t>
+      </w:r>
+      <w:r>
+        <w:tab/>
+      </w:r>
+      <w:r>
+        <w:t>Hour</w:t>
       </w:r>
     </w:p>
     <w:p>
@@ -7462,7 +7912,13 @@
         </w:numPr>
       </w:pPr>
       <w:r>
-        <w:t>SP[11:6] Minute</w:t>
+        <w:t xml:space="preserve">SP[11:6] </w:t>
+      </w:r>
+      <w:r>
+        <w:tab/>
+      </w:r>
+      <w:r>
+        <w:t>Minute</w:t>
       </w:r>
     </w:p>
     <w:p>
@@ -7473,7 +7929,13 @@
         </w:numPr>
       </w:pPr>
       <w:r>
-        <w:t>SP[5:0] Second</w:t>
+        <w:t xml:space="preserve">SP[5:0] </w:t>
+      </w:r>
+      <w:r>
+        <w:tab/>
+      </w:r>
+      <w:r>
+        <w:t>Second</w:t>
       </w:r>
     </w:p>
     <w:p>
@@ -7515,7 +7977,8 @@
         <w:t xml:space="preserve">[31] </w:t>
       </w:r>
       <w:r>
-        <w:t>&lt;Unused&gt;</w:t>
+        <w:tab/>
+        <w:t>0x0 (Unused)</w:t>
       </w:r>
     </w:p>
     <w:p>
@@ -7529,7 +7992,13 @@
         <w:t>DT</w:t>
       </w:r>
       <w:r>
-        <w:t>[30:26] Year offset from 2014</w:t>
+        <w:t xml:space="preserve">[30:26] </w:t>
+      </w:r>
+      <w:r>
+        <w:tab/>
+      </w:r>
+      <w:r>
+        <w:t>Year offset from 2014</w:t>
       </w:r>
     </w:p>
     <w:p>
@@ -7543,7 +8012,13 @@
         <w:t>DT</w:t>
       </w:r>
       <w:r>
-        <w:t>[25:22] Month</w:t>
+        <w:t xml:space="preserve">[25:22] </w:t>
+      </w:r>
+      <w:r>
+        <w:tab/>
+      </w:r>
+      <w:r>
+        <w:t>Month</w:t>
       </w:r>
     </w:p>
     <w:p>
@@ -7557,7 +8032,13 @@
         <w:t>DT</w:t>
       </w:r>
       <w:r>
-        <w:t>[21:17] Day of Month</w:t>
+        <w:t xml:space="preserve">[21:17] </w:t>
+      </w:r>
+      <w:r>
+        <w:tab/>
+      </w:r>
+      <w:r>
+        <w:t>Day of Month</w:t>
       </w:r>
     </w:p>
     <w:p>
@@ -7571,7 +8052,13 @@
         <w:t>DT</w:t>
       </w:r>
       <w:r>
-        <w:t>[16:12] Hour</w:t>
+        <w:t xml:space="preserve">[16:12] </w:t>
+      </w:r>
+      <w:r>
+        <w:tab/>
+      </w:r>
+      <w:r>
+        <w:t>Hour</w:t>
       </w:r>
     </w:p>
     <w:p>
@@ -7585,7 +8072,13 @@
         <w:t>DT</w:t>
       </w:r>
       <w:r>
-        <w:t>[11:6] Minute</w:t>
+        <w:t xml:space="preserve">[11:6] </w:t>
+      </w:r>
+      <w:r>
+        <w:tab/>
+      </w:r>
+      <w:r>
+        <w:t>Minute</w:t>
       </w:r>
     </w:p>
     <w:p>
@@ -7599,7 +8092,13 @@
         <w:t>DT</w:t>
       </w:r>
       <w:r>
-        <w:t>[5:0] Second</w:t>
+        <w:t xml:space="preserve">[5:0] </w:t>
+      </w:r>
+      <w:r>
+        <w:tab/>
+      </w:r>
+      <w:r>
+        <w:t>Second</w:t>
       </w:r>
     </w:p>
     <w:p>
@@ -7647,6 +8146,9 @@
         <w:t xml:space="preserve">DA[15:12] </w:t>
       </w:r>
       <w:r>
+        <w:tab/>
+      </w:r>
+      <w:r>
         <w:t>Message</w:t>
       </w:r>
     </w:p>
@@ -7658,7 +8160,13 @@
         </w:numPr>
       </w:pPr>
       <w:r>
-        <w:t>DA[11:0] Raw ADC output</w:t>
+        <w:t xml:space="preserve">DA[11:0] </w:t>
+      </w:r>
+      <w:r>
+        <w:tab/>
+      </w:r>
+      <w:r>
+        <w:t>Raw ADC output</w:t>
       </w:r>
     </w:p>
     <w:p/>
@@ -7703,15 +8211,41 @@
           <w:rStyle w:val="Strong"/>
           <w:b w:val="0"/>
         </w:rPr>
-        <w:t>he data sample Message section, DA[15:12],</w:t>
-      </w:r>
+        <w:t xml:space="preserve">he data sample Message section, </w:t>
+      </w:r>
+      <w:proofErr w:type="gramStart"/>
       <w:r>
         <w:rPr>
           <w:rStyle w:val="Strong"/>
           <w:b w:val="0"/>
         </w:rPr>
+        <w:t>DA[</w:t>
+      </w:r>
+      <w:proofErr w:type="gramEnd"/>
+      <w:r>
+        <w:rPr>
+          <w:rStyle w:val="Strong"/>
+          <w:b w:val="0"/>
+        </w:rPr>
+        <w:t>15:12],</w:t>
+      </w:r>
+      <w:r>
+        <w:rPr>
+          <w:rStyle w:val="Strong"/>
+          <w:b w:val="0"/>
+        </w:rPr>
         <w:t xml:space="preserve"> is used to specify error conditions or other details about data samples:</w:t>
       </w:r>
+    </w:p>
+    <w:p>
+      <w:pPr>
+        <w:keepLines/>
+        <w:ind w:left="720"/>
+        <w:rPr>
+          <w:rStyle w:val="Strong"/>
+          <w:b w:val="0"/>
+        </w:rPr>
+      </w:pPr>
     </w:p>
     <w:tbl>
       <w:tblPr>
@@ -7721,9 +8255,9 @@
         <w:tblLook w:val="04A0" w:firstRow="1" w:lastRow="0" w:firstColumn="1" w:lastColumn="0" w:noHBand="0" w:noVBand="1"/>
       </w:tblPr>
       <w:tblGrid>
-        <w:gridCol w:w="1434"/>
-        <w:gridCol w:w="4023"/>
-        <w:gridCol w:w="2453"/>
+        <w:gridCol w:w="1458"/>
+        <w:gridCol w:w="4166"/>
+        <w:gridCol w:w="2512"/>
       </w:tblGrid>
       <w:tr>
         <w:trPr>
@@ -7809,14 +8343,18 @@
               <w:rPr>
                 <w:rStyle w:val="Strong"/>
                 <w:b w:val="0"/>
+                <w:sz w:val="20"/>
+                <w:szCs w:val="20"/>
               </w:rPr>
             </w:pPr>
             <w:r>
               <w:rPr>
                 <w:rStyle w:val="Strong"/>
                 <w:b w:val="0"/>
-              </w:rPr>
-              <w:t>0000</w:t>
+                <w:sz w:val="20"/>
+                <w:szCs w:val="20"/>
+              </w:rPr>
+              <w:t>0x0</w:t>
             </w:r>
           </w:p>
         </w:tc>
@@ -7832,12 +8370,16 @@
               <w:rPr>
                 <w:rStyle w:val="Strong"/>
                 <w:b w:val="0"/>
+                <w:sz w:val="20"/>
+                <w:szCs w:val="20"/>
               </w:rPr>
             </w:pPr>
             <w:r>
               <w:rPr>
                 <w:rStyle w:val="Strong"/>
                 <w:b w:val="0"/>
+                <w:sz w:val="20"/>
+                <w:szCs w:val="20"/>
               </w:rPr>
               <w:t>No message – normal sample</w:t>
             </w:r>
@@ -7854,12 +8396,16 @@
               <w:rPr>
                 <w:rStyle w:val="Strong"/>
                 <w:b w:val="0"/>
+                <w:sz w:val="20"/>
+                <w:szCs w:val="20"/>
               </w:rPr>
             </w:pPr>
             <w:r>
               <w:rPr>
                 <w:rStyle w:val="Strong"/>
                 <w:b w:val="0"/>
+                <w:sz w:val="20"/>
+                <w:szCs w:val="20"/>
               </w:rPr>
               <w:t>Host/Sensor</w:t>
             </w:r>
@@ -7882,14 +8428,18 @@
               <w:rPr>
                 <w:rStyle w:val="Strong"/>
                 <w:b w:val="0"/>
+                <w:sz w:val="20"/>
+                <w:szCs w:val="20"/>
               </w:rPr>
             </w:pPr>
             <w:r>
               <w:rPr>
                 <w:rStyle w:val="Strong"/>
                 <w:b w:val="0"/>
-              </w:rPr>
-              <w:t>1000</w:t>
+                <w:sz w:val="20"/>
+                <w:szCs w:val="20"/>
+              </w:rPr>
+              <w:t>0x8</w:t>
             </w:r>
           </w:p>
         </w:tc>
@@ -7905,12 +8455,16 @@
               <w:rPr>
                 <w:rStyle w:val="Strong"/>
                 <w:b w:val="0"/>
+                <w:sz w:val="20"/>
+                <w:szCs w:val="20"/>
               </w:rPr>
             </w:pPr>
             <w:r>
               <w:rPr>
                 <w:rStyle w:val="Strong"/>
                 <w:b w:val="0"/>
+                <w:sz w:val="20"/>
+                <w:szCs w:val="20"/>
               </w:rPr>
               <w:t>Marks the end of  data sample transmission to host</w:t>
             </w:r>
@@ -7927,12 +8481,16 @@
               <w:rPr>
                 <w:rStyle w:val="Strong"/>
                 <w:b w:val="0"/>
+                <w:sz w:val="20"/>
+                <w:szCs w:val="20"/>
               </w:rPr>
             </w:pPr>
             <w:r>
               <w:rPr>
                 <w:rStyle w:val="Strong"/>
                 <w:b w:val="0"/>
+                <w:sz w:val="20"/>
+                <w:szCs w:val="20"/>
               </w:rPr>
               <w:t>Host</w:t>
             </w:r>
@@ -7955,14 +8513,18 @@
               <w:rPr>
                 <w:rStyle w:val="Strong"/>
                 <w:b w:val="0"/>
+                <w:sz w:val="20"/>
+                <w:szCs w:val="20"/>
               </w:rPr>
             </w:pPr>
             <w:r>
               <w:rPr>
                 <w:rStyle w:val="Strong"/>
                 <w:b w:val="0"/>
-              </w:rPr>
-              <w:t>0100</w:t>
+                <w:sz w:val="20"/>
+                <w:szCs w:val="20"/>
+              </w:rPr>
+              <w:t>0x4</w:t>
             </w:r>
           </w:p>
         </w:tc>
@@ -7977,12 +8539,16 @@
               <w:rPr>
                 <w:rStyle w:val="Strong"/>
                 <w:b w:val="0"/>
+                <w:sz w:val="20"/>
+                <w:szCs w:val="20"/>
               </w:rPr>
             </w:pPr>
             <w:r>
               <w:rPr>
                 <w:rStyle w:val="Strong"/>
                 <w:b w:val="0"/>
+                <w:sz w:val="20"/>
+                <w:szCs w:val="20"/>
               </w:rPr>
               <w:t>Pad byte – used to fill 64 byte packet for USB transmission</w:t>
             </w:r>
@@ -7999,12 +8565,16 @@
               <w:rPr>
                 <w:rStyle w:val="Strong"/>
                 <w:b w:val="0"/>
+                <w:sz w:val="20"/>
+                <w:szCs w:val="20"/>
               </w:rPr>
             </w:pPr>
             <w:r>
               <w:rPr>
                 <w:rStyle w:val="Strong"/>
                 <w:b w:val="0"/>
+                <w:sz w:val="20"/>
+                <w:szCs w:val="20"/>
               </w:rPr>
               <w:t>Host</w:t>
             </w:r>
@@ -8027,14 +8597,18 @@
               <w:rPr>
                 <w:rStyle w:val="Strong"/>
                 <w:b w:val="0"/>
+                <w:sz w:val="20"/>
+                <w:szCs w:val="20"/>
               </w:rPr>
             </w:pPr>
             <w:r>
               <w:rPr>
                 <w:rStyle w:val="Strong"/>
                 <w:b w:val="0"/>
-              </w:rPr>
-              <w:t>0010</w:t>
+                <w:sz w:val="20"/>
+                <w:szCs w:val="20"/>
+              </w:rPr>
+              <w:t>0x2</w:t>
             </w:r>
           </w:p>
         </w:tc>
@@ -8049,12 +8623,16 @@
               <w:rPr>
                 <w:rStyle w:val="Strong"/>
                 <w:b w:val="0"/>
+                <w:sz w:val="20"/>
+                <w:szCs w:val="20"/>
               </w:rPr>
             </w:pPr>
             <w:r>
               <w:rPr>
                 <w:rStyle w:val="Strong"/>
                 <w:b w:val="0"/>
+                <w:sz w:val="20"/>
+                <w:szCs w:val="20"/>
               </w:rPr>
               <w:t>Identifies Header</w:t>
             </w:r>
@@ -8071,12 +8649,16 @@
               <w:rPr>
                 <w:rStyle w:val="Strong"/>
                 <w:b w:val="0"/>
+                <w:sz w:val="20"/>
+                <w:szCs w:val="20"/>
               </w:rPr>
             </w:pPr>
             <w:r>
               <w:rPr>
                 <w:rStyle w:val="Strong"/>
                 <w:b w:val="0"/>
+                <w:sz w:val="20"/>
+                <w:szCs w:val="20"/>
               </w:rPr>
               <w:t>Host</w:t>
             </w:r>
@@ -8099,14 +8681,18 @@
               <w:rPr>
                 <w:rStyle w:val="Strong"/>
                 <w:b w:val="0"/>
+                <w:sz w:val="20"/>
+                <w:szCs w:val="20"/>
               </w:rPr>
             </w:pPr>
             <w:r>
               <w:rPr>
                 <w:rStyle w:val="Strong"/>
                 <w:b w:val="0"/>
-              </w:rPr>
-              <w:t>0001</w:t>
+                <w:sz w:val="20"/>
+                <w:szCs w:val="20"/>
+              </w:rPr>
+              <w:t>0x1</w:t>
             </w:r>
           </w:p>
         </w:tc>
@@ -8121,12 +8707,16 @@
               <w:rPr>
                 <w:rStyle w:val="Strong"/>
                 <w:b w:val="0"/>
+                <w:sz w:val="20"/>
+                <w:szCs w:val="20"/>
               </w:rPr>
             </w:pPr>
             <w:r>
               <w:rPr>
                 <w:rStyle w:val="Strong"/>
                 <w:b w:val="0"/>
+                <w:sz w:val="20"/>
+                <w:szCs w:val="20"/>
               </w:rPr>
               <w:t>Error in Sample – DA[11:0]  contains error code for this sample</w:t>
             </w:r>
@@ -8143,12 +8733,16 @@
               <w:rPr>
                 <w:rStyle w:val="Strong"/>
                 <w:b w:val="0"/>
+                <w:sz w:val="20"/>
+                <w:szCs w:val="20"/>
               </w:rPr>
             </w:pPr>
             <w:r>
               <w:rPr>
                 <w:rStyle w:val="Strong"/>
                 <w:b w:val="0"/>
+                <w:sz w:val="20"/>
+                <w:szCs w:val="20"/>
               </w:rPr>
               <w:t>Host</w:t>
             </w:r>
@@ -8171,14 +8765,18 @@
               <w:rPr>
                 <w:rStyle w:val="Strong"/>
                 <w:b w:val="0"/>
+                <w:sz w:val="20"/>
+                <w:szCs w:val="20"/>
               </w:rPr>
             </w:pPr>
             <w:r>
               <w:rPr>
                 <w:rStyle w:val="Strong"/>
                 <w:b w:val="0"/>
-              </w:rPr>
-              <w:t>1111</w:t>
+                <w:sz w:val="20"/>
+                <w:szCs w:val="20"/>
+              </w:rPr>
+              <w:t>0xF</w:t>
             </w:r>
           </w:p>
         </w:tc>
@@ -8193,12 +8791,16 @@
               <w:rPr>
                 <w:rStyle w:val="Strong"/>
                 <w:b w:val="0"/>
+                <w:sz w:val="20"/>
+                <w:szCs w:val="20"/>
               </w:rPr>
             </w:pPr>
             <w:r>
               <w:rPr>
                 <w:rStyle w:val="Strong"/>
                 <w:b w:val="0"/>
+                <w:sz w:val="20"/>
+                <w:szCs w:val="20"/>
               </w:rPr>
               <w:t>Marks end of valid sample data in Flash</w:t>
             </w:r>
@@ -8215,12 +8817,16 @@
               <w:rPr>
                 <w:rStyle w:val="Strong"/>
                 <w:b w:val="0"/>
+                <w:sz w:val="20"/>
+                <w:szCs w:val="20"/>
               </w:rPr>
             </w:pPr>
             <w:r>
               <w:rPr>
                 <w:rStyle w:val="Strong"/>
                 <w:b w:val="0"/>
+                <w:sz w:val="20"/>
+                <w:szCs w:val="20"/>
               </w:rPr>
               <w:t>Sensor</w:t>
             </w:r>
@@ -8230,7 +8836,7 @@
     </w:tbl>
     <w:p>
       <w:pPr>
-        <w:ind w:left="1440"/>
+        <w:ind w:left="720"/>
         <w:rPr>
           <w:rStyle w:val="Strong"/>
           <w:b w:val="0"/>
@@ -8239,10 +8845,325 @@
     </w:p>
     <w:p>
       <w:pPr>
+        <w:rPr>
+          <w:rStyle w:val="Strong"/>
+        </w:rPr>
+      </w:pPr>
+      <w:r>
+        <w:rPr>
+          <w:rStyle w:val="Strong"/>
+        </w:rPr>
+        <w:t>Sample Error Messages</w:t>
+      </w:r>
+    </w:p>
+    <w:p>
+      <w:pPr>
+        <w:ind w:left="720"/>
+        <w:rPr>
+          <w:rStyle w:val="Strong"/>
+          <w:b w:val="0"/>
+        </w:rPr>
+      </w:pPr>
+      <w:r>
+        <w:rPr>
+          <w:rStyle w:val="Strong"/>
+          <w:b w:val="0"/>
+        </w:rPr>
+        <w:t xml:space="preserve">If </w:t>
+      </w:r>
+      <w:proofErr w:type="gramStart"/>
+      <w:r>
+        <w:rPr>
+          <w:rStyle w:val="Strong"/>
+          <w:b w:val="0"/>
+        </w:rPr>
+        <w:t>DA[</w:t>
+      </w:r>
+      <w:proofErr w:type="gramEnd"/>
+      <w:r>
+        <w:rPr>
+          <w:rStyle w:val="Strong"/>
+          <w:b w:val="0"/>
+        </w:rPr>
+        <w:t xml:space="preserve">15:12] is 0b0001, then DA[11:0] contains information about an error that occurred when a data sample capture was attempted. </w:t>
+      </w:r>
+    </w:p>
+    <w:p>
+      <w:pPr>
+        <w:ind w:left="720"/>
+        <w:rPr>
+          <w:rStyle w:val="Strong"/>
+          <w:b w:val="0"/>
+        </w:rPr>
+      </w:pPr>
+    </w:p>
+    <w:tbl>
+      <w:tblPr>
+        <w:tblStyle w:val="TableGrid"/>
+        <w:tblW w:w="0" w:type="auto"/>
+        <w:tblInd w:w="1440" w:type="dxa"/>
+        <w:tblLook w:val="04A0" w:firstRow="1" w:lastRow="0" w:firstColumn="1" w:lastColumn="0" w:noHBand="0" w:noVBand="1"/>
+      </w:tblPr>
+      <w:tblGrid>
+        <w:gridCol w:w="1458"/>
+        <w:gridCol w:w="6727"/>
+      </w:tblGrid>
+      <w:tr>
+        <w:trPr>
+          <w:cantSplit/>
+        </w:trPr>
+        <w:tc>
+          <w:tcPr>
+            <w:tcW w:w="1458" w:type="dxa"/>
+          </w:tcPr>
+          <w:p>
+            <w:pPr>
+              <w:keepLines/>
+              <w:ind w:left="0"/>
+              <w:jc w:val="center"/>
+              <w:rPr>
+                <w:rStyle w:val="Strong"/>
+              </w:rPr>
+            </w:pPr>
+            <w:r>
+              <w:rPr>
+                <w:rStyle w:val="Strong"/>
+              </w:rPr>
+              <w:t>Bit Pattern</w:t>
+            </w:r>
+          </w:p>
+        </w:tc>
+        <w:tc>
+          <w:tcPr>
+            <w:tcW w:w="6727" w:type="dxa"/>
+          </w:tcPr>
+          <w:p>
+            <w:pPr>
+              <w:keepLines/>
+              <w:ind w:left="0"/>
+              <w:jc w:val="center"/>
+              <w:rPr>
+                <w:rStyle w:val="Strong"/>
+              </w:rPr>
+            </w:pPr>
+            <w:r>
+              <w:rPr>
+                <w:rStyle w:val="Strong"/>
+              </w:rPr>
+              <w:t>Meaning</w:t>
+            </w:r>
+          </w:p>
+        </w:tc>
+      </w:tr>
+      <w:tr>
+        <w:trPr>
+          <w:cantSplit/>
+        </w:trPr>
+        <w:tc>
+          <w:tcPr>
+            <w:tcW w:w="1458" w:type="dxa"/>
+          </w:tcPr>
+          <w:p>
+            <w:pPr>
+              <w:keepLines/>
+              <w:ind w:left="0"/>
+              <w:jc w:val="center"/>
+              <w:rPr>
+                <w:rStyle w:val="Strong"/>
+                <w:b w:val="0"/>
+                <w:sz w:val="20"/>
+                <w:szCs w:val="20"/>
+              </w:rPr>
+            </w:pPr>
+            <w:r>
+              <w:rPr>
+                <w:rStyle w:val="Strong"/>
+                <w:b w:val="0"/>
+                <w:sz w:val="20"/>
+                <w:szCs w:val="20"/>
+              </w:rPr>
+              <w:t>0x001</w:t>
+            </w:r>
+          </w:p>
+        </w:tc>
+        <w:tc>
+          <w:tcPr>
+            <w:tcW w:w="6727" w:type="dxa"/>
+          </w:tcPr>
+          <w:p>
+            <w:pPr>
+              <w:keepLines/>
+              <w:ind w:left="0"/>
+              <w:jc w:val="left"/>
+              <w:rPr>
+                <w:rStyle w:val="Strong"/>
+                <w:b w:val="0"/>
+                <w:sz w:val="20"/>
+                <w:szCs w:val="20"/>
+              </w:rPr>
+            </w:pPr>
+            <w:r>
+              <w:rPr>
+                <w:rStyle w:val="Strong"/>
+                <w:b w:val="0"/>
+                <w:sz w:val="20"/>
+                <w:szCs w:val="20"/>
+              </w:rPr>
+              <w:t>Low Battery Warning</w:t>
+            </w:r>
+          </w:p>
+        </w:tc>
+      </w:tr>
+      <w:tr>
+        <w:trPr>
+          <w:cantSplit/>
+        </w:trPr>
+        <w:tc>
+          <w:tcPr>
+            <w:tcW w:w="1458" w:type="dxa"/>
+          </w:tcPr>
+          <w:p>
+            <w:pPr>
+              <w:keepLines/>
+              <w:ind w:left="0"/>
+              <w:jc w:val="center"/>
+              <w:rPr>
+                <w:rStyle w:val="Strong"/>
+                <w:b w:val="0"/>
+                <w:sz w:val="20"/>
+                <w:szCs w:val="20"/>
+              </w:rPr>
+            </w:pPr>
+            <w:r>
+              <w:rPr>
+                <w:rStyle w:val="Strong"/>
+                <w:b w:val="0"/>
+                <w:sz w:val="20"/>
+                <w:szCs w:val="20"/>
+              </w:rPr>
+              <w:t>0x002</w:t>
+            </w:r>
+          </w:p>
+        </w:tc>
+        <w:tc>
+          <w:tcPr>
+            <w:tcW w:w="6727" w:type="dxa"/>
+          </w:tcPr>
+          <w:p>
+            <w:pPr>
+              <w:keepLines/>
+              <w:ind w:left="0"/>
+              <w:jc w:val="left"/>
+              <w:rPr>
+                <w:rStyle w:val="Strong"/>
+                <w:b w:val="0"/>
+                <w:sz w:val="20"/>
+                <w:szCs w:val="20"/>
+              </w:rPr>
+            </w:pPr>
+            <w:r>
+              <w:rPr>
+                <w:rStyle w:val="Strong"/>
+                <w:b w:val="0"/>
+                <w:sz w:val="20"/>
+                <w:szCs w:val="20"/>
+              </w:rPr>
+              <w:t>Data could not be retrieved from ADC</w:t>
+            </w:r>
+          </w:p>
+        </w:tc>
+      </w:tr>
+      <w:tr>
+        <w:trPr>
+          <w:cantSplit/>
+        </w:trPr>
+        <w:tc>
+          <w:tcPr>
+            <w:tcW w:w="1458" w:type="dxa"/>
+          </w:tcPr>
+          <w:p>
+            <w:pPr>
+              <w:keepLines/>
+              <w:ind w:left="0"/>
+              <w:jc w:val="center"/>
+              <w:rPr>
+                <w:rStyle w:val="Strong"/>
+                <w:b w:val="0"/>
+                <w:sz w:val="20"/>
+                <w:szCs w:val="20"/>
+              </w:rPr>
+            </w:pPr>
+            <w:r>
+              <w:rPr>
+                <w:rStyle w:val="Strong"/>
+                <w:b w:val="0"/>
+                <w:sz w:val="20"/>
+                <w:szCs w:val="20"/>
+              </w:rPr>
+              <w:t>0x003</w:t>
+            </w:r>
+          </w:p>
+        </w:tc>
+        <w:tc>
+          <w:tcPr>
+            <w:tcW w:w="6727" w:type="dxa"/>
+          </w:tcPr>
+          <w:p>
+            <w:pPr>
+              <w:keepLines/>
+              <w:ind w:left="0"/>
+              <w:rPr>
+                <w:rStyle w:val="Strong"/>
+                <w:b w:val="0"/>
+                <w:sz w:val="20"/>
+                <w:szCs w:val="20"/>
+              </w:rPr>
+            </w:pPr>
+            <w:r>
+              <w:rPr>
+                <w:rStyle w:val="Strong"/>
+                <w:b w:val="0"/>
+                <w:sz w:val="20"/>
+                <w:szCs w:val="20"/>
+              </w:rPr>
+              <w:t>Flash is full – no more data samples can be stored</w:t>
+            </w:r>
+          </w:p>
+        </w:tc>
+      </w:tr>
+    </w:tbl>
+    <w:p>
+      <w:pPr>
+        <w:ind w:left="720"/>
+        <w:rPr>
+          <w:rStyle w:val="Strong"/>
+          <w:b w:val="0"/>
+        </w:rPr>
+      </w:pPr>
+    </w:p>
+    <w:p>
+      <w:pPr>
+        <w:suppressAutoHyphens w:val="0"/>
+        <w:spacing w:before="0" w:after="0"/>
+        <w:ind w:left="0"/>
+        <w:jc w:val="left"/>
+        <w:rPr>
+          <w:rFonts w:eastAsia="Arial Unicode MS" w:cs="Arial Unicode MS"/>
+          <w:b/>
+          <w:bCs/>
+          <w:caps/>
+        </w:rPr>
+      </w:pPr>
+      <w:bookmarkStart w:id="48" w:name="_Toc383958167"/>
+      <w:r>
+        <w:br w:type="page"/>
+      </w:r>
+    </w:p>
+    <w:p>
+      <w:pPr>
         <w:pStyle w:val="Heading2"/>
       </w:pPr>
-      <w:bookmarkStart w:id="48" w:name="_Toc383958167"/>
-      <w:bookmarkStart w:id="49" w:name="_Toc383958295"/>
+      <w:bookmarkStart w:id="49" w:name="_Toc384063102"/>
       <w:r>
         <w:t>Computer Interface</w:t>
       </w:r>
@@ -8254,7 +9175,7 @@
         <w:pStyle w:val="Heading3"/>
       </w:pPr>
       <w:bookmarkStart w:id="50" w:name="_Toc383958168"/>
-      <w:bookmarkStart w:id="51" w:name="_Toc383958296"/>
+      <w:bookmarkStart w:id="51" w:name="_Toc384063103"/>
       <w:r>
         <w:t>User Interface</w:t>
       </w:r>
@@ -8321,7 +9242,7 @@
         <w:pStyle w:val="Heading3"/>
       </w:pPr>
       <w:bookmarkStart w:id="52" w:name="_Toc383958169"/>
-      <w:bookmarkStart w:id="53" w:name="_Toc383958297"/>
+      <w:bookmarkStart w:id="53" w:name="_Toc384063104"/>
       <w:r>
         <w:t>Program Installer</w:t>
       </w:r>
@@ -8341,7 +9262,7 @@
         <w:pStyle w:val="Heading3"/>
       </w:pPr>
       <w:bookmarkStart w:id="54" w:name="_Toc383958170"/>
-      <w:bookmarkStart w:id="55" w:name="_Toc383958298"/>
+      <w:bookmarkStart w:id="55" w:name="_Toc384063105"/>
       <w:r>
         <w:t>Virtual COM Port</w:t>
       </w:r>
@@ -8359,7 +9280,15 @@
         <w:t>is</w:t>
       </w:r>
       <w:r>
-        <w:t xml:space="preserve"> used for communication with the host computer. The Python library pySerial </w:t>
+        <w:t xml:space="preserve"> used for communication with the host computer. The Python library </w:t>
+      </w:r>
+      <w:proofErr w:type="spellStart"/>
+      <w:r>
+        <w:t>pySerial</w:t>
+      </w:r>
+      <w:proofErr w:type="spellEnd"/>
+      <w:r>
+        <w:t xml:space="preserve"> </w:t>
       </w:r>
       <w:r>
         <w:t>is</w:t>
@@ -8381,7 +9310,7 @@
         <w:br w:type="page"/>
       </w:r>
       <w:bookmarkStart w:id="58" w:name="_Toc383958171"/>
-      <w:bookmarkStart w:id="59" w:name="_Toc383958299"/>
+      <w:bookmarkStart w:id="59" w:name="_Toc384063106"/>
       <w:r>
         <w:t>Interface Mode</w:t>
       </w:r>
@@ -8394,6 +9323,11 @@
       <w:pPr>
         <w:pStyle w:val="BodyText"/>
       </w:pPr>
+    </w:p>
+    <w:p>
+      <w:pPr>
+        <w:pStyle w:val="BodyText"/>
+      </w:pPr>
       <w:r>
         <w:t xml:space="preserve">While plugged into the computer, the sensor will remain in Interface Mode. During this time, the PSoC3 will continually monitor its input buffer for commands from the host computer and respond to them accordingly. </w:t>
       </w:r>
@@ -8405,6 +9339,11 @@
       <w:pPr>
         <w:pStyle w:val="BodyText"/>
       </w:pPr>
+    </w:p>
+    <w:p>
+      <w:pPr>
+        <w:pStyle w:val="BodyText"/>
+      </w:pPr>
       <w:r>
         <w:t xml:space="preserve">All commands </w:t>
       </w:r>
@@ -8414,6 +9353,11 @@
       <w:r>
         <w:t>are packaged in a 5-byte packet (CO):</w:t>
       </w:r>
+    </w:p>
+    <w:p>
+      <w:pPr>
+        <w:pStyle w:val="BodyText"/>
+      </w:pPr>
     </w:p>
     <w:p>
       <w:pPr>
@@ -8421,6 +9365,7 @@
           <w:ilvl w:val="1"/>
           <w:numId w:val="20"/>
         </w:numPr>
+        <w:spacing w:after="120"/>
       </w:pPr>
       <w:r>
         <w:t>CO[39:</w:t>
@@ -8430,6 +9375,9 @@
       </w:r>
       <w:r>
         <w:t xml:space="preserve">] </w:t>
+      </w:r>
+      <w:r>
+        <w:tab/>
       </w:r>
       <w:r>
         <w:t>Value, if applicable – padded with zeros otherwise</w:t>
@@ -8441,6 +9389,7 @@
           <w:ilvl w:val="4"/>
           <w:numId w:val="20"/>
         </w:numPr>
+        <w:spacing w:after="120"/>
       </w:pPr>
       <w:r>
         <w:t>CO[</w:t>
@@ -8455,7 +9404,13 @@
         <w:t>8</w:t>
       </w:r>
       <w:r>
-        <w:t>] Target, if applicable – padded with zeros otherwise</w:t>
+        <w:t xml:space="preserve">] </w:t>
+      </w:r>
+      <w:r>
+        <w:tab/>
+      </w:r>
+      <w:r>
+        <w:t>Target, if applicable – padded with zeros otherwise</w:t>
       </w:r>
       <w:r>
         <w:t xml:space="preserve"> (See table below)</w:t>
@@ -8467,6 +9422,7 @@
           <w:ilvl w:val="1"/>
           <w:numId w:val="20"/>
         </w:numPr>
+        <w:spacing w:after="120"/>
       </w:pPr>
       <w:r>
         <w:t>CO[</w:t>
@@ -8478,11 +9434,94 @@
         <w:t xml:space="preserve">:0] </w:t>
       </w:r>
       <w:r>
+        <w:tab/>
+      </w:r>
+      <w:r>
         <w:t xml:space="preserve">Command Bit Pattern </w:t>
       </w:r>
     </w:p>
     <w:p>
       <w:pPr>
+        <w:numPr>
+          <w:ilvl w:val="1"/>
+          <w:numId w:val="20"/>
+        </w:numPr>
+        <w:spacing w:after="120"/>
+      </w:pPr>
+    </w:p>
+    <w:p>
+      <w:pPr>
+        <w:spacing w:after="120"/>
+      </w:pPr>
+      <w:r>
+        <w:t>All replies from the sensor are comprised of a single byte ASCII character. Data dumps from the sensor are comprised of the sample block header, described in the Data Samples section of this document, as well as the data samples themselves. The end of the data transmission is marked by a 4-byte trailer:</w:t>
+      </w:r>
+    </w:p>
+    <w:p>
+      <w:pPr>
+        <w:spacing w:after="120"/>
+      </w:pPr>
+    </w:p>
+    <w:p>
+      <w:pPr>
+        <w:spacing w:after="120"/>
+        <w:ind w:left="720"/>
+      </w:pPr>
+      <w:proofErr w:type="gramStart"/>
+      <w:r>
+        <w:t>TR[</w:t>
+      </w:r>
+      <w:proofErr w:type="gramEnd"/>
+      <w:r>
+        <w:t xml:space="preserve">31:16] </w:t>
+      </w:r>
+      <w:r>
+        <w:tab/>
+      </w:r>
+      <w:r>
+        <w:t>Number of data points transmitted</w:t>
+      </w:r>
+    </w:p>
+    <w:p>
+      <w:pPr>
+        <w:spacing w:after="120"/>
+        <w:ind w:left="720"/>
+      </w:pPr>
+      <w:proofErr w:type="gramStart"/>
+      <w:r>
+        <w:t>TR[</w:t>
+      </w:r>
+      <w:proofErr w:type="gramEnd"/>
+      <w:r>
+        <w:t>15:8]</w:t>
+      </w:r>
+      <w:r>
+        <w:tab/>
+      </w:r>
+      <w:r>
+        <w:t>0x0</w:t>
+      </w:r>
+    </w:p>
+    <w:p>
+      <w:pPr>
+        <w:spacing w:after="120"/>
+        <w:ind w:left="720"/>
+      </w:pPr>
+      <w:proofErr w:type="gramStart"/>
+      <w:r>
+        <w:t>TR[</w:t>
+      </w:r>
+      <w:proofErr w:type="gramEnd"/>
+      <w:r>
+        <w:t>7:0]</w:t>
+      </w:r>
+      <w:r>
+        <w:tab/>
+        <w:t>0x8</w:t>
+      </w:r>
+    </w:p>
+    <w:p>
+      <w:pPr>
         <w:pStyle w:val="BodyText"/>
         <w:rPr>
           <w:u w:val="single"/>
@@ -8524,7 +9563,27 @@
     <w:p>
       <w:pPr>
         <w:pStyle w:val="BodyText"/>
-      </w:pPr>
+        <w:rPr>
+          <w:u w:val="single"/>
+        </w:rPr>
+      </w:pPr>
+    </w:p>
+    <w:p>
+      <w:pPr>
+        <w:suppressAutoHyphens w:val="0"/>
+        <w:spacing w:before="0" w:after="0"/>
+        <w:ind w:left="0"/>
+        <w:jc w:val="left"/>
+        <w:rPr>
+          <w:rStyle w:val="Strong"/>
+        </w:rPr>
+      </w:pPr>
+      <w:r>
+        <w:rPr>
+          <w:rStyle w:val="Strong"/>
+        </w:rPr>
+        <w:br w:type="page"/>
+      </w:r>
     </w:p>
     <w:p>
       <w:pPr>
@@ -8548,8 +9607,8 @@
         <w:gridCol w:w="2094"/>
         <w:gridCol w:w="1310"/>
         <w:gridCol w:w="989"/>
-        <w:gridCol w:w="1793"/>
-        <w:gridCol w:w="2588"/>
+        <w:gridCol w:w="1889"/>
+        <w:gridCol w:w="2718"/>
       </w:tblGrid>
       <w:tr>
         <w:tc>
@@ -8912,7 +9971,7 @@
                 <w:sz w:val="20"/>
                 <w:szCs w:val="20"/>
               </w:rPr>
-              <w:t>CHANGE_SETTINGS</w:t>
+              <w:t>CHANGE_SETTING</w:t>
             </w:r>
           </w:p>
         </w:tc>
@@ -9289,10 +10348,10 @@
         <w:tblLook w:val="04A0" w:firstRow="1" w:lastRow="0" w:firstColumn="1" w:lastColumn="0" w:noHBand="0" w:noVBand="1"/>
       </w:tblPr>
       <w:tblGrid>
-        <w:gridCol w:w="2051"/>
+        <w:gridCol w:w="2094"/>
         <w:gridCol w:w="1310"/>
-        <w:gridCol w:w="1413"/>
-        <w:gridCol w:w="4000"/>
+        <w:gridCol w:w="1438"/>
+        <w:gridCol w:w="4158"/>
       </w:tblGrid>
       <w:tr>
         <w:tc>
@@ -9665,8 +10724,71 @@
     </w:tbl>
     <w:p>
       <w:pPr>
-        <w:pStyle w:val="BodyText"/>
-      </w:pPr>
+        <w:suppressAutoHyphens w:val="0"/>
+        <w:spacing w:before="0" w:after="0"/>
+        <w:ind w:left="0"/>
+        <w:jc w:val="center"/>
+        <w:rPr>
+          <w:rFonts w:ascii="Arial" w:eastAsia="Arial Unicode MS" w:hAnsi="Arial" w:cs="Arial"/>
+          <w:b/>
+          <w:bCs/>
+          <w:caps/>
+          <w:kern w:val="1"/>
+          <w:sz w:val="28"/>
+          <w:szCs w:val="48"/>
+        </w:rPr>
+      </w:pPr>
+      <w:bookmarkStart w:id="60" w:name="_GoBack"/>
+      <w:r>
+        <w:br w:type="page"/>
+      </w:r>
+      <w:bookmarkStart w:id="61" w:name="_Toc383958172"/>
+    </w:p>
+    <w:bookmarkEnd w:id="60"/>
+    <w:p>
+      <w:pPr>
+        <w:suppressAutoHyphens w:val="0"/>
+        <w:spacing w:before="0" w:after="0"/>
+        <w:ind w:left="0"/>
+        <w:jc w:val="center"/>
+        <w:rPr>
+          <w:rFonts w:ascii="Arial" w:eastAsia="Arial Unicode MS" w:hAnsi="Arial" w:cs="Arial"/>
+          <w:b/>
+          <w:bCs/>
+          <w:caps/>
+          <w:kern w:val="1"/>
+          <w:sz w:val="28"/>
+          <w:szCs w:val="48"/>
+        </w:rPr>
+      </w:pPr>
+      <w:r>
+        <w:object w:dxaOrig="10921" w:dyaOrig="12331">
+          <v:shape id="_x0000_i7951" type="#_x0000_t75" style="width:539.25pt;height:609pt" o:ole="">
+            <v:imagedata r:id="rId30" o:title=""/>
+          </v:shape>
+          <o:OLEObject Type="Embed" ProgID="Visio.Drawing.15" ShapeID="_x0000_i7951" DrawAspect="Content" ObjectID="_1457805127" r:id="rId31"/>
+        </w:object>
+      </w:r>
+    </w:p>
+    <w:p>
+      <w:pPr>
+        <w:suppressAutoHyphens w:val="0"/>
+        <w:spacing w:before="0" w:after="0"/>
+        <w:ind w:left="0"/>
+        <w:jc w:val="left"/>
+        <w:rPr>
+          <w:rFonts w:ascii="Arial" w:eastAsia="Arial Unicode MS" w:hAnsi="Arial" w:cs="Arial"/>
+          <w:b/>
+          <w:bCs/>
+          <w:caps/>
+          <w:kern w:val="1"/>
+          <w:sz w:val="28"/>
+          <w:szCs w:val="48"/>
+        </w:rPr>
+      </w:pPr>
+      <w:r>
+        <w:br w:type="page"/>
+      </w:r>
     </w:p>
     <w:p>
       <w:pPr>
@@ -9676,19 +10798,15 @@
           <w:numId w:val="0"/>
         </w:numPr>
       </w:pPr>
-      <w:r>
-        <w:br w:type="page"/>
-      </w:r>
-      <w:bookmarkStart w:id="60" w:name="_Toc383958172"/>
-      <w:bookmarkStart w:id="61" w:name="_Toc383958300"/>
+      <w:bookmarkStart w:id="62" w:name="_Toc384063107"/>
       <w:r>
         <w:t xml:space="preserve">Appendix A: </w:t>
       </w:r>
       <w:r>
         <w:t>Glossary</w:t>
       </w:r>
-      <w:bookmarkEnd w:id="60"/>
       <w:bookmarkEnd w:id="61"/>
+      <w:bookmarkEnd w:id="62"/>
     </w:p>
     <w:p>
       <w:pPr>
@@ -9701,16 +10819,16 @@
           <w:rFonts w:cs="Times New Roman"/>
         </w:rPr>
       </w:pPr>
-      <w:bookmarkStart w:id="62" w:name="_Toc383958173"/>
-      <w:bookmarkStart w:id="63" w:name="_Toc383958301"/>
+      <w:bookmarkStart w:id="63" w:name="_Toc383958173"/>
+      <w:bookmarkStart w:id="64" w:name="_Toc384063108"/>
       <w:r>
         <w:rPr>
           <w:rFonts w:cs="Times New Roman"/>
         </w:rPr>
         <w:t>Acronyms</w:t>
       </w:r>
-      <w:bookmarkEnd w:id="62"/>
       <w:bookmarkEnd w:id="63"/>
+      <w:bookmarkEnd w:id="64"/>
     </w:p>
     <w:tbl>
       <w:tblPr>
@@ -10524,6 +11642,7 @@
                 <w:szCs w:val="20"/>
               </w:rPr>
             </w:pPr>
+            <w:proofErr w:type="spellStart"/>
             <w:r>
               <w:rPr>
                 <w:sz w:val="20"/>
@@ -10531,6 +11650,7 @@
               </w:rPr>
               <w:t>PSoC</w:t>
             </w:r>
+            <w:proofErr w:type="spellEnd"/>
           </w:p>
         </w:tc>
         <w:tc>
@@ -10893,8 +12013,8 @@
         </w:rPr>
         <w:br w:type="page"/>
       </w:r>
-      <w:bookmarkStart w:id="64" w:name="_Toc383958174"/>
-      <w:bookmarkStart w:id="65" w:name="_Toc383958302"/>
+      <w:bookmarkStart w:id="65" w:name="_Toc383958174"/>
+      <w:bookmarkStart w:id="66" w:name="_Toc384063109"/>
       <w:r>
         <w:rPr>
           <w:rFonts w:cs="Times New Roman"/>
@@ -10907,8 +12027,8 @@
         </w:rPr>
         <w:t>Architecture</w:t>
       </w:r>
-      <w:bookmarkEnd w:id="64"/>
       <w:bookmarkEnd w:id="65"/>
+      <w:bookmarkEnd w:id="66"/>
     </w:p>
     <w:p>
       <w:pPr>
@@ -11034,10 +12154,10 @@
       </w:pPr>
     </w:p>
     <w:sectPr>
-      <w:footerReference w:type="default" r:id="rId30"/>
+      <w:footerReference w:type="default" r:id="rId32"/>
       <w:type w:val="continuous"/>
       <w:pgSz w:w="12240" w:h="15840"/>
-      <w:pgMar w:top="979" w:right="1440" w:bottom="776" w:left="1440" w:header="720" w:footer="720" w:gutter="0"/>
+      <w:pgMar w:top="720" w:right="720" w:bottom="720" w:left="720" w:header="720" w:footer="720" w:gutter="0"/>
       <w:cols w:space="720"/>
       <w:docGrid w:linePitch="360"/>
     </w:sectPr>
@@ -11276,7 +12396,7 @@
         <w:sz w:val="18"/>
         <w:szCs w:val="18"/>
       </w:rPr>
-      <w:t>21</w:t>
+      <w:t>24</w:t>
     </w:r>
     <w:r>
       <w:rPr>
@@ -11386,7 +12506,7 @@
         <w:sz w:val="18"/>
         <w:szCs w:val="18"/>
       </w:rPr>
-      <w:t>9</w:t>
+      <w:t>18</w:t>
     </w:r>
     <w:r>
       <w:rPr>
@@ -11446,7 +12566,7 @@
         <w:sz w:val="18"/>
         <w:szCs w:val="18"/>
       </w:rPr>
-      <w:t>21</w:t>
+      <w:t>24</w:t>
     </w:r>
     <w:r>
       <w:rPr>
@@ -15234,7 +16354,7 @@
 </file>
 
 <file path=customXml/itemProps1.xml><?xml version="1.0" encoding="utf-8"?>
-<ds:datastoreItem xmlns:ds="http://schemas.openxmlformats.org/officeDocument/2006/customXml" ds:itemID="{D10E5FB5-D195-4FDB-8EDE-DE3B9D73A196}">
+<ds:datastoreItem xmlns:ds="http://schemas.openxmlformats.org/officeDocument/2006/customXml" ds:itemID="{63D59DA1-C61C-47E3-88C7-C1025ECF6F33}">
   <ds:schemaRefs>
     <ds:schemaRef ds:uri="http://schemas.openxmlformats.org/officeDocument/2006/bibliography"/>
   </ds:schemaRefs>

</xml_diff>

<commit_message>
Added sensor and power section to design specs.
</commit_message>
<xml_diff>
--- a/Documents/STEM_Design_Specification.docx
+++ b/Documents/STEM_Design_Specification.docx
@@ -1,6 +1,6 @@
 
 <file path=word/document.xml><?xml version="1.0" encoding="utf-8"?>
-<w:document xmlns:wpc="http://schemas.microsoft.com/office/word/2010/wordprocessingCanvas" xmlns:mc="http://schemas.openxmlformats.org/markup-compatibility/2006" xmlns:o="urn:schemas-microsoft-com:office:office" xmlns:r="http://schemas.openxmlformats.org/officeDocument/2006/relationships" xmlns:m="http://schemas.openxmlformats.org/officeDocument/2006/math" xmlns:v="urn:schemas-microsoft-com:vml" xmlns:wp14="http://schemas.microsoft.com/office/word/2010/wordprocessingDrawing" xmlns:wp="http://schemas.openxmlformats.org/drawingml/2006/wordprocessingDrawing" xmlns:w10="urn:schemas-microsoft-com:office:word" xmlns:w="http://schemas.openxmlformats.org/wordprocessingml/2006/main" xmlns:w14="http://schemas.microsoft.com/office/word/2010/wordml" xmlns:w15="http://schemas.microsoft.com/office/word/2012/wordml" xmlns:wpg="http://schemas.microsoft.com/office/word/2010/wordprocessingGroup" xmlns:wpi="http://schemas.microsoft.com/office/word/2010/wordprocessingInk" xmlns:wne="http://schemas.microsoft.com/office/word/2006/wordml" xmlns:wps="http://schemas.microsoft.com/office/word/2010/wordprocessingShape" mc:Ignorable="w14 w15 wp14">
+<w:document xmlns:wpc="http://schemas.microsoft.com/office/word/2010/wordprocessingCanvas" xmlns:mc="http://schemas.openxmlformats.org/markup-compatibility/2006" xmlns:o="urn:schemas-microsoft-com:office:office" xmlns:r="http://schemas.openxmlformats.org/officeDocument/2006/relationships" xmlns:m="http://schemas.openxmlformats.org/officeDocument/2006/math" xmlns:v="urn:schemas-microsoft-com:vml" xmlns:wp14="http://schemas.microsoft.com/office/word/2010/wordprocessingDrawing" xmlns:wp="http://schemas.openxmlformats.org/drawingml/2006/wordprocessingDrawing" xmlns:w10="urn:schemas-microsoft-com:office:word" xmlns:w="http://schemas.openxmlformats.org/wordprocessingml/2006/main" xmlns:w14="http://schemas.microsoft.com/office/word/2010/wordml" xmlns:wpg="http://schemas.microsoft.com/office/word/2010/wordprocessingGroup" xmlns:wpi="http://schemas.microsoft.com/office/word/2010/wordprocessingInk" xmlns:wne="http://schemas.microsoft.com/office/word/2006/wordml" xmlns:wps="http://schemas.microsoft.com/office/word/2010/wordprocessingShape" mc:Ignorable="w14 wp14">
   <w:background w:color="FFFFFF"/>
   <w:body>
     <w:p>
@@ -144,12 +144,12 @@
           </mc:Choice>
           <mc:Fallback>
             <w:pict>
-              <v:shapetype w14:anchorId="37C95CF2" id="_x0000_t202" coordsize="21600,21600" o:spt="202" path="m,l,21600r21600,l21600,xe">
+              <v:shapetype id="_x0000_t202" coordsize="21600,21600" o:spt="202" path="m,l,21600r21600,l21600,xe">
                 <v:stroke joinstyle="miter"/>
                 <v:path gradientshapeok="t" o:connecttype="rect"/>
               </v:shapetype>
               <v:shape id="WordArt 6" o:spid="_x0000_s1026" type="#_x0000_t202" style="position:absolute;margin-left:295.65pt;margin-top:4.75pt;width:180.6pt;height:27.5pt;z-index:251657216;visibility:visible;mso-wrap-style:square;mso-width-percent:0;mso-height-percent:0;mso-wrap-distance-left:9pt;mso-wrap-distance-top:0;mso-wrap-distance-right:9pt;mso-wrap-distance-bottom:0;mso-position-horizontal:absolute;mso-position-horizontal-relative:margin;mso-position-vertical:absolute;mso-position-vertical-relative:text;mso-width-percent:0;mso-height-percent:0;mso-width-relative:page;mso-height-relative:page;v-text-anchor:top" o:gfxdata="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" filled="f" stroked="f">
-                <o:lock v:ext="edit" shapetype="t"/>
+                <o:lock v:ext="edit" text="t" shapetype="t"/>
                 <v:textbox>
                   <w:txbxContent>
                     <w:p>
@@ -1401,7 +1401,7 @@
         <w:spacing w:before="0" w:after="120"/>
         <w:ind w:left="0"/>
       </w:pPr>
-      <w:hyperlink r:id="rId8" w:history="1">
+      <w:hyperlink r:id="rId9" w:history="1">
         <w:r>
           <w:rPr>
             <w:rStyle w:val="Hyperlink"/>
@@ -1458,10 +1458,10 @@
       <w:pPr>
         <w:pStyle w:val="Heading"/>
         <w:sectPr>
-          <w:headerReference w:type="default" r:id="rId9"/>
-          <w:footerReference w:type="default" r:id="rId10"/>
-          <w:headerReference w:type="first" r:id="rId11"/>
-          <w:footerReference w:type="first" r:id="rId12"/>
+          <w:headerReference w:type="default" r:id="rId10"/>
+          <w:footerReference w:type="default" r:id="rId11"/>
+          <w:headerReference w:type="first" r:id="rId12"/>
+          <w:footerReference w:type="first" r:id="rId13"/>
           <w:pgSz w:w="12240" w:h="15840"/>
           <w:pgMar w:top="979" w:right="1440" w:bottom="776" w:left="1440" w:header="720" w:footer="720" w:gutter="0"/>
           <w:cols w:space="720"/>
@@ -1474,8 +1474,8 @@
       <w:pPr>
         <w:pStyle w:val="Heading"/>
         <w:sectPr>
-          <w:headerReference w:type="first" r:id="rId13"/>
-          <w:footerReference w:type="first" r:id="rId14"/>
+          <w:headerReference w:type="first" r:id="rId14"/>
+          <w:footerReference w:type="first" r:id="rId15"/>
           <w:pgSz w:w="12240" w:h="15840"/>
           <w:pgMar w:top="979" w:right="1440" w:bottom="776" w:left="1440" w:header="720" w:footer="720" w:gutter="0"/>
           <w:pgNumType w:start="1"/>
@@ -1500,7 +1500,6 @@
           <w:noProof/>
           <w:sz w:val="22"/>
           <w:szCs w:val="22"/>
-          <w:lang w:val="en-US" w:eastAsia="en-US"/>
         </w:rPr>
       </w:pPr>
       <w:r>
@@ -1529,7 +1528,6 @@
           <w:noProof/>
           <w:sz w:val="22"/>
           <w:szCs w:val="22"/>
-          <w:lang w:val="en-US" w:eastAsia="en-US"/>
         </w:rPr>
         <w:tab/>
       </w:r>
@@ -1589,7 +1587,6 @@
           <w:noProof/>
           <w:sz w:val="22"/>
           <w:szCs w:val="22"/>
-          <w:lang w:val="en-US" w:eastAsia="en-US"/>
         </w:rPr>
       </w:pPr>
       <w:r>
@@ -1604,7 +1601,6 @@
           <w:noProof/>
           <w:sz w:val="22"/>
           <w:szCs w:val="22"/>
-          <w:lang w:val="en-US" w:eastAsia="en-US"/>
         </w:rPr>
         <w:tab/>
       </w:r>
@@ -1664,7 +1660,6 @@
           <w:noProof/>
           <w:sz w:val="22"/>
           <w:szCs w:val="22"/>
-          <w:lang w:val="en-US" w:eastAsia="en-US"/>
         </w:rPr>
       </w:pPr>
       <w:r>
@@ -1679,7 +1674,6 @@
           <w:noProof/>
           <w:sz w:val="22"/>
           <w:szCs w:val="22"/>
-          <w:lang w:val="en-US" w:eastAsia="en-US"/>
         </w:rPr>
         <w:tab/>
       </w:r>
@@ -1739,7 +1733,6 @@
           <w:noProof/>
           <w:sz w:val="22"/>
           <w:szCs w:val="22"/>
-          <w:lang w:val="en-US" w:eastAsia="en-US"/>
         </w:rPr>
       </w:pPr>
       <w:r>
@@ -1798,7 +1791,6 @@
           <w:noProof/>
           <w:sz w:val="22"/>
           <w:szCs w:val="22"/>
-          <w:lang w:val="en-US" w:eastAsia="en-US"/>
         </w:rPr>
       </w:pPr>
       <w:r>
@@ -1857,7 +1849,6 @@
           <w:noProof/>
           <w:sz w:val="22"/>
           <w:szCs w:val="22"/>
-          <w:lang w:val="en-US" w:eastAsia="en-US"/>
         </w:rPr>
       </w:pPr>
       <w:r>
@@ -1872,7 +1863,6 @@
           <w:noProof/>
           <w:sz w:val="22"/>
           <w:szCs w:val="22"/>
-          <w:lang w:val="en-US" w:eastAsia="en-US"/>
         </w:rPr>
         <w:tab/>
       </w:r>
@@ -1935,7 +1925,6 @@
           <w:noProof/>
           <w:sz w:val="22"/>
           <w:szCs w:val="22"/>
-          <w:lang w:val="en-US" w:eastAsia="en-US"/>
         </w:rPr>
       </w:pPr>
       <w:r>
@@ -1954,7 +1943,6 @@
           <w:noProof/>
           <w:sz w:val="22"/>
           <w:szCs w:val="22"/>
-          <w:lang w:val="en-US" w:eastAsia="en-US"/>
         </w:rPr>
         <w:tab/>
       </w:r>
@@ -2014,7 +2002,6 @@
           <w:noProof/>
           <w:sz w:val="22"/>
           <w:szCs w:val="22"/>
-          <w:lang w:val="en-US" w:eastAsia="en-US"/>
         </w:rPr>
       </w:pPr>
       <w:r>
@@ -2029,7 +2016,6 @@
           <w:noProof/>
           <w:sz w:val="22"/>
           <w:szCs w:val="22"/>
-          <w:lang w:val="en-US" w:eastAsia="en-US"/>
         </w:rPr>
         <w:tab/>
       </w:r>
@@ -2089,7 +2075,6 @@
           <w:noProof/>
           <w:sz w:val="22"/>
           <w:szCs w:val="22"/>
-          <w:lang w:val="en-US" w:eastAsia="en-US"/>
         </w:rPr>
       </w:pPr>
       <w:r>
@@ -2104,7 +2089,6 @@
           <w:noProof/>
           <w:sz w:val="22"/>
           <w:szCs w:val="22"/>
-          <w:lang w:val="en-US" w:eastAsia="en-US"/>
         </w:rPr>
         <w:tab/>
       </w:r>
@@ -2164,7 +2148,6 @@
           <w:noProof/>
           <w:sz w:val="22"/>
           <w:szCs w:val="22"/>
-          <w:lang w:val="en-US" w:eastAsia="en-US"/>
         </w:rPr>
       </w:pPr>
       <w:r>
@@ -2223,7 +2206,6 @@
           <w:noProof/>
           <w:sz w:val="22"/>
           <w:szCs w:val="22"/>
-          <w:lang w:val="en-US" w:eastAsia="en-US"/>
         </w:rPr>
       </w:pPr>
       <w:r>
@@ -2282,7 +2264,6 @@
           <w:noProof/>
           <w:sz w:val="22"/>
           <w:szCs w:val="22"/>
-          <w:lang w:val="en-US" w:eastAsia="en-US"/>
         </w:rPr>
       </w:pPr>
       <w:r>
@@ -2341,7 +2322,6 @@
           <w:noProof/>
           <w:sz w:val="22"/>
           <w:szCs w:val="22"/>
-          <w:lang w:val="en-US" w:eastAsia="en-US"/>
         </w:rPr>
       </w:pPr>
       <w:r>
@@ -2400,7 +2380,6 @@
           <w:noProof/>
           <w:sz w:val="22"/>
           <w:szCs w:val="22"/>
-          <w:lang w:val="en-US" w:eastAsia="en-US"/>
         </w:rPr>
       </w:pPr>
       <w:r>
@@ -2415,7 +2394,6 @@
           <w:noProof/>
           <w:sz w:val="22"/>
           <w:szCs w:val="22"/>
-          <w:lang w:val="en-US" w:eastAsia="en-US"/>
         </w:rPr>
         <w:tab/>
       </w:r>
@@ -2475,7 +2453,6 @@
           <w:noProof/>
           <w:sz w:val="22"/>
           <w:szCs w:val="22"/>
-          <w:lang w:val="en-US" w:eastAsia="en-US"/>
         </w:rPr>
       </w:pPr>
       <w:r>
@@ -2534,7 +2511,6 @@
           <w:noProof/>
           <w:sz w:val="22"/>
           <w:szCs w:val="22"/>
-          <w:lang w:val="en-US" w:eastAsia="en-US"/>
         </w:rPr>
       </w:pPr>
       <w:r>
@@ -2593,7 +2569,6 @@
           <w:noProof/>
           <w:sz w:val="22"/>
           <w:szCs w:val="22"/>
-          <w:lang w:val="en-US" w:eastAsia="en-US"/>
         </w:rPr>
       </w:pPr>
       <w:r>
@@ -2655,7 +2630,6 @@
           <w:noProof/>
           <w:sz w:val="22"/>
           <w:szCs w:val="22"/>
-          <w:lang w:val="en-US" w:eastAsia="en-US"/>
         </w:rPr>
       </w:pPr>
       <w:r>
@@ -2674,7 +2648,6 @@
           <w:noProof/>
           <w:sz w:val="22"/>
           <w:szCs w:val="22"/>
-          <w:lang w:val="en-US" w:eastAsia="en-US"/>
         </w:rPr>
         <w:tab/>
       </w:r>
@@ -2734,7 +2707,6 @@
           <w:noProof/>
           <w:sz w:val="22"/>
           <w:szCs w:val="22"/>
-          <w:lang w:val="en-US" w:eastAsia="en-US"/>
         </w:rPr>
       </w:pPr>
       <w:r>
@@ -2749,7 +2721,6 @@
           <w:noProof/>
           <w:sz w:val="22"/>
           <w:szCs w:val="22"/>
-          <w:lang w:val="en-US" w:eastAsia="en-US"/>
         </w:rPr>
         <w:tab/>
       </w:r>
@@ -2809,7 +2780,6 @@
           <w:noProof/>
           <w:sz w:val="22"/>
           <w:szCs w:val="22"/>
-          <w:lang w:val="en-US" w:eastAsia="en-US"/>
         </w:rPr>
       </w:pPr>
       <w:r>
@@ -2868,7 +2838,6 @@
           <w:noProof/>
           <w:sz w:val="22"/>
           <w:szCs w:val="22"/>
-          <w:lang w:val="en-US" w:eastAsia="en-US"/>
         </w:rPr>
       </w:pPr>
       <w:r>
@@ -2927,7 +2896,6 @@
           <w:noProof/>
           <w:sz w:val="22"/>
           <w:szCs w:val="22"/>
-          <w:lang w:val="en-US" w:eastAsia="en-US"/>
         </w:rPr>
       </w:pPr>
       <w:r>
@@ -2986,7 +2954,6 @@
           <w:noProof/>
           <w:sz w:val="22"/>
           <w:szCs w:val="22"/>
-          <w:lang w:val="en-US" w:eastAsia="en-US"/>
         </w:rPr>
       </w:pPr>
       <w:r>
@@ -3045,7 +3012,6 @@
           <w:noProof/>
           <w:sz w:val="22"/>
           <w:szCs w:val="22"/>
-          <w:lang w:val="en-US" w:eastAsia="en-US"/>
         </w:rPr>
       </w:pPr>
       <w:r>
@@ -3104,7 +3070,6 @@
           <w:noProof/>
           <w:sz w:val="22"/>
           <w:szCs w:val="22"/>
-          <w:lang w:val="en-US" w:eastAsia="en-US"/>
         </w:rPr>
       </w:pPr>
       <w:r>
@@ -3163,7 +3128,6 @@
           <w:noProof/>
           <w:sz w:val="22"/>
           <w:szCs w:val="22"/>
-          <w:lang w:val="en-US" w:eastAsia="en-US"/>
         </w:rPr>
       </w:pPr>
       <w:r>
@@ -3178,7 +3142,6 @@
           <w:noProof/>
           <w:sz w:val="22"/>
           <w:szCs w:val="22"/>
-          <w:lang w:val="en-US" w:eastAsia="en-US"/>
         </w:rPr>
         <w:tab/>
       </w:r>
@@ -3238,7 +3201,6 @@
           <w:noProof/>
           <w:sz w:val="22"/>
           <w:szCs w:val="22"/>
-          <w:lang w:val="en-US" w:eastAsia="en-US"/>
         </w:rPr>
       </w:pPr>
       <w:r>
@@ -3297,7 +3259,6 @@
           <w:noProof/>
           <w:sz w:val="22"/>
           <w:szCs w:val="22"/>
-          <w:lang w:val="en-US" w:eastAsia="en-US"/>
         </w:rPr>
       </w:pPr>
       <w:r>
@@ -3356,7 +3317,6 @@
           <w:noProof/>
           <w:sz w:val="22"/>
           <w:szCs w:val="22"/>
-          <w:lang w:val="en-US" w:eastAsia="en-US"/>
         </w:rPr>
       </w:pPr>
       <w:r>
@@ -3415,7 +3375,6 @@
           <w:noProof/>
           <w:sz w:val="22"/>
           <w:szCs w:val="22"/>
-          <w:lang w:val="en-US" w:eastAsia="en-US"/>
         </w:rPr>
       </w:pPr>
       <w:r>
@@ -3477,7 +3436,6 @@
           <w:noProof/>
           <w:sz w:val="22"/>
           <w:szCs w:val="22"/>
-          <w:lang w:val="en-US" w:eastAsia="en-US"/>
         </w:rPr>
       </w:pPr>
       <w:r>
@@ -3536,7 +3494,6 @@
           <w:noProof/>
           <w:sz w:val="22"/>
           <w:szCs w:val="22"/>
-          <w:lang w:val="en-US" w:eastAsia="en-US"/>
         </w:rPr>
       </w:pPr>
       <w:r>
@@ -3595,7 +3552,6 @@
           <w:noProof/>
           <w:sz w:val="22"/>
           <w:szCs w:val="22"/>
-          <w:lang w:val="en-US" w:eastAsia="en-US"/>
         </w:rPr>
       </w:pPr>
       <w:r>
@@ -3679,6 +3635,7 @@
         <w:rPr>
           <w:rFonts w:ascii="Times New Roman" w:hAnsi="Times New Roman" w:cs="Times New Roman"/>
         </w:rPr>
+        <w:lastRenderedPageBreak/>
         <w:t>I</w:t>
       </w:r>
       <w:r>
@@ -3904,6 +3861,7 @@
       <w:bookmarkStart w:id="10" w:name="_Toc383958148"/>
       <w:bookmarkStart w:id="11" w:name="_Toc384063082"/>
       <w:r>
+        <w:lastRenderedPageBreak/>
         <w:t>Engineering Requirements</w:t>
       </w:r>
       <w:bookmarkEnd w:id="10"/>
@@ -5734,6 +5692,7 @@
       <w:bookmarkStart w:id="12" w:name="_Toc383958149"/>
       <w:bookmarkStart w:id="13" w:name="_Toc384063083"/>
       <w:r>
+        <w:lastRenderedPageBreak/>
         <w:t>Hardware Plan</w:t>
       </w:r>
       <w:bookmarkEnd w:id="12"/>
@@ -5756,15 +5715,7 @@
         <w:pStyle w:val="BodyText"/>
       </w:pPr>
       <w:r>
-        <w:t xml:space="preserve">The base unit will be comprised of a Cypress </w:t>
-      </w:r>
-      <w:proofErr w:type="spellStart"/>
-      <w:r>
-        <w:t>PSoC</w:t>
-      </w:r>
-      <w:proofErr w:type="spellEnd"/>
-      <w:r>
-        <w:t xml:space="preserve"> 3 microcontroller, a voltage regulator, a sensor interface and a USB bus, along with miscellaneous passive and capacitive components.</w:t>
+        <w:t>The base unit will be comprised of a Cypress PSoC 3 microcontroller, a voltage regulator, a sensor interface and a USB bus, along with miscellaneous passive and capacitive components.</w:t>
       </w:r>
     </w:p>
     <w:p>
@@ -5824,10 +5775,10 @@
             <v:path o:extrusionok="f" gradientshapeok="t" o:connecttype="rect"/>
             <o:lock v:ext="edit" aspectratio="t"/>
           </v:shapetype>
-          <v:shape id="_x0000_i5793" type="#_x0000_t75" style="width:467.25pt;height:321.75pt" o:ole="">
-            <v:imagedata r:id="rId15" o:title=""/>
+          <v:shape id="_x0000_i1025" type="#_x0000_t75" style="width:467.25pt;height:321.75pt" o:ole="">
+            <v:imagedata r:id="rId16" o:title=""/>
           </v:shape>
-          <o:OLEObject Type="Embed" ProgID="Visio.Drawing.15" ShapeID="_x0000_i5793" DrawAspect="Content" ObjectID="_1457805120" r:id="rId16"/>
+          <o:OLEObject Type="Embed" ProgID="Visio.Drawing.15" ShapeID="_x0000_i1025" DrawAspect="Content" ObjectID="_1463294988" r:id="rId17"/>
         </w:object>
       </w:r>
     </w:p>
@@ -5841,6 +5792,7 @@
       <w:bookmarkStart w:id="20" w:name="_Toc383958153"/>
       <w:bookmarkStart w:id="21" w:name="_Toc384063087"/>
       <w:r>
+        <w:lastRenderedPageBreak/>
         <w:t xml:space="preserve">Base Unit </w:t>
       </w:r>
       <w:r>
@@ -5856,10 +5808,10 @@
       </w:pPr>
       <w:r>
         <w:object w:dxaOrig="9091" w:dyaOrig="7966">
-          <v:shape id="_x0000_i5792" type="#_x0000_t75" style="width:454.5pt;height:398.25pt" o:ole="">
-            <v:imagedata r:id="rId17" o:title=""/>
+          <v:shape id="_x0000_i1026" type="#_x0000_t75" style="width:454.5pt;height:398.25pt" o:ole="">
+            <v:imagedata r:id="rId18" o:title=""/>
           </v:shape>
-          <o:OLEObject Type="Embed" ProgID="Visio.Drawing.15" ShapeID="_x0000_i5792" DrawAspect="Content" ObjectID="_1457805121" r:id="rId18"/>
+          <o:OLEObject Type="Embed" ProgID="Visio.Drawing.15" ShapeID="_x0000_i1026" DrawAspect="Content" ObjectID="_1463294989" r:id="rId19"/>
         </w:object>
       </w:r>
     </w:p>
@@ -5873,6 +5825,7 @@
       <w:bookmarkStart w:id="22" w:name="_Toc383958154"/>
       <w:bookmarkStart w:id="23" w:name="_Toc384063088"/>
       <w:r>
+        <w:lastRenderedPageBreak/>
         <w:t xml:space="preserve">Base Unit </w:t>
       </w:r>
       <w:r>
@@ -5887,10 +5840,10 @@
       </w:pPr>
       <w:r>
         <w:object w:dxaOrig="13591" w:dyaOrig="11386">
-          <v:shape id="_x0000_i5791" type="#_x0000_t75" style="width:467.25pt;height:391.5pt" o:ole="">
-            <v:imagedata r:id="rId19" o:title=""/>
+          <v:shape id="_x0000_i1027" type="#_x0000_t75" style="width:467.25pt;height:391.5pt" o:ole="">
+            <v:imagedata r:id="rId20" o:title=""/>
           </v:shape>
-          <o:OLEObject Type="Embed" ProgID="Visio.Drawing.15" ShapeID="_x0000_i5791" DrawAspect="Content" ObjectID="_1457805122" r:id="rId20"/>
+          <o:OLEObject Type="Embed" ProgID="Visio.Drawing.15" ShapeID="_x0000_i1027" DrawAspect="Content" ObjectID="_1463294990" r:id="rId21"/>
         </w:object>
       </w:r>
     </w:p>
@@ -5908,6 +5861,7 @@
           <w:noProof/>
           <w:lang w:eastAsia="en-US"/>
         </w:rPr>
+        <w:lastRenderedPageBreak/>
         <w:drawing>
           <wp:anchor distT="0" distB="0" distL="114300" distR="114300" simplePos="0" relativeHeight="251658240" behindDoc="0" locked="0" layoutInCell="1" allowOverlap="1">
             <wp:simplePos x="0" y="0"/>
@@ -5934,7 +5888,7 @@
                     </pic:cNvPicPr>
                   </pic:nvPicPr>
                   <pic:blipFill>
-                    <a:blip r:embed="rId21">
+                    <a:blip r:embed="rId22">
                       <a:extLst>
                         <a:ext uri="{28A0092B-C50C-407E-A947-70E740481C1C}">
                           <a14:useLocalDpi xmlns:a14="http://schemas.microsoft.com/office/drawing/2010/main" val="0"/>
@@ -5987,6 +5941,7 @@
       <w:bookmarkStart w:id="26" w:name="_Toc383958156"/>
       <w:bookmarkStart w:id="27" w:name="_Toc384063090"/>
       <w:r>
+        <w:lastRenderedPageBreak/>
         <w:t>Implementation</w:t>
       </w:r>
       <w:bookmarkEnd w:id="26"/>
@@ -6448,7 +6403,13 @@
     </w:p>
     <w:p>
       <w:r>
-        <w:t>No sensor data available at this time.</w:t>
+        <w:t>The based unit will come with two sensors.  The first is a light sensor to provide high controllability during testing.  The second is a Figaro T2600 low oxygen sensor to provide results in gas detection.  The two stock sensors are there for high reliability and proof of concept.  The sensor interface has up to six available outputs back to the base these include: two outputs that go the mainboards comparator, two outputs that go to the mainboards ADC, and two outputs that go to the main board I2C input.  This flexibility</w:t>
+      </w:r>
+      <w:r>
+        <w:t xml:space="preserve"> provides the user the ability to use a variety of sensors with minimal work.</w:t>
+      </w:r>
+      <w:r>
+        <w:t xml:space="preserve">  </w:t>
       </w:r>
     </w:p>
     <w:p/>
@@ -6466,7 +6427,15 @@
     </w:p>
     <w:p>
       <w:r>
-        <w:t>No power supply data available at this time.</w:t>
+        <w:t xml:space="preserve">The Base is made to run on four AA batteries.  To do this the most efficiently, Linear Technologies’ LTC3435 buck-boost regulators will be used.  Using these regulator allow the maximum use of the batteries by operating in all three regions: over voltage, at regulated voltage, and under voltage.  There are two supplies, 3.3V(for digital needs) and 5V(for analog needs), </w:t>
+      </w:r>
+      <w:r>
+        <w:t>that consume power with 90% efficiently.</w:t>
+      </w:r>
+      <w:bookmarkStart w:id="33" w:name="_GoBack"/>
+      <w:bookmarkEnd w:id="33"/>
+      <w:r>
+        <w:t xml:space="preserve"> </w:t>
       </w:r>
       <w:r>
         <w:br w:type="page"/>
@@ -6476,38 +6445,39 @@
       <w:pPr>
         <w:pStyle w:val="Heading1"/>
       </w:pPr>
-      <w:bookmarkStart w:id="33" w:name="_Toc384063094"/>
-      <w:r>
+      <w:bookmarkStart w:id="34" w:name="_Toc384063094"/>
+      <w:r>
+        <w:lastRenderedPageBreak/>
         <w:t>Software Pl</w:t>
       </w:r>
       <w:r>
         <w:t>an</w:t>
       </w:r>
-      <w:bookmarkEnd w:id="33"/>
+      <w:bookmarkEnd w:id="34"/>
     </w:p>
     <w:p>
       <w:pPr>
         <w:pStyle w:val="Heading2"/>
       </w:pPr>
-      <w:bookmarkStart w:id="34" w:name="_Toc383958160"/>
-      <w:bookmarkStart w:id="35" w:name="_Toc384063095"/>
+      <w:bookmarkStart w:id="35" w:name="_Toc383958160"/>
+      <w:bookmarkStart w:id="36" w:name="_Toc384063095"/>
       <w:r>
         <w:t>Firmware</w:t>
       </w:r>
-      <w:bookmarkEnd w:id="34"/>
       <w:bookmarkEnd w:id="35"/>
+      <w:bookmarkEnd w:id="36"/>
     </w:p>
     <w:p>
       <w:pPr>
         <w:pStyle w:val="Heading3"/>
       </w:pPr>
-      <w:bookmarkStart w:id="36" w:name="_Toc383958161"/>
-      <w:bookmarkStart w:id="37" w:name="_Toc384063096"/>
+      <w:bookmarkStart w:id="37" w:name="_Toc383958161"/>
+      <w:bookmarkStart w:id="38" w:name="_Toc384063096"/>
       <w:r>
         <w:t>Firmware Overview</w:t>
       </w:r>
-      <w:bookmarkEnd w:id="36"/>
       <w:bookmarkEnd w:id="37"/>
+      <w:bookmarkEnd w:id="38"/>
     </w:p>
     <w:p>
       <w:pPr>
@@ -6523,15 +6493,7 @@
         <w:t>s Labs STEM Sensors device firmware will be written in standard C co</w:t>
       </w:r>
       <w:r>
-        <w:t xml:space="preserve">mpliant with ISO/IEC 9899:2011 and developed in Cypress’ </w:t>
-      </w:r>
-      <w:proofErr w:type="spellStart"/>
-      <w:r>
-        <w:t>PSoC</w:t>
-      </w:r>
-      <w:proofErr w:type="spellEnd"/>
-      <w:r>
-        <w:t xml:space="preserve"> Creator 3.0.</w:t>
+        <w:t>mpliant with ISO/IEC 9899:2011 and developed in Cypress’ PSoC Creator 3.0.</w:t>
       </w:r>
       <w:r>
         <w:t xml:space="preserve"> </w:t>
@@ -6553,10 +6515,10 @@
       </w:pPr>
       <w:r>
         <w:object w:dxaOrig="9106" w:dyaOrig="7621">
-          <v:shape id="_x0000_i5790" type="#_x0000_t75" style="width:339.75pt;height:284.25pt" o:ole="">
-            <v:imagedata r:id="rId22" o:title=""/>
+          <v:shape id="_x0000_i1028" type="#_x0000_t75" style="width:339.75pt;height:284.25pt" o:ole="">
+            <v:imagedata r:id="rId23" o:title=""/>
           </v:shape>
-          <o:OLEObject Type="Embed" ProgID="Visio.Drawing.15" ShapeID="_x0000_i5790" DrawAspect="Content" ObjectID="_1457805123" r:id="rId23"/>
+          <o:OLEObject Type="Embed" ProgID="Visio.Drawing.15" ShapeID="_x0000_i1028" DrawAspect="Content" ObjectID="_1463294991" r:id="rId24"/>
         </w:object>
       </w:r>
     </w:p>
@@ -6588,16 +6550,17 @@
       <w:r>
         <w:br w:type="page"/>
       </w:r>
-      <w:bookmarkStart w:id="38" w:name="_Toc383958162"/>
-      <w:bookmarkStart w:id="39" w:name="_Toc384063097"/>
-      <w:r>
+      <w:bookmarkStart w:id="39" w:name="_Toc383958162"/>
+      <w:bookmarkStart w:id="40" w:name="_Toc384063097"/>
+      <w:r>
+        <w:lastRenderedPageBreak/>
         <w:t>Initialization</w:t>
       </w:r>
       <w:r>
         <w:t xml:space="preserve"> Tasks</w:t>
       </w:r>
-      <w:bookmarkEnd w:id="38"/>
       <w:bookmarkEnd w:id="39"/>
+      <w:bookmarkEnd w:id="40"/>
     </w:p>
     <w:p>
       <w:pPr>
@@ -6655,39 +6618,10 @@
         <w:ind w:left="1152"/>
       </w:pPr>
       <w:r>
-        <w:t xml:space="preserve">Enable </w:t>
-      </w:r>
-      <w:proofErr w:type="spellStart"/>
-      <w:r>
-        <w:t>VBus_IRQ</w:t>
-      </w:r>
-      <w:proofErr w:type="spellEnd"/>
-      <w:r>
-        <w:t xml:space="preserve">, </w:t>
-      </w:r>
-      <w:proofErr w:type="spellStart"/>
-      <w:r>
-        <w:t>LowV_IRQ</w:t>
-      </w:r>
-      <w:proofErr w:type="spellEnd"/>
-      <w:r>
-        <w:t xml:space="preserve">, </w:t>
-      </w:r>
-      <w:proofErr w:type="spellStart"/>
-      <w:r>
-        <w:t>SampleStart_IRQ</w:t>
-      </w:r>
-      <w:proofErr w:type="spellEnd"/>
-      <w:r>
-        <w:t xml:space="preserve">, and </w:t>
-      </w:r>
-      <w:proofErr w:type="spellStart"/>
-      <w:r>
-        <w:t>Hibernate_IRQ</w:t>
-      </w:r>
-      <w:proofErr w:type="spellEnd"/>
-      <w:r>
-        <w:t xml:space="preserve"> interrupts individually</w:t>
+        <w:t>Enable VBus_IRQ, LowV_IRQ</w:t>
+      </w:r>
+      <w:r>
+        <w:t>, SampleStart_IRQ, and Hibernate_IRQ interrupts individually</w:t>
       </w:r>
     </w:p>
     <w:p>
@@ -6709,13 +6643,13 @@
       <w:pPr>
         <w:pStyle w:val="Heading3"/>
       </w:pPr>
-      <w:bookmarkStart w:id="40" w:name="_Toc383958163"/>
-      <w:bookmarkStart w:id="41" w:name="_Toc384063098"/>
+      <w:bookmarkStart w:id="41" w:name="_Toc383958163"/>
+      <w:bookmarkStart w:id="42" w:name="_Toc384063098"/>
       <w:r>
         <w:t>Interrupt Service Routines</w:t>
       </w:r>
-      <w:bookmarkEnd w:id="40"/>
       <w:bookmarkEnd w:id="41"/>
+      <w:bookmarkEnd w:id="42"/>
     </w:p>
     <w:p>
       <w:pPr>
@@ -6819,7 +6753,6 @@
                 <w:szCs w:val="20"/>
               </w:rPr>
             </w:pPr>
-            <w:proofErr w:type="spellStart"/>
             <w:r>
               <w:rPr>
                 <w:sz w:val="20"/>
@@ -6827,7 +6760,6 @@
               </w:rPr>
               <w:t>VBus_IRQ</w:t>
             </w:r>
-            <w:proofErr w:type="spellEnd"/>
           </w:p>
         </w:tc>
         <w:tc>
@@ -6884,30 +6816,14 @@
                 <w:sz w:val="20"/>
                 <w:szCs w:val="20"/>
               </w:rPr>
-              <w:t xml:space="preserve">Activate USB Component, </w:t>
-            </w:r>
-            <w:proofErr w:type="spellStart"/>
-            <w:r>
-              <w:rPr>
-                <w:sz w:val="20"/>
-                <w:szCs w:val="20"/>
-              </w:rPr>
-              <w:t>e</w:t>
-            </w:r>
-            <w:r>
-              <w:rPr>
-                <w:sz w:val="20"/>
-                <w:szCs w:val="20"/>
-              </w:rPr>
-              <w:t>umerate</w:t>
-            </w:r>
-            <w:proofErr w:type="spellEnd"/>
-            <w:r>
-              <w:rPr>
-                <w:sz w:val="20"/>
-                <w:szCs w:val="20"/>
-              </w:rPr>
-              <w:t xml:space="preserve"> device on host, receive and store user settings, dump data samples to host</w:t>
+              <w:t>Activate USB Component, e</w:t>
+            </w:r>
+            <w:r>
+              <w:rPr>
+                <w:sz w:val="20"/>
+                <w:szCs w:val="20"/>
+              </w:rPr>
+              <w:t>umerate device on host, receive and store user settings, dump data samples to host</w:t>
             </w:r>
             <w:r>
               <w:rPr>
@@ -6933,7 +6849,6 @@
                 <w:szCs w:val="20"/>
               </w:rPr>
             </w:pPr>
-            <w:proofErr w:type="spellStart"/>
             <w:r>
               <w:rPr>
                 <w:sz w:val="20"/>
@@ -6948,7 +6863,6 @@
               </w:rPr>
               <w:t>Sample_IRQ</w:t>
             </w:r>
-            <w:proofErr w:type="spellEnd"/>
           </w:p>
         </w:tc>
         <w:tc>
@@ -7024,7 +6938,6 @@
                 <w:szCs w:val="20"/>
               </w:rPr>
             </w:pPr>
-            <w:proofErr w:type="spellStart"/>
             <w:r>
               <w:rPr>
                 <w:sz w:val="20"/>
@@ -7039,7 +6952,6 @@
               </w:rPr>
               <w:t>V_IRQ</w:t>
             </w:r>
-            <w:proofErr w:type="spellEnd"/>
           </w:p>
         </w:tc>
         <w:tc>
@@ -7108,7 +7020,6 @@
                 <w:szCs w:val="20"/>
               </w:rPr>
             </w:pPr>
-            <w:proofErr w:type="spellStart"/>
             <w:r>
               <w:rPr>
                 <w:sz w:val="20"/>
@@ -7123,7 +7034,6 @@
               </w:rPr>
               <w:t>Start_IRQ</w:t>
             </w:r>
-            <w:proofErr w:type="spellEnd"/>
           </w:p>
         </w:tc>
         <w:tc>
@@ -7168,7 +7078,6 @@
               </w:rPr>
               <w:t xml:space="preserve">Activate </w:t>
             </w:r>
-            <w:proofErr w:type="spellStart"/>
             <w:r>
               <w:rPr>
                 <w:sz w:val="20"/>
@@ -7181,15 +7090,7 @@
                 <w:sz w:val="20"/>
                 <w:szCs w:val="20"/>
               </w:rPr>
-              <w:t>Sample_IRQ</w:t>
-            </w:r>
-            <w:proofErr w:type="spellEnd"/>
-            <w:r>
-              <w:rPr>
-                <w:sz w:val="20"/>
-                <w:szCs w:val="20"/>
-              </w:rPr>
-              <w:t>, store time stamp in Flash, activate “Data Sample Start” signal on LED</w:t>
+              <w:t>Sample_IRQ, store time stamp in Flash, activate “Data Sample Start” signal on LED</w:t>
             </w:r>
           </w:p>
         </w:tc>
@@ -7208,7 +7109,6 @@
                 <w:szCs w:val="20"/>
               </w:rPr>
             </w:pPr>
-            <w:proofErr w:type="spellStart"/>
             <w:r>
               <w:rPr>
                 <w:sz w:val="20"/>
@@ -7216,7 +7116,6 @@
               </w:rPr>
               <w:t>SampleEnd_IRQ</w:t>
             </w:r>
-            <w:proofErr w:type="spellEnd"/>
           </w:p>
         </w:tc>
         <w:tc>
@@ -7259,23 +7158,7 @@
                 <w:sz w:val="20"/>
                 <w:szCs w:val="20"/>
               </w:rPr>
-              <w:t xml:space="preserve">Disable </w:t>
-            </w:r>
-            <w:proofErr w:type="spellStart"/>
-            <w:r>
-              <w:rPr>
-                <w:sz w:val="20"/>
-                <w:szCs w:val="20"/>
-              </w:rPr>
-              <w:t>TakeSample_IRQ</w:t>
-            </w:r>
-            <w:proofErr w:type="spellEnd"/>
-            <w:r>
-              <w:rPr>
-                <w:sz w:val="20"/>
-                <w:szCs w:val="20"/>
-              </w:rPr>
-              <w:t>, activate “Data Sample End” signal on LED</w:t>
+              <w:t>Disable TakeSample_IRQ, activate “Data Sample End” signal on LED</w:t>
             </w:r>
           </w:p>
         </w:tc>
@@ -7294,7 +7177,6 @@
                 <w:szCs w:val="20"/>
               </w:rPr>
             </w:pPr>
-            <w:proofErr w:type="spellStart"/>
             <w:r>
               <w:rPr>
                 <w:sz w:val="20"/>
@@ -7302,7 +7184,6 @@
               </w:rPr>
               <w:t>Hibernate_IRQ</w:t>
             </w:r>
-            <w:proofErr w:type="spellEnd"/>
           </w:p>
         </w:tc>
         <w:tc>
@@ -7345,23 +7226,7 @@
                 <w:sz w:val="20"/>
                 <w:szCs w:val="20"/>
               </w:rPr>
-              <w:t xml:space="preserve">If in active state: disable all IRQs except </w:t>
-            </w:r>
-            <w:proofErr w:type="spellStart"/>
-            <w:r>
-              <w:rPr>
-                <w:sz w:val="20"/>
-                <w:szCs w:val="20"/>
-              </w:rPr>
-              <w:t>Hibernate_IRQ</w:t>
-            </w:r>
-            <w:proofErr w:type="spellEnd"/>
-            <w:r>
-              <w:rPr>
-                <w:sz w:val="20"/>
-                <w:szCs w:val="20"/>
-              </w:rPr>
-              <w:t>, enter hibernate</w:t>
+              <w:t>If in active state: disable all IRQs except Hibernate_IRQ, enter hibernate</w:t>
             </w:r>
           </w:p>
           <w:p>
@@ -7397,7 +7262,6 @@
                 <w:szCs w:val="20"/>
               </w:rPr>
             </w:pPr>
-            <w:proofErr w:type="spellStart"/>
             <w:r>
               <w:rPr>
                 <w:sz w:val="20"/>
@@ -7405,7 +7269,6 @@
               </w:rPr>
               <w:t>Reset_IRQ</w:t>
             </w:r>
-            <w:proofErr w:type="spellEnd"/>
           </w:p>
         </w:tc>
         <w:tc>
@@ -7476,14 +7339,13 @@
         </w:rPr>
         <w:br w:type="page"/>
       </w:r>
-      <w:proofErr w:type="spellStart"/>
       <w:r>
         <w:rPr>
           <w:rStyle w:val="Strong"/>
         </w:rPr>
+        <w:lastRenderedPageBreak/>
         <w:t>TakeSample_IRQ</w:t>
       </w:r>
-      <w:proofErr w:type="spellEnd"/>
       <w:r>
         <w:rPr>
           <w:rStyle w:val="Strong"/>
@@ -7525,48 +7387,19 @@
         <w:t>eq</w:t>
       </w:r>
       <w:r>
-        <w:t xml:space="preserve">ual to </w:t>
-      </w:r>
-      <w:proofErr w:type="spellStart"/>
-      <w:r>
-        <w:t>Sample_</w:t>
-      </w:r>
-      <w:r>
-        <w:t>Period</w:t>
-      </w:r>
-      <w:proofErr w:type="spellEnd"/>
-      <w:r>
-        <w:t xml:space="preserve"> / </w:t>
-      </w:r>
-      <w:proofErr w:type="spellStart"/>
+        <w:t>ual to Sample_</w:t>
+      </w:r>
+      <w:r>
+        <w:t xml:space="preserve">Period / </w:t>
+      </w:r>
       <w:r>
         <w:t>Wake_</w:t>
       </w:r>
       <w:r>
-        <w:t>Period</w:t>
-      </w:r>
-      <w:proofErr w:type="spellEnd"/>
-      <w:r>
-        <w:t>.</w:t>
-      </w:r>
-      <w:r>
-        <w:t xml:space="preserve"> See </w:t>
-      </w:r>
-      <w:proofErr w:type="spellStart"/>
-      <w:r>
-        <w:t>Pg</w:t>
-      </w:r>
-      <w:proofErr w:type="spellEnd"/>
-      <w:r>
-        <w:t xml:space="preserve"> 148 of the PSoC3 TRM for the Central </w:t>
-      </w:r>
-      <w:proofErr w:type="spellStart"/>
-      <w:r>
-        <w:t>Timewheel</w:t>
-      </w:r>
-      <w:proofErr w:type="spellEnd"/>
-      <w:r>
-        <w:t xml:space="preserve"> information.</w:t>
+        <w:t>Period.</w:t>
+      </w:r>
+      <w:r>
+        <w:t xml:space="preserve"> See Pg 148 of the PSoC3 TRM for the Central Timewheel information.</w:t>
       </w:r>
     </w:p>
     <w:p>
@@ -7581,10 +7414,10 @@
       </w:pPr>
       <w:r>
         <w:object w:dxaOrig="8385" w:dyaOrig="9360">
-          <v:shape id="_x0000_i5789" type="#_x0000_t75" style="width:315pt;height:351.75pt" o:ole="">
-            <v:imagedata r:id="rId24" o:title=""/>
+          <v:shape id="_x0000_i1029" type="#_x0000_t75" style="width:315pt;height:351.75pt" o:ole="">
+            <v:imagedata r:id="rId25" o:title=""/>
           </v:shape>
-          <o:OLEObject Type="Embed" ProgID="Visio.Drawing.15" ShapeID="_x0000_i5789" DrawAspect="Content" ObjectID="_1457805124" r:id="rId25"/>
+          <o:OLEObject Type="Embed" ProgID="Visio.Drawing.15" ShapeID="_x0000_i1029" DrawAspect="Content" ObjectID="_1463294992" r:id="rId26"/>
         </w:object>
       </w:r>
     </w:p>
@@ -7595,18 +7428,17 @@
       <w:r>
         <w:br w:type="page"/>
       </w:r>
-      <w:bookmarkStart w:id="42" w:name="_Toc383958164"/>
-      <w:bookmarkStart w:id="43" w:name="_Toc384063099"/>
-      <w:proofErr w:type="spellStart"/>
-      <w:r>
+      <w:bookmarkStart w:id="43" w:name="_Toc383958164"/>
+      <w:bookmarkStart w:id="44" w:name="_Toc384063099"/>
+      <w:r>
+        <w:lastRenderedPageBreak/>
         <w:t>LowV_IRQ</w:t>
       </w:r>
-      <w:proofErr w:type="spellEnd"/>
       <w:r>
         <w:t xml:space="preserve"> ISR</w:t>
       </w:r>
-      <w:bookmarkEnd w:id="42"/>
       <w:bookmarkEnd w:id="43"/>
+      <w:bookmarkEnd w:id="44"/>
     </w:p>
     <w:p>
       <w:r>
@@ -7623,10 +7455,10 @@
       </w:pPr>
       <w:r>
         <w:object w:dxaOrig="8596" w:dyaOrig="9556">
-          <v:shape id="_x0000_i5788" type="#_x0000_t75" style="width:295.5pt;height:328.5pt" o:ole="">
-            <v:imagedata r:id="rId26" o:title=""/>
+          <v:shape id="_x0000_i1030" type="#_x0000_t75" style="width:295.5pt;height:328.5pt" o:ole="">
+            <v:imagedata r:id="rId27" o:title=""/>
           </v:shape>
-          <o:OLEObject Type="Embed" ProgID="Visio.Drawing.15" ShapeID="_x0000_i5788" DrawAspect="Content" ObjectID="_1457805125" r:id="rId27"/>
+          <o:OLEObject Type="Embed" ProgID="Visio.Drawing.15" ShapeID="_x0000_i1030" DrawAspect="Content" ObjectID="_1463294993" r:id="rId28"/>
         </w:object>
       </w:r>
     </w:p>
@@ -7648,24 +7480,23 @@
         </w:rPr>
         <w:br w:type="page"/>
       </w:r>
-      <w:bookmarkStart w:id="44" w:name="_Toc383958165"/>
-      <w:bookmarkStart w:id="45" w:name="_Toc384063100"/>
-      <w:proofErr w:type="spellStart"/>
+      <w:bookmarkStart w:id="45" w:name="_Toc383958165"/>
+      <w:bookmarkStart w:id="46" w:name="_Toc384063100"/>
       <w:r>
         <w:rPr>
           <w:lang w:eastAsia="en-US"/>
         </w:rPr>
+        <w:lastRenderedPageBreak/>
         <w:t>VBus_IRQ</w:t>
       </w:r>
-      <w:proofErr w:type="spellEnd"/>
       <w:r>
         <w:rPr>
           <w:lang w:eastAsia="en-US"/>
         </w:rPr>
         <w:t xml:space="preserve"> ISR</w:t>
       </w:r>
-      <w:bookmarkEnd w:id="44"/>
       <w:bookmarkEnd w:id="45"/>
+      <w:bookmarkEnd w:id="46"/>
     </w:p>
     <w:p>
       <w:pPr>
@@ -7723,10 +7554,10 @@
       </w:pPr>
       <w:r>
         <w:object w:dxaOrig="4890" w:dyaOrig="10441">
-          <v:shape id="_x0000_i5787" type="#_x0000_t75" style="width:156.75pt;height:335.25pt" o:ole="">
-            <v:imagedata r:id="rId28" o:title=""/>
+          <v:shape id="_x0000_i1031" type="#_x0000_t75" style="width:156.75pt;height:335.25pt" o:ole="">
+            <v:imagedata r:id="rId29" o:title=""/>
           </v:shape>
-          <o:OLEObject Type="Embed" ProgID="Visio.Drawing.15" ShapeID="_x0000_i5787" DrawAspect="Content" ObjectID="_1457805126" r:id="rId29"/>
+          <o:OLEObject Type="Embed" ProgID="Visio.Drawing.15" ShapeID="_x0000_i1031" DrawAspect="Content" ObjectID="_1463294994" r:id="rId30"/>
         </w:object>
       </w:r>
     </w:p>
@@ -7737,16 +7568,17 @@
       <w:r>
         <w:br w:type="page"/>
       </w:r>
-      <w:bookmarkStart w:id="46" w:name="_Toc383958166"/>
-      <w:bookmarkStart w:id="47" w:name="_Toc384063101"/>
-      <w:r>
+      <w:bookmarkStart w:id="47" w:name="_Toc383958166"/>
+      <w:bookmarkStart w:id="48" w:name="_Toc384063101"/>
+      <w:r>
+        <w:lastRenderedPageBreak/>
         <w:t xml:space="preserve">Data </w:t>
       </w:r>
       <w:r>
         <w:t>Samples</w:t>
       </w:r>
-      <w:bookmarkEnd w:id="46"/>
       <w:bookmarkEnd w:id="47"/>
+      <w:bookmarkEnd w:id="48"/>
     </w:p>
     <w:p>
       <w:r>
@@ -7805,13 +7637,8 @@
       <w:pPr>
         <w:ind w:left="720"/>
       </w:pPr>
-      <w:proofErr w:type="gramStart"/>
-      <w:r>
-        <w:t>SE[</w:t>
-      </w:r>
-      <w:proofErr w:type="gramEnd"/>
-      <w:r>
-        <w:t xml:space="preserve">7:4] </w:t>
+      <w:r>
+        <w:t xml:space="preserve">SE[7:4] </w:t>
       </w:r>
       <w:r>
         <w:tab/>
@@ -7825,13 +7652,8 @@
       <w:pPr>
         <w:ind w:left="720"/>
       </w:pPr>
-      <w:proofErr w:type="gramStart"/>
-      <w:r>
-        <w:t>SE[</w:t>
-      </w:r>
-      <w:proofErr w:type="gramEnd"/>
-      <w:r>
-        <w:t xml:space="preserve">3:0] </w:t>
+      <w:r>
+        <w:t xml:space="preserve">SE[3:0] </w:t>
       </w:r>
       <w:r>
         <w:tab/>
@@ -8187,6 +8009,7 @@
         <w:rPr>
           <w:rStyle w:val="Strong"/>
         </w:rPr>
+        <w:lastRenderedPageBreak/>
         <w:t>Data Sample Messages</w:t>
       </w:r>
     </w:p>
@@ -8211,23 +8034,7 @@
           <w:rStyle w:val="Strong"/>
           <w:b w:val="0"/>
         </w:rPr>
-        <w:t xml:space="preserve">he data sample Message section, </w:t>
-      </w:r>
-      <w:proofErr w:type="gramStart"/>
-      <w:r>
-        <w:rPr>
-          <w:rStyle w:val="Strong"/>
-          <w:b w:val="0"/>
-        </w:rPr>
-        <w:t>DA[</w:t>
-      </w:r>
-      <w:proofErr w:type="gramEnd"/>
-      <w:r>
-        <w:rPr>
-          <w:rStyle w:val="Strong"/>
-          <w:b w:val="0"/>
-        </w:rPr>
-        <w:t>15:12],</w:t>
+        <w:t>he data sample Message section, DA[15:12],</w:t>
       </w:r>
       <w:r>
         <w:rPr>
@@ -8869,23 +8676,7 @@
           <w:rStyle w:val="Strong"/>
           <w:b w:val="0"/>
         </w:rPr>
-        <w:t xml:space="preserve">If </w:t>
-      </w:r>
-      <w:proofErr w:type="gramStart"/>
-      <w:r>
-        <w:rPr>
-          <w:rStyle w:val="Strong"/>
-          <w:b w:val="0"/>
-        </w:rPr>
-        <w:t>DA[</w:t>
-      </w:r>
-      <w:proofErr w:type="gramEnd"/>
-      <w:r>
-        <w:rPr>
-          <w:rStyle w:val="Strong"/>
-          <w:b w:val="0"/>
-        </w:rPr>
-        <w:t xml:space="preserve">15:12] is 0b0001, then DA[11:0] contains information about an error that occurred when a data sample capture was attempted. </w:t>
+        <w:t xml:space="preserve">If DA[15:12] is 0b0001, then DA[11:0] contains information about an error that occurred when a data sample capture was attempted. </w:t>
       </w:r>
     </w:p>
     <w:p>
@@ -9154,7 +8945,7 @@
           <w:caps/>
         </w:rPr>
       </w:pPr>
-      <w:bookmarkStart w:id="48" w:name="_Toc383958167"/>
+      <w:bookmarkStart w:id="49" w:name="_Toc383958167"/>
       <w:r>
         <w:br w:type="page"/>
       </w:r>
@@ -9163,24 +8954,25 @@
       <w:pPr>
         <w:pStyle w:val="Heading2"/>
       </w:pPr>
-      <w:bookmarkStart w:id="49" w:name="_Toc384063102"/>
-      <w:r>
+      <w:bookmarkStart w:id="50" w:name="_Toc384063102"/>
+      <w:r>
+        <w:lastRenderedPageBreak/>
         <w:t>Computer Interface</w:t>
       </w:r>
-      <w:bookmarkEnd w:id="48"/>
       <w:bookmarkEnd w:id="49"/>
+      <w:bookmarkEnd w:id="50"/>
     </w:p>
     <w:p>
       <w:pPr>
         <w:pStyle w:val="Heading3"/>
       </w:pPr>
-      <w:bookmarkStart w:id="50" w:name="_Toc383958168"/>
-      <w:bookmarkStart w:id="51" w:name="_Toc384063103"/>
+      <w:bookmarkStart w:id="51" w:name="_Toc383958168"/>
+      <w:bookmarkStart w:id="52" w:name="_Toc384063103"/>
       <w:r>
         <w:t>User Interface</w:t>
       </w:r>
-      <w:bookmarkEnd w:id="50"/>
       <w:bookmarkEnd w:id="51"/>
+      <w:bookmarkEnd w:id="52"/>
     </w:p>
     <w:p>
       <w:pPr>
@@ -9241,13 +9033,13 @@
       <w:pPr>
         <w:pStyle w:val="Heading3"/>
       </w:pPr>
-      <w:bookmarkStart w:id="52" w:name="_Toc383958169"/>
-      <w:bookmarkStart w:id="53" w:name="_Toc384063104"/>
+      <w:bookmarkStart w:id="53" w:name="_Toc383958169"/>
+      <w:bookmarkStart w:id="54" w:name="_Toc384063104"/>
       <w:r>
         <w:t>Program Installer</w:t>
       </w:r>
-      <w:bookmarkEnd w:id="52"/>
       <w:bookmarkEnd w:id="53"/>
+      <w:bookmarkEnd w:id="54"/>
     </w:p>
     <w:p>
       <w:pPr>
@@ -9261,13 +9053,13 @@
       <w:pPr>
         <w:pStyle w:val="Heading3"/>
       </w:pPr>
-      <w:bookmarkStart w:id="54" w:name="_Toc383958170"/>
-      <w:bookmarkStart w:id="55" w:name="_Toc384063105"/>
+      <w:bookmarkStart w:id="55" w:name="_Toc383958170"/>
+      <w:bookmarkStart w:id="56" w:name="_Toc384063105"/>
       <w:r>
         <w:t>Virtual COM Port</w:t>
       </w:r>
-      <w:bookmarkEnd w:id="54"/>
       <w:bookmarkEnd w:id="55"/>
+      <w:bookmarkEnd w:id="56"/>
     </w:p>
     <w:p>
       <w:pPr>
@@ -9280,15 +9072,7 @@
         <w:t>is</w:t>
       </w:r>
       <w:r>
-        <w:t xml:space="preserve"> used for communication with the host computer. The Python library </w:t>
-      </w:r>
-      <w:proofErr w:type="spellStart"/>
-      <w:r>
-        <w:t>pySerial</w:t>
-      </w:r>
-      <w:proofErr w:type="spellEnd"/>
-      <w:r>
-        <w:t xml:space="preserve"> </w:t>
+        <w:t xml:space="preserve"> used for communication with the host computer. The Python library pySerial </w:t>
       </w:r>
       <w:r>
         <w:t>is</w:t>
@@ -9304,20 +9088,21 @@
       <w:pPr>
         <w:pStyle w:val="Heading3"/>
       </w:pPr>
-      <w:bookmarkStart w:id="56" w:name="_Ref383951656"/>
-      <w:bookmarkStart w:id="57" w:name="_Ref383951666"/>
+      <w:bookmarkStart w:id="57" w:name="_Ref383951656"/>
+      <w:bookmarkStart w:id="58" w:name="_Ref383951666"/>
       <w:r>
         <w:br w:type="page"/>
       </w:r>
-      <w:bookmarkStart w:id="58" w:name="_Toc383958171"/>
-      <w:bookmarkStart w:id="59" w:name="_Toc384063106"/>
-      <w:r>
+      <w:bookmarkStart w:id="59" w:name="_Toc383958171"/>
+      <w:bookmarkStart w:id="60" w:name="_Toc384063106"/>
+      <w:r>
+        <w:lastRenderedPageBreak/>
         <w:t>Interface Mode</w:t>
       </w:r>
-      <w:bookmarkEnd w:id="56"/>
       <w:bookmarkEnd w:id="57"/>
       <w:bookmarkEnd w:id="58"/>
       <w:bookmarkEnd w:id="59"/>
+      <w:bookmarkEnd w:id="60"/>
     </w:p>
     <w:p>
       <w:pPr>
@@ -9467,13 +9252,8 @@
         <w:spacing w:after="120"/>
         <w:ind w:left="720"/>
       </w:pPr>
-      <w:proofErr w:type="gramStart"/>
-      <w:r>
-        <w:t>TR[</w:t>
-      </w:r>
-      <w:proofErr w:type="gramEnd"/>
-      <w:r>
-        <w:t xml:space="preserve">31:16] </w:t>
+      <w:r>
+        <w:t xml:space="preserve">TR[31:16] </w:t>
       </w:r>
       <w:r>
         <w:tab/>
@@ -9487,13 +9267,8 @@
         <w:spacing w:after="120"/>
         <w:ind w:left="720"/>
       </w:pPr>
-      <w:proofErr w:type="gramStart"/>
-      <w:r>
-        <w:t>TR[</w:t>
-      </w:r>
-      <w:proofErr w:type="gramEnd"/>
-      <w:r>
-        <w:t>15:8]</w:t>
+      <w:r>
+        <w:t>TR[15:8]</w:t>
       </w:r>
       <w:r>
         <w:tab/>
@@ -9507,11 +9282,9 @@
         <w:spacing w:after="120"/>
         <w:ind w:left="720"/>
       </w:pPr>
-      <w:proofErr w:type="gramStart"/>
       <w:r>
         <w:t>TR[</w:t>
       </w:r>
-      <w:proofErr w:type="gramEnd"/>
       <w:r>
         <w:t>7:0]</w:t>
       </w:r>
@@ -9593,6 +9366,7 @@
         <w:rPr>
           <w:rStyle w:val="Strong"/>
         </w:rPr>
+        <w:lastRenderedPageBreak/>
         <w:t>Available Commands</w:t>
       </w:r>
     </w:p>
@@ -10738,13 +10512,11 @@
           <w:szCs w:val="48"/>
         </w:rPr>
       </w:pPr>
-      <w:bookmarkStart w:id="60" w:name="_GoBack"/>
       <w:r>
         <w:br w:type="page"/>
       </w:r>
       <w:bookmarkStart w:id="61" w:name="_Toc383958172"/>
     </w:p>
-    <w:bookmarkEnd w:id="60"/>
     <w:p>
       <w:pPr>
         <w:suppressAutoHyphens w:val="0"/>
@@ -10763,10 +10535,10 @@
       </w:pPr>
       <w:r>
         <w:object w:dxaOrig="10921" w:dyaOrig="12331">
-          <v:shape id="_x0000_i7951" type="#_x0000_t75" style="width:539.25pt;height:609pt" o:ole="">
-            <v:imagedata r:id="rId30" o:title=""/>
+          <v:shape id="_x0000_i1032" type="#_x0000_t75" style="width:539.25pt;height:609pt" o:ole="">
+            <v:imagedata r:id="rId31" o:title=""/>
           </v:shape>
-          <o:OLEObject Type="Embed" ProgID="Visio.Drawing.15" ShapeID="_x0000_i7951" DrawAspect="Content" ObjectID="_1457805127" r:id="rId31"/>
+          <o:OLEObject Type="Embed" ProgID="Visio.Drawing.15" ShapeID="_x0000_i1032" DrawAspect="Content" ObjectID="_1463294995" r:id="rId32"/>
         </w:object>
       </w:r>
     </w:p>
@@ -10800,6 +10572,7 @@
       </w:pPr>
       <w:bookmarkStart w:id="62" w:name="_Toc384063107"/>
       <w:r>
+        <w:lastRenderedPageBreak/>
         <w:t xml:space="preserve">Appendix A: </w:t>
       </w:r>
       <w:r>
@@ -11642,7 +11415,6 @@
                 <w:szCs w:val="20"/>
               </w:rPr>
             </w:pPr>
-            <w:proofErr w:type="spellStart"/>
             <w:r>
               <w:rPr>
                 <w:sz w:val="20"/>
@@ -11650,7 +11422,6 @@
               </w:rPr>
               <w:t>PSoC</w:t>
             </w:r>
-            <w:proofErr w:type="spellEnd"/>
           </w:p>
         </w:tc>
         <w:tc>
@@ -12019,6 +11790,7 @@
         <w:rPr>
           <w:rFonts w:cs="Times New Roman"/>
         </w:rPr>
+        <w:lastRenderedPageBreak/>
         <w:t xml:space="preserve">System </w:t>
       </w:r>
       <w:r>
@@ -12154,7 +11926,7 @@
       </w:pPr>
     </w:p>
     <w:sectPr>
-      <w:footerReference w:type="default" r:id="rId32"/>
+      <w:footerReference w:type="default" r:id="rId33"/>
       <w:type w:val="continuous"/>
       <w:pgSz w:w="12240" w:h="15840"/>
       <w:pgMar w:top="720" w:right="720" w:bottom="720" w:left="720" w:header="720" w:footer="720" w:gutter="0"/>
@@ -12166,7 +11938,7 @@
 </file>
 
 <file path=word/endnotes.xml><?xml version="1.0" encoding="utf-8"?>
-<w:endnotes xmlns:wpc="http://schemas.microsoft.com/office/word/2010/wordprocessingCanvas" xmlns:mc="http://schemas.openxmlformats.org/markup-compatibility/2006" xmlns:o="urn:schemas-microsoft-com:office:office" xmlns:r="http://schemas.openxmlformats.org/officeDocument/2006/relationships" xmlns:m="http://schemas.openxmlformats.org/officeDocument/2006/math" xmlns:v="urn:schemas-microsoft-com:vml" xmlns:wp14="http://schemas.microsoft.com/office/word/2010/wordprocessingDrawing" xmlns:wp="http://schemas.openxmlformats.org/drawingml/2006/wordprocessingDrawing" xmlns:w10="urn:schemas-microsoft-com:office:word" xmlns:w="http://schemas.openxmlformats.org/wordprocessingml/2006/main" xmlns:w14="http://schemas.microsoft.com/office/word/2010/wordml" xmlns:w15="http://schemas.microsoft.com/office/word/2012/wordml" xmlns:wpg="http://schemas.microsoft.com/office/word/2010/wordprocessingGroup" xmlns:wpi="http://schemas.microsoft.com/office/word/2010/wordprocessingInk" xmlns:wne="http://schemas.microsoft.com/office/word/2006/wordml" xmlns:wps="http://schemas.microsoft.com/office/word/2010/wordprocessingShape" mc:Ignorable="w14 w15 wp14">
+<w:endnotes xmlns:wpc="http://schemas.microsoft.com/office/word/2010/wordprocessingCanvas" xmlns:mc="http://schemas.openxmlformats.org/markup-compatibility/2006" xmlns:o="urn:schemas-microsoft-com:office:office" xmlns:r="http://schemas.openxmlformats.org/officeDocument/2006/relationships" xmlns:m="http://schemas.openxmlformats.org/officeDocument/2006/math" xmlns:v="urn:schemas-microsoft-com:vml" xmlns:wp14="http://schemas.microsoft.com/office/word/2010/wordprocessingDrawing" xmlns:wp="http://schemas.openxmlformats.org/drawingml/2006/wordprocessingDrawing" xmlns:w10="urn:schemas-microsoft-com:office:word" xmlns:w="http://schemas.openxmlformats.org/wordprocessingml/2006/main" xmlns:w14="http://schemas.microsoft.com/office/word/2010/wordml" xmlns:wpg="http://schemas.microsoft.com/office/word/2010/wordprocessingGroup" xmlns:wpi="http://schemas.microsoft.com/office/word/2010/wordprocessingInk" xmlns:wne="http://schemas.microsoft.com/office/word/2006/wordml" xmlns:wps="http://schemas.microsoft.com/office/word/2010/wordprocessingShape" mc:Ignorable="w14 wp14">
   <w:endnote w:type="separator" w:id="-1">
     <w:p>
       <w:pPr>
@@ -12191,7 +11963,7 @@
 </file>
 
 <file path=word/footer1.xml><?xml version="1.0" encoding="utf-8"?>
-<w:ftr xmlns:wpc="http://schemas.microsoft.com/office/word/2010/wordprocessingCanvas" xmlns:mc="http://schemas.openxmlformats.org/markup-compatibility/2006" xmlns:o="urn:schemas-microsoft-com:office:office" xmlns:r="http://schemas.openxmlformats.org/officeDocument/2006/relationships" xmlns:m="http://schemas.openxmlformats.org/officeDocument/2006/math" xmlns:v="urn:schemas-microsoft-com:vml" xmlns:wp14="http://schemas.microsoft.com/office/word/2010/wordprocessingDrawing" xmlns:wp="http://schemas.openxmlformats.org/drawingml/2006/wordprocessingDrawing" xmlns:w10="urn:schemas-microsoft-com:office:word" xmlns:w="http://schemas.openxmlformats.org/wordprocessingml/2006/main" xmlns:w14="http://schemas.microsoft.com/office/word/2010/wordml" xmlns:w15="http://schemas.microsoft.com/office/word/2012/wordml" xmlns:wpg="http://schemas.microsoft.com/office/word/2010/wordprocessingGroup" xmlns:wpi="http://schemas.microsoft.com/office/word/2010/wordprocessingInk" xmlns:wne="http://schemas.microsoft.com/office/word/2006/wordml" xmlns:wps="http://schemas.microsoft.com/office/word/2010/wordprocessingShape" mc:Ignorable="w14 w15 wp14">
+<w:ftr xmlns:wpc="http://schemas.microsoft.com/office/word/2010/wordprocessingCanvas" xmlns:mc="http://schemas.openxmlformats.org/markup-compatibility/2006" xmlns:o="urn:schemas-microsoft-com:office:office" xmlns:r="http://schemas.openxmlformats.org/officeDocument/2006/relationships" xmlns:m="http://schemas.openxmlformats.org/officeDocument/2006/math" xmlns:v="urn:schemas-microsoft-com:vml" xmlns:wp14="http://schemas.microsoft.com/office/word/2010/wordprocessingDrawing" xmlns:wp="http://schemas.openxmlformats.org/drawingml/2006/wordprocessingDrawing" xmlns:w10="urn:schemas-microsoft-com:office:word" xmlns:w="http://schemas.openxmlformats.org/wordprocessingml/2006/main" xmlns:w14="http://schemas.microsoft.com/office/word/2010/wordml" xmlns:wpg="http://schemas.microsoft.com/office/word/2010/wordprocessingGroup" xmlns:wpi="http://schemas.microsoft.com/office/word/2010/wordprocessingInk" xmlns:wne="http://schemas.microsoft.com/office/word/2006/wordml" xmlns:wps="http://schemas.microsoft.com/office/word/2010/wordprocessingShape" mc:Ignorable="w14 wp14">
   <w:p>
     <w:pPr>
       <w:pStyle w:val="Footer"/>
@@ -12238,7 +12010,7 @@
 </file>
 
 <file path=word/footer2.xml><?xml version="1.0" encoding="utf-8"?>
-<w:ftr xmlns:wpc="http://schemas.microsoft.com/office/word/2010/wordprocessingCanvas" xmlns:mc="http://schemas.openxmlformats.org/markup-compatibility/2006" xmlns:o="urn:schemas-microsoft-com:office:office" xmlns:r="http://schemas.openxmlformats.org/officeDocument/2006/relationships" xmlns:m="http://schemas.openxmlformats.org/officeDocument/2006/math" xmlns:v="urn:schemas-microsoft-com:vml" xmlns:wp14="http://schemas.microsoft.com/office/word/2010/wordprocessingDrawing" xmlns:wp="http://schemas.openxmlformats.org/drawingml/2006/wordprocessingDrawing" xmlns:w10="urn:schemas-microsoft-com:office:word" xmlns:w="http://schemas.openxmlformats.org/wordprocessingml/2006/main" xmlns:w14="http://schemas.microsoft.com/office/word/2010/wordml" xmlns:w15="http://schemas.microsoft.com/office/word/2012/wordml" xmlns:wpg="http://schemas.microsoft.com/office/word/2010/wordprocessingGroup" xmlns:wpi="http://schemas.microsoft.com/office/word/2010/wordprocessingInk" xmlns:wne="http://schemas.microsoft.com/office/word/2006/wordml" xmlns:wps="http://schemas.microsoft.com/office/word/2010/wordprocessingShape" mc:Ignorable="w14 w15 wp14">
+<w:ftr xmlns:wpc="http://schemas.microsoft.com/office/word/2010/wordprocessingCanvas" xmlns:mc="http://schemas.openxmlformats.org/markup-compatibility/2006" xmlns:o="urn:schemas-microsoft-com:office:office" xmlns:r="http://schemas.openxmlformats.org/officeDocument/2006/relationships" xmlns:m="http://schemas.openxmlformats.org/officeDocument/2006/math" xmlns:v="urn:schemas-microsoft-com:vml" xmlns:wp14="http://schemas.microsoft.com/office/word/2010/wordprocessingDrawing" xmlns:wp="http://schemas.openxmlformats.org/drawingml/2006/wordprocessingDrawing" xmlns:w10="urn:schemas-microsoft-com:office:word" xmlns:w="http://schemas.openxmlformats.org/wordprocessingml/2006/main" xmlns:w14="http://schemas.microsoft.com/office/word/2010/wordml" xmlns:wpg="http://schemas.microsoft.com/office/word/2010/wordprocessingGroup" xmlns:wpi="http://schemas.microsoft.com/office/word/2010/wordprocessingInk" xmlns:wne="http://schemas.microsoft.com/office/word/2006/wordml" xmlns:wps="http://schemas.microsoft.com/office/word/2010/wordprocessingShape" mc:Ignorable="w14 wp14">
   <w:p>
     <w:pPr>
       <w:pStyle w:val="Footer"/>
@@ -12269,7 +12041,7 @@
 </file>
 
 <file path=word/footer3.xml><?xml version="1.0" encoding="utf-8"?>
-<w:ftr xmlns:wpc="http://schemas.microsoft.com/office/word/2010/wordprocessingCanvas" xmlns:mc="http://schemas.openxmlformats.org/markup-compatibility/2006" xmlns:o="urn:schemas-microsoft-com:office:office" xmlns:r="http://schemas.openxmlformats.org/officeDocument/2006/relationships" xmlns:m="http://schemas.openxmlformats.org/officeDocument/2006/math" xmlns:v="urn:schemas-microsoft-com:vml" xmlns:wp14="http://schemas.microsoft.com/office/word/2010/wordprocessingDrawing" xmlns:wp="http://schemas.openxmlformats.org/drawingml/2006/wordprocessingDrawing" xmlns:w10="urn:schemas-microsoft-com:office:word" xmlns:w="http://schemas.openxmlformats.org/wordprocessingml/2006/main" xmlns:w14="http://schemas.microsoft.com/office/word/2010/wordml" xmlns:w15="http://schemas.microsoft.com/office/word/2012/wordml" xmlns:wpg="http://schemas.microsoft.com/office/word/2010/wordprocessingGroup" xmlns:wpi="http://schemas.microsoft.com/office/word/2010/wordprocessingInk" xmlns:wne="http://schemas.microsoft.com/office/word/2006/wordml" xmlns:wps="http://schemas.microsoft.com/office/word/2010/wordprocessingShape" mc:Ignorable="w14 w15 wp14">
+<w:ftr xmlns:wpc="http://schemas.microsoft.com/office/word/2010/wordprocessingCanvas" xmlns:mc="http://schemas.openxmlformats.org/markup-compatibility/2006" xmlns:o="urn:schemas-microsoft-com:office:office" xmlns:r="http://schemas.openxmlformats.org/officeDocument/2006/relationships" xmlns:m="http://schemas.openxmlformats.org/officeDocument/2006/math" xmlns:v="urn:schemas-microsoft-com:vml" xmlns:wp14="http://schemas.microsoft.com/office/word/2010/wordprocessingDrawing" xmlns:wp="http://schemas.openxmlformats.org/drawingml/2006/wordprocessingDrawing" xmlns:w10="urn:schemas-microsoft-com:office:word" xmlns:w="http://schemas.openxmlformats.org/wordprocessingml/2006/main" xmlns:w14="http://schemas.microsoft.com/office/word/2010/wordml" xmlns:wpg="http://schemas.microsoft.com/office/word/2010/wordprocessingGroup" xmlns:wpi="http://schemas.microsoft.com/office/word/2010/wordprocessingInk" xmlns:wne="http://schemas.microsoft.com/office/word/2006/wordml" xmlns:wps="http://schemas.microsoft.com/office/word/2010/wordprocessingShape" mc:Ignorable="w14 wp14">
   <w:p>
     <w:pPr>
       <w:pStyle w:val="Footer"/>
@@ -12439,7 +12211,7 @@
 </file>
 
 <file path=word/footer4.xml><?xml version="1.0" encoding="utf-8"?>
-<w:ftr xmlns:wpc="http://schemas.microsoft.com/office/word/2010/wordprocessingCanvas" xmlns:mc="http://schemas.openxmlformats.org/markup-compatibility/2006" xmlns:o="urn:schemas-microsoft-com:office:office" xmlns:r="http://schemas.openxmlformats.org/officeDocument/2006/relationships" xmlns:m="http://schemas.openxmlformats.org/officeDocument/2006/math" xmlns:v="urn:schemas-microsoft-com:vml" xmlns:wp14="http://schemas.microsoft.com/office/word/2010/wordprocessingDrawing" xmlns:wp="http://schemas.openxmlformats.org/drawingml/2006/wordprocessingDrawing" xmlns:w10="urn:schemas-microsoft-com:office:word" xmlns:w="http://schemas.openxmlformats.org/wordprocessingml/2006/main" xmlns:w14="http://schemas.microsoft.com/office/word/2010/wordml" xmlns:w15="http://schemas.microsoft.com/office/word/2012/wordml" xmlns:wpg="http://schemas.microsoft.com/office/word/2010/wordprocessingGroup" xmlns:wpi="http://schemas.microsoft.com/office/word/2010/wordprocessingInk" xmlns:wne="http://schemas.microsoft.com/office/word/2006/wordml" xmlns:wps="http://schemas.microsoft.com/office/word/2010/wordprocessingShape" mc:Ignorable="w14 w15 wp14">
+<w:ftr xmlns:wpc="http://schemas.microsoft.com/office/word/2010/wordprocessingCanvas" xmlns:mc="http://schemas.openxmlformats.org/markup-compatibility/2006" xmlns:o="urn:schemas-microsoft-com:office:office" xmlns:r="http://schemas.openxmlformats.org/officeDocument/2006/relationships" xmlns:m="http://schemas.openxmlformats.org/officeDocument/2006/math" xmlns:v="urn:schemas-microsoft-com:vml" xmlns:wp14="http://schemas.microsoft.com/office/word/2010/wordprocessingDrawing" xmlns:wp="http://schemas.openxmlformats.org/drawingml/2006/wordprocessingDrawing" xmlns:w10="urn:schemas-microsoft-com:office:word" xmlns:w="http://schemas.openxmlformats.org/wordprocessingml/2006/main" xmlns:w14="http://schemas.microsoft.com/office/word/2010/wordml" xmlns:wpg="http://schemas.microsoft.com/office/word/2010/wordprocessingGroup" xmlns:wpi="http://schemas.microsoft.com/office/word/2010/wordprocessingInk" xmlns:wne="http://schemas.microsoft.com/office/word/2006/wordml" xmlns:wps="http://schemas.microsoft.com/office/word/2010/wordprocessingShape" mc:Ignorable="w14 wp14">
   <w:p>
     <w:pPr>
       <w:pStyle w:val="Footer"/>
@@ -12506,7 +12278,7 @@
         <w:sz w:val="18"/>
         <w:szCs w:val="18"/>
       </w:rPr>
-      <w:t>18</w:t>
+      <w:t>8</w:t>
     </w:r>
     <w:r>
       <w:rPr>
@@ -12625,7 +12397,7 @@
 </file>
 
 <file path=word/footnotes.xml><?xml version="1.0" encoding="utf-8"?>
-<w:footnotes xmlns:wpc="http://schemas.microsoft.com/office/word/2010/wordprocessingCanvas" xmlns:mc="http://schemas.openxmlformats.org/markup-compatibility/2006" xmlns:o="urn:schemas-microsoft-com:office:office" xmlns:r="http://schemas.openxmlformats.org/officeDocument/2006/relationships" xmlns:m="http://schemas.openxmlformats.org/officeDocument/2006/math" xmlns:v="urn:schemas-microsoft-com:vml" xmlns:wp14="http://schemas.microsoft.com/office/word/2010/wordprocessingDrawing" xmlns:wp="http://schemas.openxmlformats.org/drawingml/2006/wordprocessingDrawing" xmlns:w10="urn:schemas-microsoft-com:office:word" xmlns:w="http://schemas.openxmlformats.org/wordprocessingml/2006/main" xmlns:w14="http://schemas.microsoft.com/office/word/2010/wordml" xmlns:w15="http://schemas.microsoft.com/office/word/2012/wordml" xmlns:wpg="http://schemas.microsoft.com/office/word/2010/wordprocessingGroup" xmlns:wpi="http://schemas.microsoft.com/office/word/2010/wordprocessingInk" xmlns:wne="http://schemas.microsoft.com/office/word/2006/wordml" xmlns:wps="http://schemas.microsoft.com/office/word/2010/wordprocessingShape" mc:Ignorable="w14 w15 wp14">
+<w:footnotes xmlns:wpc="http://schemas.microsoft.com/office/word/2010/wordprocessingCanvas" xmlns:mc="http://schemas.openxmlformats.org/markup-compatibility/2006" xmlns:o="urn:schemas-microsoft-com:office:office" xmlns:r="http://schemas.openxmlformats.org/officeDocument/2006/relationships" xmlns:m="http://schemas.openxmlformats.org/officeDocument/2006/math" xmlns:v="urn:schemas-microsoft-com:vml" xmlns:wp14="http://schemas.microsoft.com/office/word/2010/wordprocessingDrawing" xmlns:wp="http://schemas.openxmlformats.org/drawingml/2006/wordprocessingDrawing" xmlns:w10="urn:schemas-microsoft-com:office:word" xmlns:w="http://schemas.openxmlformats.org/wordprocessingml/2006/main" xmlns:w14="http://schemas.microsoft.com/office/word/2010/wordml" xmlns:wpg="http://schemas.microsoft.com/office/word/2010/wordprocessingGroup" xmlns:wpi="http://schemas.microsoft.com/office/word/2010/wordprocessingInk" xmlns:wne="http://schemas.microsoft.com/office/word/2006/wordml" xmlns:wps="http://schemas.microsoft.com/office/word/2010/wordprocessingShape" mc:Ignorable="w14 wp14">
   <w:footnote w:type="separator" w:id="-1">
     <w:p>
       <w:pPr>
@@ -12650,7 +12422,7 @@
 </file>
 
 <file path=word/header1.xml><?xml version="1.0" encoding="utf-8"?>
-<w:hdr xmlns:wpc="http://schemas.microsoft.com/office/word/2010/wordprocessingCanvas" xmlns:mc="http://schemas.openxmlformats.org/markup-compatibility/2006" xmlns:o="urn:schemas-microsoft-com:office:office" xmlns:r="http://schemas.openxmlformats.org/officeDocument/2006/relationships" xmlns:m="http://schemas.openxmlformats.org/officeDocument/2006/math" xmlns:v="urn:schemas-microsoft-com:vml" xmlns:wp14="http://schemas.microsoft.com/office/word/2010/wordprocessingDrawing" xmlns:wp="http://schemas.openxmlformats.org/drawingml/2006/wordprocessingDrawing" xmlns:w10="urn:schemas-microsoft-com:office:word" xmlns:w="http://schemas.openxmlformats.org/wordprocessingml/2006/main" xmlns:w14="http://schemas.microsoft.com/office/word/2010/wordml" xmlns:w15="http://schemas.microsoft.com/office/word/2012/wordml" xmlns:wpg="http://schemas.microsoft.com/office/word/2010/wordprocessingGroup" xmlns:wpi="http://schemas.microsoft.com/office/word/2010/wordprocessingInk" xmlns:wne="http://schemas.microsoft.com/office/word/2006/wordml" xmlns:wps="http://schemas.microsoft.com/office/word/2010/wordprocessingShape" mc:Ignorable="w14 w15 wp14">
+<w:hdr xmlns:wpc="http://schemas.microsoft.com/office/word/2010/wordprocessingCanvas" xmlns:mc="http://schemas.openxmlformats.org/markup-compatibility/2006" xmlns:o="urn:schemas-microsoft-com:office:office" xmlns:r="http://schemas.openxmlformats.org/officeDocument/2006/relationships" xmlns:m="http://schemas.openxmlformats.org/officeDocument/2006/math" xmlns:v="urn:schemas-microsoft-com:vml" xmlns:wp14="http://schemas.microsoft.com/office/word/2010/wordprocessingDrawing" xmlns:wp="http://schemas.openxmlformats.org/drawingml/2006/wordprocessingDrawing" xmlns:w10="urn:schemas-microsoft-com:office:word" xmlns:w="http://schemas.openxmlformats.org/wordprocessingml/2006/main" xmlns:w14="http://schemas.microsoft.com/office/word/2010/wordml" xmlns:wpg="http://schemas.microsoft.com/office/word/2010/wordprocessingGroup" xmlns:wpi="http://schemas.microsoft.com/office/word/2010/wordprocessingInk" xmlns:wne="http://schemas.microsoft.com/office/word/2006/wordml" xmlns:wps="http://schemas.microsoft.com/office/word/2010/wordprocessingShape" mc:Ignorable="w14 wp14">
   <w:p>
     <w:pPr>
       <w:pStyle w:val="Header"/>
@@ -12692,7 +12464,7 @@
 </file>
 
 <file path=word/header2.xml><?xml version="1.0" encoding="utf-8"?>
-<w:hdr xmlns:wpc="http://schemas.microsoft.com/office/word/2010/wordprocessingCanvas" xmlns:mc="http://schemas.openxmlformats.org/markup-compatibility/2006" xmlns:o="urn:schemas-microsoft-com:office:office" xmlns:r="http://schemas.openxmlformats.org/officeDocument/2006/relationships" xmlns:m="http://schemas.openxmlformats.org/officeDocument/2006/math" xmlns:v="urn:schemas-microsoft-com:vml" xmlns:wp14="http://schemas.microsoft.com/office/word/2010/wordprocessingDrawing" xmlns:wp="http://schemas.openxmlformats.org/drawingml/2006/wordprocessingDrawing" xmlns:w10="urn:schemas-microsoft-com:office:word" xmlns:w="http://schemas.openxmlformats.org/wordprocessingml/2006/main" xmlns:w14="http://schemas.microsoft.com/office/word/2010/wordml" xmlns:w15="http://schemas.microsoft.com/office/word/2012/wordml" xmlns:wpg="http://schemas.microsoft.com/office/word/2010/wordprocessingGroup" xmlns:wpi="http://schemas.microsoft.com/office/word/2010/wordprocessingInk" xmlns:wne="http://schemas.microsoft.com/office/word/2006/wordml" xmlns:wps="http://schemas.microsoft.com/office/word/2010/wordprocessingShape" mc:Ignorable="w14 w15 wp14">
+<w:hdr xmlns:wpc="http://schemas.microsoft.com/office/word/2010/wordprocessingCanvas" xmlns:mc="http://schemas.openxmlformats.org/markup-compatibility/2006" xmlns:o="urn:schemas-microsoft-com:office:office" xmlns:r="http://schemas.openxmlformats.org/officeDocument/2006/relationships" xmlns:m="http://schemas.openxmlformats.org/officeDocument/2006/math" xmlns:v="urn:schemas-microsoft-com:vml" xmlns:wp14="http://schemas.microsoft.com/office/word/2010/wordprocessingDrawing" xmlns:wp="http://schemas.openxmlformats.org/drawingml/2006/wordprocessingDrawing" xmlns:w10="urn:schemas-microsoft-com:office:word" xmlns:w="http://schemas.openxmlformats.org/wordprocessingml/2006/main" xmlns:w14="http://schemas.microsoft.com/office/word/2010/wordml" xmlns:wpg="http://schemas.microsoft.com/office/word/2010/wordprocessingGroup" xmlns:wpi="http://schemas.microsoft.com/office/word/2010/wordprocessingInk" xmlns:wne="http://schemas.microsoft.com/office/word/2006/wordml" xmlns:wps="http://schemas.microsoft.com/office/word/2010/wordprocessingShape" mc:Ignorable="w14 wp14">
   <w:p>
     <w:pPr>
       <w:pStyle w:val="Header"/>
@@ -12760,7 +12532,7 @@
 </file>
 
 <file path=word/header3.xml><?xml version="1.0" encoding="utf-8"?>
-<w:hdr xmlns:wpc="http://schemas.microsoft.com/office/word/2010/wordprocessingCanvas" xmlns:mc="http://schemas.openxmlformats.org/markup-compatibility/2006" xmlns:o="urn:schemas-microsoft-com:office:office" xmlns:r="http://schemas.openxmlformats.org/officeDocument/2006/relationships" xmlns:m="http://schemas.openxmlformats.org/officeDocument/2006/math" xmlns:v="urn:schemas-microsoft-com:vml" xmlns:wp14="http://schemas.microsoft.com/office/word/2010/wordprocessingDrawing" xmlns:wp="http://schemas.openxmlformats.org/drawingml/2006/wordprocessingDrawing" xmlns:w10="urn:schemas-microsoft-com:office:word" xmlns:w="http://schemas.openxmlformats.org/wordprocessingml/2006/main" xmlns:w14="http://schemas.microsoft.com/office/word/2010/wordml" xmlns:w15="http://schemas.microsoft.com/office/word/2012/wordml" xmlns:wpg="http://schemas.microsoft.com/office/word/2010/wordprocessingGroup" xmlns:wpi="http://schemas.microsoft.com/office/word/2010/wordprocessingInk" xmlns:wne="http://schemas.microsoft.com/office/word/2006/wordml" xmlns:wps="http://schemas.microsoft.com/office/word/2010/wordprocessingShape" mc:Ignorable="w14 w15 wp14">
+<w:hdr xmlns:wpc="http://schemas.microsoft.com/office/word/2010/wordprocessingCanvas" xmlns:mc="http://schemas.openxmlformats.org/markup-compatibility/2006" xmlns:o="urn:schemas-microsoft-com:office:office" xmlns:r="http://schemas.openxmlformats.org/officeDocument/2006/relationships" xmlns:m="http://schemas.openxmlformats.org/officeDocument/2006/math" xmlns:v="urn:schemas-microsoft-com:vml" xmlns:wp14="http://schemas.microsoft.com/office/word/2010/wordprocessingDrawing" xmlns:wp="http://schemas.openxmlformats.org/drawingml/2006/wordprocessingDrawing" xmlns:w10="urn:schemas-microsoft-com:office:word" xmlns:w="http://schemas.openxmlformats.org/wordprocessingml/2006/main" xmlns:w14="http://schemas.microsoft.com/office/word/2010/wordml" xmlns:wpg="http://schemas.microsoft.com/office/word/2010/wordprocessingGroup" xmlns:wpi="http://schemas.microsoft.com/office/word/2010/wordprocessingInk" xmlns:wne="http://schemas.microsoft.com/office/word/2006/wordml" xmlns:wps="http://schemas.microsoft.com/office/word/2010/wordprocessingShape" mc:Ignorable="w14 wp14">
   <w:p>
     <w:pPr>
       <w:pStyle w:val="Header"/>
@@ -12804,7 +12576,7 @@
 </file>
 
 <file path=word/numbering.xml><?xml version="1.0" encoding="utf-8"?>
-<w:numbering xmlns:wpc="http://schemas.microsoft.com/office/word/2010/wordprocessingCanvas" xmlns:mc="http://schemas.openxmlformats.org/markup-compatibility/2006" xmlns:o="urn:schemas-microsoft-com:office:office" xmlns:r="http://schemas.openxmlformats.org/officeDocument/2006/relationships" xmlns:m="http://schemas.openxmlformats.org/officeDocument/2006/math" xmlns:v="urn:schemas-microsoft-com:vml" xmlns:wp14="http://schemas.microsoft.com/office/word/2010/wordprocessingDrawing" xmlns:wp="http://schemas.openxmlformats.org/drawingml/2006/wordprocessingDrawing" xmlns:w10="urn:schemas-microsoft-com:office:word" xmlns:w="http://schemas.openxmlformats.org/wordprocessingml/2006/main" xmlns:w14="http://schemas.microsoft.com/office/word/2010/wordml" xmlns:w15="http://schemas.microsoft.com/office/word/2012/wordml" xmlns:wpg="http://schemas.microsoft.com/office/word/2010/wordprocessingGroup" xmlns:wpi="http://schemas.microsoft.com/office/word/2010/wordprocessingInk" xmlns:wne="http://schemas.microsoft.com/office/word/2006/wordml" xmlns:wps="http://schemas.microsoft.com/office/word/2010/wordprocessingShape" mc:Ignorable="w14 w15 wp14">
+<w:numbering xmlns:wpc="http://schemas.microsoft.com/office/word/2010/wordprocessingCanvas" xmlns:mc="http://schemas.openxmlformats.org/markup-compatibility/2006" xmlns:o="urn:schemas-microsoft-com:office:office" xmlns:r="http://schemas.openxmlformats.org/officeDocument/2006/relationships" xmlns:m="http://schemas.openxmlformats.org/officeDocument/2006/math" xmlns:v="urn:schemas-microsoft-com:vml" xmlns:wp14="http://schemas.microsoft.com/office/word/2010/wordprocessingDrawing" xmlns:wp="http://schemas.openxmlformats.org/drawingml/2006/wordprocessingDrawing" xmlns:w10="urn:schemas-microsoft-com:office:word" xmlns:w="http://schemas.openxmlformats.org/wordprocessingml/2006/main" xmlns:w14="http://schemas.microsoft.com/office/word/2010/wordml" xmlns:wpg="http://schemas.microsoft.com/office/word/2010/wordprocessingGroup" xmlns:wpi="http://schemas.microsoft.com/office/word/2010/wordprocessingInk" xmlns:wne="http://schemas.microsoft.com/office/word/2006/wordml" xmlns:wps="http://schemas.microsoft.com/office/word/2010/wordprocessingShape" mc:Ignorable="w14 wp14">
   <w:abstractNum w:abstractNumId="0">
     <w:nsid w:val="00000001"/>
     <w:multiLevelType w:val="multilevel"/>
@@ -12837,6 +12609,7 @@
         <w:imprint w:val="0"/>
         <w:noProof w:val="0"/>
         <w:vanish w:val="0"/>
+        <w:color w:val="000000"/>
         <w:spacing w:val="0"/>
         <w:kern w:val="0"/>
         <w:position w:val="0"/>
@@ -12857,11 +12630,6 @@
           <w14:prstDash w14:val="solid"/>
           <w14:bevel/>
         </w14:textOutline>
-        <w14:textFill>
-          <w14:solidFill>
-            <w14:srgbClr w14:val="000000"/>
-          </w14:solidFill>
-        </w14:textFill>
         <w14:scene3d>
           <w14:camera w14:prst="orthographicFront"/>
           <w14:lightRig w14:rig="threePt" w14:dir="t">
@@ -12904,6 +12672,7 @@
         <w:imprint w:val="0"/>
         <w:noProof w:val="0"/>
         <w:vanish w:val="0"/>
+        <w:color w:val="000000"/>
         <w:spacing w:val="0"/>
         <w:kern w:val="0"/>
         <w:position w:val="0"/>
@@ -12924,11 +12693,6 @@
           <w14:prstDash w14:val="solid"/>
           <w14:bevel/>
         </w14:textOutline>
-        <w14:textFill>
-          <w14:solidFill>
-            <w14:srgbClr w14:val="000000"/>
-          </w14:solidFill>
-        </w14:textFill>
         <w14:scene3d>
           <w14:camera w14:prst="orthographicFront"/>
           <w14:lightRig w14:rig="threePt" w14:dir="t">
@@ -14097,7 +13861,7 @@
 </file>
 
 <file path=word/styles.xml><?xml version="1.0" encoding="utf-8"?>
-<w:styles xmlns:mc="http://schemas.openxmlformats.org/markup-compatibility/2006" xmlns:r="http://schemas.openxmlformats.org/officeDocument/2006/relationships" xmlns:w="http://schemas.openxmlformats.org/wordprocessingml/2006/main" xmlns:w14="http://schemas.microsoft.com/office/word/2010/wordml" xmlns:w15="http://schemas.microsoft.com/office/word/2012/wordml" mc:Ignorable="w14 w15">
+<w:styles xmlns:mc="http://schemas.openxmlformats.org/markup-compatibility/2006" xmlns:r="http://schemas.openxmlformats.org/officeDocument/2006/relationships" xmlns:w="http://schemas.openxmlformats.org/wordprocessingml/2006/main" xmlns:w14="http://schemas.microsoft.com/office/word/2010/wordml" mc:Ignorable="w14">
   <w:docDefaults>
     <w:rPrDefault>
       <w:rPr>
@@ -14107,378 +13871,145 @@
     </w:rPrDefault>
     <w:pPrDefault/>
   </w:docDefaults>
-  <w:latentStyles w:defLockedState="0" w:defUIPriority="99" w:defSemiHidden="0" w:defUnhideWhenUsed="0" w:defQFormat="0" w:count="371">
-    <w:lsdException w:name="Normal" w:uiPriority="0" w:qFormat="1"/>
-    <w:lsdException w:name="heading 1" w:uiPriority="0" w:qFormat="1"/>
-    <w:lsdException w:name="heading 2" w:uiPriority="0" w:qFormat="1"/>
-    <w:lsdException w:name="heading 3" w:uiPriority="0" w:qFormat="1"/>
-    <w:lsdException w:name="heading 4" w:uiPriority="0" w:qFormat="1"/>
-    <w:lsdException w:name="heading 5" w:uiPriority="0" w:qFormat="1"/>
-    <w:lsdException w:name="heading 6" w:uiPriority="0" w:qFormat="1"/>
-    <w:lsdException w:name="heading 7" w:uiPriority="0" w:qFormat="1"/>
-    <w:lsdException w:name="heading 8" w:uiPriority="0" w:qFormat="1"/>
-    <w:lsdException w:name="heading 9" w:uiPriority="0" w:qFormat="1"/>
-    <w:lsdException w:name="index 1" w:semiHidden="1" w:unhideWhenUsed="1"/>
-    <w:lsdException w:name="index 2" w:semiHidden="1" w:unhideWhenUsed="1"/>
-    <w:lsdException w:name="index 3" w:semiHidden="1" w:unhideWhenUsed="1"/>
-    <w:lsdException w:name="index 4" w:semiHidden="1" w:unhideWhenUsed="1"/>
-    <w:lsdException w:name="index 5" w:semiHidden="1" w:unhideWhenUsed="1"/>
-    <w:lsdException w:name="index 6" w:semiHidden="1" w:unhideWhenUsed="1"/>
-    <w:lsdException w:name="index 7" w:semiHidden="1" w:unhideWhenUsed="1"/>
-    <w:lsdException w:name="index 8" w:semiHidden="1" w:unhideWhenUsed="1"/>
-    <w:lsdException w:name="index 9" w:semiHidden="1" w:unhideWhenUsed="1"/>
-    <w:lsdException w:name="toc 1" w:semiHidden="1" w:uiPriority="39" w:unhideWhenUsed="1"/>
-    <w:lsdException w:name="toc 2" w:semiHidden="1" w:uiPriority="39" w:unhideWhenUsed="1"/>
-    <w:lsdException w:name="toc 3" w:semiHidden="1" w:uiPriority="39" w:unhideWhenUsed="1"/>
-    <w:lsdException w:name="toc 4" w:semiHidden="1" w:uiPriority="39" w:unhideWhenUsed="1"/>
-    <w:lsdException w:name="toc 5" w:semiHidden="1" w:uiPriority="39" w:unhideWhenUsed="1"/>
-    <w:lsdException w:name="toc 6" w:semiHidden="1" w:uiPriority="39" w:unhideWhenUsed="1"/>
-    <w:lsdException w:name="toc 7" w:semiHidden="1" w:uiPriority="39" w:unhideWhenUsed="1"/>
-    <w:lsdException w:name="toc 8" w:semiHidden="1" w:uiPriority="39" w:unhideWhenUsed="1"/>
-    <w:lsdException w:name="toc 9" w:semiHidden="1" w:uiPriority="39" w:unhideWhenUsed="1"/>
-    <w:lsdException w:name="Normal Indent" w:semiHidden="1" w:unhideWhenUsed="1"/>
-    <w:lsdException w:name="footnote text" w:semiHidden="1" w:unhideWhenUsed="1"/>
-    <w:lsdException w:name="annotation text" w:semiHidden="1" w:unhideWhenUsed="1"/>
-    <w:lsdException w:name="header" w:semiHidden="1" w:unhideWhenUsed="1"/>
-    <w:lsdException w:name="footer" w:semiHidden="1" w:unhideWhenUsed="1"/>
-    <w:lsdException w:name="index heading" w:semiHidden="1" w:unhideWhenUsed="1"/>
-    <w:lsdException w:name="caption" w:uiPriority="35" w:qFormat="1"/>
-    <w:lsdException w:name="table of figures" w:semiHidden="1" w:unhideWhenUsed="1"/>
-    <w:lsdException w:name="envelope address" w:semiHidden="1" w:unhideWhenUsed="1"/>
-    <w:lsdException w:name="envelope return" w:semiHidden="1" w:unhideWhenUsed="1"/>
-    <w:lsdException w:name="footnote reference" w:semiHidden="1" w:unhideWhenUsed="1"/>
-    <w:lsdException w:name="annotation reference" w:semiHidden="1" w:unhideWhenUsed="1"/>
-    <w:lsdException w:name="line number" w:semiHidden="1" w:unhideWhenUsed="1"/>
-    <w:lsdException w:name="page number" w:semiHidden="1" w:unhideWhenUsed="1"/>
-    <w:lsdException w:name="endnote reference" w:semiHidden="1" w:unhideWhenUsed="1"/>
-    <w:lsdException w:name="endnote text" w:semiHidden="1" w:unhideWhenUsed="1"/>
-    <w:lsdException w:name="table of authorities" w:semiHidden="1" w:unhideWhenUsed="1"/>
-    <w:lsdException w:name="macro" w:semiHidden="1" w:unhideWhenUsed="1"/>
-    <w:lsdException w:name="toa heading" w:semiHidden="1" w:unhideWhenUsed="1"/>
-    <w:lsdException w:name="List" w:semiHidden="1" w:unhideWhenUsed="1"/>
-    <w:lsdException w:name="List Bullet" w:semiHidden="1" w:unhideWhenUsed="1"/>
-    <w:lsdException w:name="List Number" w:semiHidden="1" w:unhideWhenUsed="1"/>
-    <w:lsdException w:name="List 2" w:semiHidden="1" w:unhideWhenUsed="1"/>
-    <w:lsdException w:name="List 3" w:semiHidden="1" w:unhideWhenUsed="1"/>
-    <w:lsdException w:name="List 4" w:semiHidden="1" w:unhideWhenUsed="1"/>
-    <w:lsdException w:name="List 5" w:semiHidden="1" w:unhideWhenUsed="1"/>
-    <w:lsdException w:name="List Bullet 2" w:semiHidden="1" w:unhideWhenUsed="1"/>
-    <w:lsdException w:name="List Bullet 3" w:semiHidden="1" w:unhideWhenUsed="1"/>
-    <w:lsdException w:name="List Bullet 4" w:semiHidden="1" w:unhideWhenUsed="1"/>
-    <w:lsdException w:name="List Bullet 5" w:semiHidden="1" w:unhideWhenUsed="1"/>
-    <w:lsdException w:name="List Number 2" w:semiHidden="1" w:unhideWhenUsed="1"/>
-    <w:lsdException w:name="List Number 3" w:semiHidden="1" w:unhideWhenUsed="1"/>
-    <w:lsdException w:name="List Number 4" w:semiHidden="1" w:unhideWhenUsed="1"/>
-    <w:lsdException w:name="List Number 5" w:semiHidden="1" w:unhideWhenUsed="1"/>
-    <w:lsdException w:name="Title" w:uiPriority="10" w:qFormat="1"/>
-    <w:lsdException w:name="Closing" w:semiHidden="1" w:unhideWhenUsed="1"/>
-    <w:lsdException w:name="Signature" w:semiHidden="1" w:unhideWhenUsed="1"/>
-    <w:lsdException w:name="Default Paragraph Font" w:semiHidden="1" w:uiPriority="1" w:unhideWhenUsed="1"/>
-    <w:lsdException w:name="Body Text" w:semiHidden="1" w:uiPriority="0" w:unhideWhenUsed="1"/>
-    <w:lsdException w:name="Body Text Indent" w:semiHidden="1" w:unhideWhenUsed="1"/>
-    <w:lsdException w:name="List Continue" w:semiHidden="1" w:unhideWhenUsed="1"/>
-    <w:lsdException w:name="List Continue 2" w:semiHidden="1" w:unhideWhenUsed="1"/>
-    <w:lsdException w:name="List Continue 3" w:semiHidden="1" w:unhideWhenUsed="1"/>
-    <w:lsdException w:name="List Continue 4" w:semiHidden="1" w:unhideWhenUsed="1"/>
-    <w:lsdException w:name="List Continue 5" w:semiHidden="1" w:unhideWhenUsed="1"/>
-    <w:lsdException w:name="Message Header" w:semiHidden="1" w:unhideWhenUsed="1"/>
-    <w:lsdException w:name="Subtitle" w:uiPriority="11" w:qFormat="1"/>
-    <w:lsdException w:name="Salutation" w:semiHidden="1" w:unhideWhenUsed="1"/>
-    <w:lsdException w:name="Date" w:semiHidden="1" w:unhideWhenUsed="1"/>
-    <w:lsdException w:name="Body Text First Indent" w:semiHidden="1" w:unhideWhenUsed="1"/>
-    <w:lsdException w:name="Body Text First Indent 2" w:semiHidden="1" w:unhideWhenUsed="1"/>
-    <w:lsdException w:name="Note Heading" w:semiHidden="1" w:unhideWhenUsed="1"/>
-    <w:lsdException w:name="Body Text 2" w:semiHidden="1" w:unhideWhenUsed="1"/>
-    <w:lsdException w:name="Body Text 3" w:semiHidden="1" w:unhideWhenUsed="1"/>
-    <w:lsdException w:name="Body Text Indent 2" w:semiHidden="1" w:unhideWhenUsed="1"/>
-    <w:lsdException w:name="Body Text Indent 3" w:semiHidden="1" w:unhideWhenUsed="1"/>
-    <w:lsdException w:name="Block Text" w:semiHidden="1" w:unhideWhenUsed="1"/>
-    <w:lsdException w:name="Hyperlink" w:semiHidden="1" w:unhideWhenUsed="1"/>
-    <w:lsdException w:name="FollowedHyperlink" w:semiHidden="1" w:unhideWhenUsed="1"/>
-    <w:lsdException w:name="Strong" w:uiPriority="22" w:qFormat="1"/>
-    <w:lsdException w:name="Emphasis" w:uiPriority="20" w:qFormat="1"/>
-    <w:lsdException w:name="Document Map" w:semiHidden="1" w:unhideWhenUsed="1"/>
-    <w:lsdException w:name="Plain Text" w:semiHidden="1" w:unhideWhenUsed="1"/>
-    <w:lsdException w:name="E-mail Signature" w:semiHidden="1" w:unhideWhenUsed="1"/>
-    <w:lsdException w:name="HTML Top of Form" w:semiHidden="1" w:unhideWhenUsed="1"/>
-    <w:lsdException w:name="HTML Bottom of Form" w:semiHidden="1" w:unhideWhenUsed="1"/>
-    <w:lsdException w:name="Normal (Web)" w:semiHidden="1" w:unhideWhenUsed="1"/>
-    <w:lsdException w:name="HTML Acronym" w:semiHidden="1" w:unhideWhenUsed="1"/>
-    <w:lsdException w:name="HTML Address" w:semiHidden="1" w:unhideWhenUsed="1"/>
-    <w:lsdException w:name="HTML Cite" w:semiHidden="1" w:unhideWhenUsed="1"/>
-    <w:lsdException w:name="HTML Code" w:semiHidden="1" w:unhideWhenUsed="1"/>
-    <w:lsdException w:name="HTML Definition" w:semiHidden="1" w:unhideWhenUsed="1"/>
-    <w:lsdException w:name="HTML Keyboard" w:semiHidden="1" w:unhideWhenUsed="1"/>
-    <w:lsdException w:name="HTML Preformatted" w:semiHidden="1" w:unhideWhenUsed="1"/>
-    <w:lsdException w:name="HTML Sample" w:semiHidden="1" w:unhideWhenUsed="1"/>
-    <w:lsdException w:name="HTML Typewriter" w:semiHidden="1" w:unhideWhenUsed="1"/>
-    <w:lsdException w:name="HTML Variable" w:semiHidden="1" w:unhideWhenUsed="1"/>
-    <w:lsdException w:name="Normal Table" w:semiHidden="1" w:unhideWhenUsed="1"/>
-    <w:lsdException w:name="annotation subject" w:semiHidden="1" w:unhideWhenUsed="1"/>
-    <w:lsdException w:name="No List" w:semiHidden="1" w:unhideWhenUsed="1"/>
-    <w:lsdException w:name="Outline List 1" w:semiHidden="1" w:unhideWhenUsed="1"/>
-    <w:lsdException w:name="Outline List 2" w:semiHidden="1" w:unhideWhenUsed="1"/>
-    <w:lsdException w:name="Outline List 3" w:semiHidden="1" w:unhideWhenUsed="1"/>
-    <w:lsdException w:name="Table Simple 1" w:semiHidden="1" w:unhideWhenUsed="1"/>
-    <w:lsdException w:name="Table Simple 2" w:semiHidden="1" w:unhideWhenUsed="1"/>
-    <w:lsdException w:name="Table Simple 3" w:semiHidden="1" w:unhideWhenUsed="1"/>
-    <w:lsdException w:name="Table Classic 1" w:semiHidden="1" w:unhideWhenUsed="1"/>
-    <w:lsdException w:name="Table Classic 2" w:semiHidden="1" w:unhideWhenUsed="1"/>
-    <w:lsdException w:name="Table Classic 3" w:semiHidden="1" w:unhideWhenUsed="1"/>
-    <w:lsdException w:name="Table Classic 4" w:semiHidden="1" w:unhideWhenUsed="1"/>
-    <w:lsdException w:name="Table Colorful 1" w:semiHidden="1" w:unhideWhenUsed="1"/>
-    <w:lsdException w:name="Table Colorful 2" w:semiHidden="1" w:unhideWhenUsed="1"/>
-    <w:lsdException w:name="Table Colorful 3" w:semiHidden="1" w:unhideWhenUsed="1"/>
-    <w:lsdException w:name="Table Columns 1" w:semiHidden="1" w:unhideWhenUsed="1"/>
-    <w:lsdException w:name="Table Columns 2" w:semiHidden="1" w:unhideWhenUsed="1"/>
-    <w:lsdException w:name="Table Columns 3" w:semiHidden="1" w:unhideWhenUsed="1"/>
-    <w:lsdException w:name="Table Columns 4" w:semiHidden="1" w:unhideWhenUsed="1"/>
-    <w:lsdException w:name="Table Columns 5" w:semiHidden="1" w:unhideWhenUsed="1"/>
-    <w:lsdException w:name="Table Grid 1" w:semiHidden="1" w:unhideWhenUsed="1"/>
-    <w:lsdException w:name="Table Grid 2" w:semiHidden="1" w:unhideWhenUsed="1"/>
-    <w:lsdException w:name="Table Grid 3" w:semiHidden="1" w:unhideWhenUsed="1"/>
-    <w:lsdException w:name="Table Grid 4" w:semiHidden="1" w:unhideWhenUsed="1"/>
-    <w:lsdException w:name="Table Grid 5" w:semiHidden="1" w:unhideWhenUsed="1"/>
-    <w:lsdException w:name="Table Grid 6" w:semiHidden="1" w:unhideWhenUsed="1"/>
-    <w:lsdException w:name="Table Grid 7" w:semiHidden="1" w:unhideWhenUsed="1"/>
-    <w:lsdException w:name="Table Grid 8" w:semiHidden="1" w:unhideWhenUsed="1"/>
-    <w:lsdException w:name="Table List 1" w:semiHidden="1" w:unhideWhenUsed="1"/>
-    <w:lsdException w:name="Table List 2" w:semiHidden="1" w:unhideWhenUsed="1"/>
-    <w:lsdException w:name="Table List 3" w:semiHidden="1" w:unhideWhenUsed="1"/>
-    <w:lsdException w:name="Table List 4" w:semiHidden="1" w:unhideWhenUsed="1"/>
-    <w:lsdException w:name="Table List 5" w:semiHidden="1" w:unhideWhenUsed="1"/>
-    <w:lsdException w:name="Table List 6" w:semiHidden="1" w:unhideWhenUsed="1"/>
-    <w:lsdException w:name="Table List 7" w:semiHidden="1" w:unhideWhenUsed="1"/>
-    <w:lsdException w:name="Table List 8" w:semiHidden="1" w:unhideWhenUsed="1"/>
-    <w:lsdException w:name="Table 3D effects 1" w:semiHidden="1" w:unhideWhenUsed="1"/>
-    <w:lsdException w:name="Table 3D effects 2" w:semiHidden="1" w:unhideWhenUsed="1"/>
-    <w:lsdException w:name="Table 3D effects 3" w:semiHidden="1" w:unhideWhenUsed="1"/>
-    <w:lsdException w:name="Table Contemporary" w:semiHidden="1" w:unhideWhenUsed="1"/>
-    <w:lsdException w:name="Table Elegant" w:semiHidden="1" w:unhideWhenUsed="1"/>
-    <w:lsdException w:name="Table Professional" w:semiHidden="1" w:unhideWhenUsed="1"/>
-    <w:lsdException w:name="Table Subtle 1" w:semiHidden="1" w:unhideWhenUsed="1"/>
-    <w:lsdException w:name="Table Subtle 2" w:semiHidden="1" w:unhideWhenUsed="1"/>
-    <w:lsdException w:name="Table Web 1" w:semiHidden="1" w:unhideWhenUsed="1"/>
-    <w:lsdException w:name="Table Web 2" w:semiHidden="1" w:unhideWhenUsed="1"/>
-    <w:lsdException w:name="Table Web 3" w:semiHidden="1" w:unhideWhenUsed="1"/>
-    <w:lsdException w:name="Balloon Text" w:semiHidden="1" w:unhideWhenUsed="1"/>
-    <w:lsdException w:name="Table Grid" w:uiPriority="39"/>
-    <w:lsdException w:name="Table Theme" w:semiHidden="1" w:unhideWhenUsed="1"/>
-    <w:lsdException w:name="Placeholder Text" w:semiHidden="1"/>
-    <w:lsdException w:name="No Spacing" w:uiPriority="1" w:qFormat="1"/>
-    <w:lsdException w:name="Light Shading" w:uiPriority="60"/>
-    <w:lsdException w:name="Light List" w:uiPriority="61"/>
-    <w:lsdException w:name="Light Grid" w:uiPriority="62"/>
-    <w:lsdException w:name="Medium Shading 1" w:uiPriority="63"/>
-    <w:lsdException w:name="Medium Shading 2" w:uiPriority="64"/>
-    <w:lsdException w:name="Medium List 1" w:uiPriority="65"/>
-    <w:lsdException w:name="Medium List 2" w:uiPriority="66"/>
-    <w:lsdException w:name="Medium Grid 1" w:uiPriority="67"/>
-    <w:lsdException w:name="Medium Grid 2" w:uiPriority="68"/>
-    <w:lsdException w:name="Medium Grid 3" w:uiPriority="69"/>
-    <w:lsdException w:name="Dark List" w:uiPriority="70"/>
-    <w:lsdException w:name="Colorful Shading" w:uiPriority="71"/>
-    <w:lsdException w:name="Colorful List" w:uiPriority="72"/>
-    <w:lsdException w:name="Colorful Grid" w:uiPriority="73"/>
-    <w:lsdException w:name="Light Shading Accent 1" w:uiPriority="60"/>
-    <w:lsdException w:name="Light List Accent 1" w:uiPriority="61"/>
-    <w:lsdException w:name="Light Grid Accent 1" w:uiPriority="62"/>
-    <w:lsdException w:name="Medium Shading 1 Accent 1" w:uiPriority="63"/>
-    <w:lsdException w:name="Medium Shading 2 Accent 1" w:uiPriority="64"/>
-    <w:lsdException w:name="Medium List 1 Accent 1" w:uiPriority="65"/>
-    <w:lsdException w:name="Revision" w:semiHidden="1"/>
-    <w:lsdException w:name="List Paragraph" w:uiPriority="34" w:qFormat="1"/>
-    <w:lsdException w:name="Quote" w:uiPriority="29" w:qFormat="1"/>
-    <w:lsdException w:name="Intense Quote" w:uiPriority="30" w:qFormat="1"/>
-    <w:lsdException w:name="Medium List 2 Accent 1" w:uiPriority="66"/>
-    <w:lsdException w:name="Medium Grid 1 Accent 1" w:uiPriority="67"/>
-    <w:lsdException w:name="Medium Grid 2 Accent 1" w:uiPriority="68"/>
-    <w:lsdException w:name="Medium Grid 3 Accent 1" w:uiPriority="69"/>
-    <w:lsdException w:name="Dark List Accent 1" w:uiPriority="70"/>
-    <w:lsdException w:name="Colorful Shading Accent 1" w:uiPriority="71"/>
-    <w:lsdException w:name="Colorful List Accent 1" w:uiPriority="72"/>
-    <w:lsdException w:name="Colorful Grid Accent 1" w:uiPriority="73"/>
-    <w:lsdException w:name="Light Shading Accent 2" w:uiPriority="60"/>
-    <w:lsdException w:name="Light List Accent 2" w:uiPriority="61"/>
-    <w:lsdException w:name="Light Grid Accent 2" w:uiPriority="62"/>
-    <w:lsdException w:name="Medium Shading 1 Accent 2" w:uiPriority="63"/>
-    <w:lsdException w:name="Medium Shading 2 Accent 2" w:uiPriority="64"/>
-    <w:lsdException w:name="Medium List 1 Accent 2" w:uiPriority="65"/>
-    <w:lsdException w:name="Medium List 2 Accent 2" w:uiPriority="66"/>
-    <w:lsdException w:name="Medium Grid 1 Accent 2" w:uiPriority="67"/>
-    <w:lsdException w:name="Medium Grid 2 Accent 2" w:uiPriority="68"/>
-    <w:lsdException w:name="Medium Grid 3 Accent 2" w:uiPriority="69"/>
-    <w:lsdException w:name="Dark List Accent 2" w:uiPriority="70"/>
-    <w:lsdException w:name="Colorful Shading Accent 2" w:uiPriority="71"/>
-    <w:lsdException w:name="Colorful List Accent 2" w:uiPriority="72"/>
-    <w:lsdException w:name="Colorful Grid Accent 2" w:uiPriority="73"/>
-    <w:lsdException w:name="Light Shading Accent 3" w:uiPriority="60"/>
-    <w:lsdException w:name="Light List Accent 3" w:uiPriority="61"/>
-    <w:lsdException w:name="Light Grid Accent 3" w:uiPriority="62"/>
-    <w:lsdException w:name="Medium Shading 1 Accent 3" w:uiPriority="63"/>
-    <w:lsdException w:name="Medium Shading 2 Accent 3" w:uiPriority="64"/>
-    <w:lsdException w:name="Medium List 1 Accent 3" w:uiPriority="65"/>
-    <w:lsdException w:name="Medium List 2 Accent 3" w:uiPriority="66"/>
-    <w:lsdException w:name="Medium Grid 1 Accent 3" w:uiPriority="67"/>
-    <w:lsdException w:name="Medium Grid 2 Accent 3" w:uiPriority="68"/>
-    <w:lsdException w:name="Medium Grid 3 Accent 3" w:uiPriority="69"/>
-    <w:lsdException w:name="Dark List Accent 3" w:uiPriority="70"/>
-    <w:lsdException w:name="Colorful Shading Accent 3" w:uiPriority="71"/>
-    <w:lsdException w:name="Colorful List Accent 3" w:uiPriority="72"/>
-    <w:lsdException w:name="Colorful Grid Accent 3" w:uiPriority="73"/>
-    <w:lsdException w:name="Light Shading Accent 4" w:uiPriority="60"/>
-    <w:lsdException w:name="Light List Accent 4" w:uiPriority="61"/>
-    <w:lsdException w:name="Light Grid Accent 4" w:uiPriority="62"/>
-    <w:lsdException w:name="Medium Shading 1 Accent 4" w:uiPriority="63"/>
-    <w:lsdException w:name="Medium Shading 2 Accent 4" w:uiPriority="64"/>
-    <w:lsdException w:name="Medium List 1 Accent 4" w:uiPriority="65"/>
-    <w:lsdException w:name="Medium List 2 Accent 4" w:uiPriority="66"/>
-    <w:lsdException w:name="Medium Grid 1 Accent 4" w:uiPriority="67"/>
-    <w:lsdException w:name="Medium Grid 2 Accent 4" w:uiPriority="68"/>
-    <w:lsdException w:name="Medium Grid 3 Accent 4" w:uiPriority="69"/>
-    <w:lsdException w:name="Dark List Accent 4" w:uiPriority="70"/>
-    <w:lsdException w:name="Colorful Shading Accent 4" w:uiPriority="71"/>
-    <w:lsdException w:name="Colorful List Accent 4" w:uiPriority="72"/>
-    <w:lsdException w:name="Colorful Grid Accent 4" w:uiPriority="73"/>
-    <w:lsdException w:name="Light Shading Accent 5" w:uiPriority="60"/>
-    <w:lsdException w:name="Light List Accent 5" w:uiPriority="61"/>
-    <w:lsdException w:name="Light Grid Accent 5" w:uiPriority="62"/>
-    <w:lsdException w:name="Medium Shading 1 Accent 5" w:uiPriority="63"/>
-    <w:lsdException w:name="Medium Shading 2 Accent 5" w:uiPriority="64"/>
-    <w:lsdException w:name="Medium List 1 Accent 5" w:uiPriority="65"/>
-    <w:lsdException w:name="Medium List 2 Accent 5" w:uiPriority="66"/>
-    <w:lsdException w:name="Medium Grid 1 Accent 5" w:uiPriority="67"/>
-    <w:lsdException w:name="Medium Grid 2 Accent 5" w:uiPriority="68"/>
-    <w:lsdException w:name="Medium Grid 3 Accent 5" w:uiPriority="69"/>
-    <w:lsdException w:name="Dark List Accent 5" w:uiPriority="70"/>
-    <w:lsdException w:name="Colorful Shading Accent 5" w:uiPriority="71"/>
-    <w:lsdException w:name="Colorful List Accent 5" w:uiPriority="72"/>
-    <w:lsdException w:name="Colorful Grid Accent 5" w:uiPriority="73"/>
-    <w:lsdException w:name="Light Shading Accent 6" w:uiPriority="60"/>
-    <w:lsdException w:name="Light List Accent 6" w:uiPriority="61"/>
-    <w:lsdException w:name="Light Grid Accent 6" w:uiPriority="62"/>
-    <w:lsdException w:name="Medium Shading 1 Accent 6" w:uiPriority="63"/>
-    <w:lsdException w:name="Medium Shading 2 Accent 6" w:uiPriority="64"/>
-    <w:lsdException w:name="Medium List 1 Accent 6" w:uiPriority="65"/>
-    <w:lsdException w:name="Medium List 2 Accent 6" w:uiPriority="66"/>
-    <w:lsdException w:name="Medium Grid 1 Accent 6" w:uiPriority="67"/>
-    <w:lsdException w:name="Medium Grid 2 Accent 6" w:uiPriority="68"/>
-    <w:lsdException w:name="Medium Grid 3 Accent 6" w:uiPriority="69"/>
-    <w:lsdException w:name="Dark List Accent 6" w:uiPriority="70"/>
-    <w:lsdException w:name="Colorful Shading Accent 6" w:uiPriority="71"/>
-    <w:lsdException w:name="Colorful List Accent 6" w:uiPriority="72"/>
-    <w:lsdException w:name="Colorful Grid Accent 6" w:uiPriority="73"/>
-    <w:lsdException w:name="Subtle Emphasis" w:uiPriority="19" w:qFormat="1"/>
-    <w:lsdException w:name="Intense Emphasis" w:uiPriority="21" w:qFormat="1"/>
-    <w:lsdException w:name="Subtle Reference" w:uiPriority="31" w:qFormat="1"/>
-    <w:lsdException w:name="Intense Reference" w:uiPriority="32" w:qFormat="1"/>
-    <w:lsdException w:name="Book Title" w:uiPriority="33" w:qFormat="1"/>
-    <w:lsdException w:name="Bibliography" w:semiHidden="1" w:uiPriority="37" w:unhideWhenUsed="1"/>
-    <w:lsdException w:name="TOC Heading" w:semiHidden="1" w:uiPriority="39" w:unhideWhenUsed="1" w:qFormat="1"/>
-    <w:lsdException w:name="Plain Table 1" w:uiPriority="41"/>
-    <w:lsdException w:name="Plain Table 2" w:uiPriority="42"/>
-    <w:lsdException w:name="Plain Table 3" w:uiPriority="43"/>
-    <w:lsdException w:name="Plain Table 4" w:uiPriority="44"/>
-    <w:lsdException w:name="Plain Table 5" w:uiPriority="45"/>
-    <w:lsdException w:name="Grid Table Light" w:uiPriority="40"/>
-    <w:lsdException w:name="Grid Table 1 Light" w:uiPriority="46"/>
-    <w:lsdException w:name="Grid Table 2" w:uiPriority="47"/>
-    <w:lsdException w:name="Grid Table 3" w:uiPriority="48"/>
-    <w:lsdException w:name="Grid Table 4" w:uiPriority="49"/>
-    <w:lsdException w:name="Grid Table 5 Dark" w:uiPriority="50"/>
-    <w:lsdException w:name="Grid Table 6 Colorful" w:uiPriority="51"/>
-    <w:lsdException w:name="Grid Table 7 Colorful" w:uiPriority="52"/>
-    <w:lsdException w:name="Grid Table 1 Light Accent 1" w:uiPriority="46"/>
-    <w:lsdException w:name="Grid Table 2 Accent 1" w:uiPriority="47"/>
-    <w:lsdException w:name="Grid Table 3 Accent 1" w:uiPriority="48"/>
-    <w:lsdException w:name="Grid Table 4 Accent 1" w:uiPriority="49"/>
-    <w:lsdException w:name="Grid Table 5 Dark Accent 1" w:uiPriority="50"/>
-    <w:lsdException w:name="Grid Table 6 Colorful Accent 1" w:uiPriority="51"/>
-    <w:lsdException w:name="Grid Table 7 Colorful Accent 1" w:uiPriority="52"/>
-    <w:lsdException w:name="Grid Table 1 Light Accent 2" w:uiPriority="46"/>
-    <w:lsdException w:name="Grid Table 2 Accent 2" w:uiPriority="47"/>
-    <w:lsdException w:name="Grid Table 3 Accent 2" w:uiPriority="48"/>
-    <w:lsdException w:name="Grid Table 4 Accent 2" w:uiPriority="49"/>
-    <w:lsdException w:name="Grid Table 5 Dark Accent 2" w:uiPriority="50"/>
-    <w:lsdException w:name="Grid Table 6 Colorful Accent 2" w:uiPriority="51"/>
-    <w:lsdException w:name="Grid Table 7 Colorful Accent 2" w:uiPriority="52"/>
-    <w:lsdException w:name="Grid Table 1 Light Accent 3" w:uiPriority="46"/>
-    <w:lsdException w:name="Grid Table 2 Accent 3" w:uiPriority="47"/>
-    <w:lsdException w:name="Grid Table 3 Accent 3" w:uiPriority="48"/>
-    <w:lsdException w:name="Grid Table 4 Accent 3" w:uiPriority="49"/>
-    <w:lsdException w:name="Grid Table 5 Dark Accent 3" w:uiPriority="50"/>
-    <w:lsdException w:name="Grid Table 6 Colorful Accent 3" w:uiPriority="51"/>
-    <w:lsdException w:name="Grid Table 7 Colorful Accent 3" w:uiPriority="52"/>
-    <w:lsdException w:name="Grid Table 1 Light Accent 4" w:uiPriority="46"/>
-    <w:lsdException w:name="Grid Table 2 Accent 4" w:uiPriority="47"/>
-    <w:lsdException w:name="Grid Table 3 Accent 4" w:uiPriority="48"/>
-    <w:lsdException w:name="Grid Table 4 Accent 4" w:uiPriority="49"/>
-    <w:lsdException w:name="Grid Table 5 Dark Accent 4" w:uiPriority="50"/>
-    <w:lsdException w:name="Grid Table 6 Colorful Accent 4" w:uiPriority="51"/>
-    <w:lsdException w:name="Grid Table 7 Colorful Accent 4" w:uiPriority="52"/>
-    <w:lsdException w:name="Grid Table 1 Light Accent 5" w:uiPriority="46"/>
-    <w:lsdException w:name="Grid Table 2 Accent 5" w:uiPriority="47"/>
-    <w:lsdException w:name="Grid Table 3 Accent 5" w:uiPriority="48"/>
-    <w:lsdException w:name="Grid Table 4 Accent 5" w:uiPriority="49"/>
-    <w:lsdException w:name="Grid Table 5 Dark Accent 5" w:uiPriority="50"/>
-    <w:lsdException w:name="Grid Table 6 Colorful Accent 5" w:uiPriority="51"/>
-    <w:lsdException w:name="Grid Table 7 Colorful Accent 5" w:uiPriority="52"/>
-    <w:lsdException w:name="Grid Table 1 Light Accent 6" w:uiPriority="46"/>
-    <w:lsdException w:name="Grid Table 2 Accent 6" w:uiPriority="47"/>
-    <w:lsdException w:name="Grid Table 3 Accent 6" w:uiPriority="48"/>
-    <w:lsdException w:name="Grid Table 4 Accent 6" w:uiPriority="49"/>
-    <w:lsdException w:name="Grid Table 5 Dark Accent 6" w:uiPriority="50"/>
-    <w:lsdException w:name="Grid Table 6 Colorful Accent 6" w:uiPriority="51"/>
-    <w:lsdException w:name="Grid Table 7 Colorful Accent 6" w:uiPriority="52"/>
-    <w:lsdException w:name="List Table 1 Light" w:uiPriority="46"/>
-    <w:lsdException w:name="List Table 2" w:uiPriority="47"/>
-    <w:lsdException w:name="List Table 3" w:uiPriority="48"/>
-    <w:lsdException w:name="List Table 4" w:uiPriority="49"/>
-    <w:lsdException w:name="List Table 5 Dark" w:uiPriority="50"/>
-    <w:lsdException w:name="List Table 6 Colorful" w:uiPriority="51"/>
-    <w:lsdException w:name="List Table 7 Colorful" w:uiPriority="52"/>
-    <w:lsdException w:name="List Table 1 Light Accent 1" w:uiPriority="46"/>
-    <w:lsdException w:name="List Table 2 Accent 1" w:uiPriority="47"/>
-    <w:lsdException w:name="List Table 3 Accent 1" w:uiPriority="48"/>
-    <w:lsdException w:name="List Table 4 Accent 1" w:uiPriority="49"/>
-    <w:lsdException w:name="List Table 5 Dark Accent 1" w:uiPriority="50"/>
-    <w:lsdException w:name="List Table 6 Colorful Accent 1" w:uiPriority="51"/>
-    <w:lsdException w:name="List Table 7 Colorful Accent 1" w:uiPriority="52"/>
-    <w:lsdException w:name="List Table 1 Light Accent 2" w:uiPriority="46"/>
-    <w:lsdException w:name="List Table 2 Accent 2" w:uiPriority="47"/>
-    <w:lsdException w:name="List Table 3 Accent 2" w:uiPriority="48"/>
-    <w:lsdException w:name="List Table 4 Accent 2" w:uiPriority="49"/>
-    <w:lsdException w:name="List Table 5 Dark Accent 2" w:uiPriority="50"/>
-    <w:lsdException w:name="List Table 6 Colorful Accent 2" w:uiPriority="51"/>
-    <w:lsdException w:name="List Table 7 Colorful Accent 2" w:uiPriority="52"/>
-    <w:lsdException w:name="List Table 1 Light Accent 3" w:uiPriority="46"/>
-    <w:lsdException w:name="List Table 2 Accent 3" w:uiPriority="47"/>
-    <w:lsdException w:name="List Table 3 Accent 3" w:uiPriority="48"/>
-    <w:lsdException w:name="List Table 4 Accent 3" w:uiPriority="49"/>
-    <w:lsdException w:name="List Table 5 Dark Accent 3" w:uiPriority="50"/>
-    <w:lsdException w:name="List Table 6 Colorful Accent 3" w:uiPriority="51"/>
-    <w:lsdException w:name="List Table 7 Colorful Accent 3" w:uiPriority="52"/>
-    <w:lsdException w:name="List Table 1 Light Accent 4" w:uiPriority="46"/>
-    <w:lsdException w:name="List Table 2 Accent 4" w:uiPriority="47"/>
-    <w:lsdException w:name="List Table 3 Accent 4" w:uiPriority="48"/>
-    <w:lsdException w:name="List Table 4 Accent 4" w:uiPriority="49"/>
-    <w:lsdException w:name="List Table 5 Dark Accent 4" w:uiPriority="50"/>
-    <w:lsdException w:name="List Table 6 Colorful Accent 4" w:uiPriority="51"/>
-    <w:lsdException w:name="List Table 7 Colorful Accent 4" w:uiPriority="52"/>
-    <w:lsdException w:name="List Table 1 Light Accent 5" w:uiPriority="46"/>
-    <w:lsdException w:name="List Table 2 Accent 5" w:uiPriority="47"/>
-    <w:lsdException w:name="List Table 3 Accent 5" w:uiPriority="48"/>
-    <w:lsdException w:name="List Table 4 Accent 5" w:uiPriority="49"/>
-    <w:lsdException w:name="List Table 5 Dark Accent 5" w:uiPriority="50"/>
-    <w:lsdException w:name="List Table 6 Colorful Accent 5" w:uiPriority="51"/>
-    <w:lsdException w:name="List Table 7 Colorful Accent 5" w:uiPriority="52"/>
-    <w:lsdException w:name="List Table 1 Light Accent 6" w:uiPriority="46"/>
-    <w:lsdException w:name="List Table 2 Accent 6" w:uiPriority="47"/>
-    <w:lsdException w:name="List Table 3 Accent 6" w:uiPriority="48"/>
-    <w:lsdException w:name="List Table 4 Accent 6" w:uiPriority="49"/>
-    <w:lsdException w:name="List Table 5 Dark Accent 6" w:uiPriority="50"/>
-    <w:lsdException w:name="List Table 6 Colorful Accent 6" w:uiPriority="51"/>
-    <w:lsdException w:name="List Table 7 Colorful Accent 6" w:uiPriority="52"/>
+  <w:latentStyles w:defLockedState="0" w:defUIPriority="99" w:defSemiHidden="1" w:defUnhideWhenUsed="1" w:defQFormat="0" w:count="267">
+    <w:lsdException w:name="Normal" w:semiHidden="0" w:uiPriority="0" w:unhideWhenUsed="0" w:qFormat="1"/>
+    <w:lsdException w:name="heading 1" w:semiHidden="0" w:uiPriority="0" w:unhideWhenUsed="0" w:qFormat="1"/>
+    <w:lsdException w:name="heading 2" w:semiHidden="0" w:uiPriority="0" w:unhideWhenUsed="0" w:qFormat="1"/>
+    <w:lsdException w:name="heading 3" w:semiHidden="0" w:uiPriority="0" w:unhideWhenUsed="0" w:qFormat="1"/>
+    <w:lsdException w:name="heading 4" w:semiHidden="0" w:uiPriority="0" w:unhideWhenUsed="0" w:qFormat="1"/>
+    <w:lsdException w:name="heading 5" w:semiHidden="0" w:uiPriority="0" w:unhideWhenUsed="0" w:qFormat="1"/>
+    <w:lsdException w:name="heading 6" w:semiHidden="0" w:uiPriority="0" w:unhideWhenUsed="0" w:qFormat="1"/>
+    <w:lsdException w:name="heading 7" w:semiHidden="0" w:uiPriority="0" w:unhideWhenUsed="0" w:qFormat="1"/>
+    <w:lsdException w:name="heading 8" w:semiHidden="0" w:uiPriority="0" w:unhideWhenUsed="0" w:qFormat="1"/>
+    <w:lsdException w:name="heading 9" w:semiHidden="0" w:uiPriority="0" w:unhideWhenUsed="0" w:qFormat="1"/>
+    <w:lsdException w:name="toc 1" w:uiPriority="39"/>
+    <w:lsdException w:name="toc 2" w:uiPriority="39"/>
+    <w:lsdException w:name="toc 3" w:uiPriority="39"/>
+    <w:lsdException w:name="toc 4" w:uiPriority="39"/>
+    <w:lsdException w:name="toc 5" w:uiPriority="39"/>
+    <w:lsdException w:name="toc 6" w:uiPriority="39"/>
+    <w:lsdException w:name="toc 7" w:uiPriority="39"/>
+    <w:lsdException w:name="toc 8" w:uiPriority="39"/>
+    <w:lsdException w:name="toc 9" w:uiPriority="39"/>
+    <w:lsdException w:name="caption" w:semiHidden="0" w:uiPriority="35" w:unhideWhenUsed="0" w:qFormat="1"/>
+    <w:lsdException w:name="Title" w:semiHidden="0" w:uiPriority="10" w:unhideWhenUsed="0" w:qFormat="1"/>
+    <w:lsdException w:name="Default Paragraph Font" w:uiPriority="1"/>
+    <w:lsdException w:name="Body Text" w:uiPriority="0"/>
+    <w:lsdException w:name="Subtitle" w:semiHidden="0" w:uiPriority="11" w:unhideWhenUsed="0" w:qFormat="1"/>
+    <w:lsdException w:name="Strong" w:semiHidden="0" w:uiPriority="22" w:unhideWhenUsed="0" w:qFormat="1"/>
+    <w:lsdException w:name="Emphasis" w:semiHidden="0" w:uiPriority="20" w:unhideWhenUsed="0" w:qFormat="1"/>
+    <w:lsdException w:name="Table Grid" w:semiHidden="0" w:uiPriority="39" w:unhideWhenUsed="0"/>
+    <w:lsdException w:name="Placeholder Text" w:unhideWhenUsed="0"/>
+    <w:lsdException w:name="No Spacing" w:semiHidden="0" w:uiPriority="1" w:unhideWhenUsed="0" w:qFormat="1"/>
+    <w:lsdException w:name="Light Shading" w:semiHidden="0" w:uiPriority="60" w:unhideWhenUsed="0"/>
+    <w:lsdException w:name="Light List" w:semiHidden="0" w:uiPriority="61" w:unhideWhenUsed="0"/>
+    <w:lsdException w:name="Light Grid" w:semiHidden="0" w:uiPriority="62" w:unhideWhenUsed="0"/>
+    <w:lsdException w:name="Medium Shading 1" w:semiHidden="0" w:uiPriority="63" w:unhideWhenUsed="0"/>
+    <w:lsdException w:name="Medium Shading 2" w:semiHidden="0" w:uiPriority="64" w:unhideWhenUsed="0"/>
+    <w:lsdException w:name="Medium List 1" w:semiHidden="0" w:uiPriority="65" w:unhideWhenUsed="0"/>
+    <w:lsdException w:name="Medium List 2" w:semiHidden="0" w:uiPriority="66" w:unhideWhenUsed="0"/>
+    <w:lsdException w:name="Medium Grid 1" w:semiHidden="0" w:uiPriority="67" w:unhideWhenUsed="0"/>
+    <w:lsdException w:name="Medium Grid 2" w:semiHidden="0" w:uiPriority="68" w:unhideWhenUsed="0"/>
+    <w:lsdException w:name="Medium Grid 3" w:semiHidden="0" w:uiPriority="69" w:unhideWhenUsed="0"/>
+    <w:lsdException w:name="Dark List" w:semiHidden="0" w:uiPriority="70" w:unhideWhenUsed="0"/>
+    <w:lsdException w:name="Colorful Shading" w:semiHidden="0" w:uiPriority="71" w:unhideWhenUsed="0"/>
+    <w:lsdException w:name="Colorful List" w:semiHidden="0" w:uiPriority="72" w:unhideWhenUsed="0"/>
+    <w:lsdException w:name="Colorful Grid" w:semiHidden="0" w:uiPriority="73" w:unhideWhenUsed="0"/>
+    <w:lsdException w:name="Light Shading Accent 1" w:semiHidden="0" w:uiPriority="60" w:unhideWhenUsed="0"/>
+    <w:lsdException w:name="Light List Accent 1" w:semiHidden="0" w:uiPriority="61" w:unhideWhenUsed="0"/>
+    <w:lsdException w:name="Light Grid Accent 1" w:semiHidden="0" w:uiPriority="62" w:unhideWhenUsed="0"/>
+    <w:lsdException w:name="Medium Shading 1 Accent 1" w:semiHidden="0" w:uiPriority="63" w:unhideWhenUsed="0"/>
+    <w:lsdException w:name="Medium Shading 2 Accent 1" w:semiHidden="0" w:uiPriority="64" w:unhideWhenUsed="0"/>
+    <w:lsdException w:name="Medium List 1 Accent 1" w:semiHidden="0" w:uiPriority="65" w:unhideWhenUsed="0"/>
+    <w:lsdException w:name="Revision" w:unhideWhenUsed="0"/>
+    <w:lsdException w:name="List Paragraph" w:semiHidden="0" w:uiPriority="34" w:unhideWhenUsed="0" w:qFormat="1"/>
+    <w:lsdException w:name="Quote" w:semiHidden="0" w:uiPriority="29" w:unhideWhenUsed="0" w:qFormat="1"/>
+    <w:lsdException w:name="Intense Quote" w:semiHidden="0" w:uiPriority="30" w:unhideWhenUsed="0" w:qFormat="1"/>
+    <w:lsdException w:name="Medium List 2 Accent 1" w:semiHidden="0" w:uiPriority="66" w:unhideWhenUsed="0"/>
+    <w:lsdException w:name="Medium Grid 1 Accent 1" w:semiHidden="0" w:uiPriority="67" w:unhideWhenUsed="0"/>
+    <w:lsdException w:name="Medium Grid 2 Accent 1" w:semiHidden="0" w:uiPriority="68" w:unhideWhenUsed="0"/>
+    <w:lsdException w:name="Medium Grid 3 Accent 1" w:semiHidden="0" w:uiPriority="69" w:unhideWhenUsed="0"/>
+    <w:lsdException w:name="Dark List Accent 1" w:semiHidden="0" w:uiPriority="70" w:unhideWhenUsed="0"/>
+    <w:lsdException w:name="Colorful Shading Accent 1" w:semiHidden="0" w:uiPriority="71" w:unhideWhenUsed="0"/>
+    <w:lsdException w:name="Colorful List Accent 1" w:semiHidden="0" w:uiPriority="72" w:unhideWhenUsed="0"/>
+    <w:lsdException w:name="Colorful Grid Accent 1" w:semiHidden="0" w:uiPriority="73" w:unhideWhenUsed="0"/>
+    <w:lsdException w:name="Light Shading Accent 2" w:semiHidden="0" w:uiPriority="60" w:unhideWhenUsed="0"/>
+    <w:lsdException w:name="Light List Accent 2" w:semiHidden="0" w:uiPriority="61" w:unhideWhenUsed="0"/>
+    <w:lsdException w:name="Light Grid Accent 2" w:semiHidden="0" w:uiPriority="62" w:unhideWhenUsed="0"/>
+    <w:lsdException w:name="Medium Shading 1 Accent 2" w:semiHidden="0" w:uiPriority="63" w:unhideWhenUsed="0"/>
+    <w:lsdException w:name="Medium Shading 2 Accent 2" w:semiHidden="0" w:uiPriority="64" w:unhideWhenUsed="0"/>
+    <w:lsdException w:name="Medium List 1 Accent 2" w:semiHidden="0" w:uiPriority="65" w:unhideWhenUsed="0"/>
+    <w:lsdException w:name="Medium List 2 Accent 2" w:semiHidden="0" w:uiPriority="66" w:unhideWhenUsed="0"/>
+    <w:lsdException w:name="Medium Grid 1 Accent 2" w:semiHidden="0" w:uiPriority="67" w:unhideWhenUsed="0"/>
+    <w:lsdException w:name="Medium Grid 2 Accent 2" w:semiHidden="0" w:uiPriority="68" w:unhideWhenUsed="0"/>
+    <w:lsdException w:name="Medium Grid 3 Accent 2" w:semiHidden="0" w:uiPriority="69" w:unhideWhenUsed="0"/>
+    <w:lsdException w:name="Dark List Accent 2" w:semiHidden="0" w:uiPriority="70" w:unhideWhenUsed="0"/>
+    <w:lsdException w:name="Colorful Shading Accent 2" w:semiHidden="0" w:uiPriority="71" w:unhideWhenUsed="0"/>
+    <w:lsdException w:name="Colorful List Accent 2" w:semiHidden="0" w:uiPriority="72" w:unhideWhenUsed="0"/>
+    <w:lsdException w:name="Colorful Grid Accent 2" w:semiHidden="0" w:uiPriority="73" w:unhideWhenUsed="0"/>
+    <w:lsdException w:name="Light Shading Accent 3" w:semiHidden="0" w:uiPriority="60" w:unhideWhenUsed="0"/>
+    <w:lsdException w:name="Light List Accent 3" w:semiHidden="0" w:uiPriority="61" w:unhideWhenUsed="0"/>
+    <w:lsdException w:name="Light Grid Accent 3" w:semiHidden="0" w:uiPriority="62" w:unhideWhenUsed="0"/>
+    <w:lsdException w:name="Medium Shading 1 Accent 3" w:semiHidden="0" w:uiPriority="63" w:unhideWhenUsed="0"/>
+    <w:lsdException w:name="Medium Shading 2 Accent 3" w:semiHidden="0" w:uiPriority="64" w:unhideWhenUsed="0"/>
+    <w:lsdException w:name="Medium List 1 Accent 3" w:semiHidden="0" w:uiPriority="65" w:unhideWhenUsed="0"/>
+    <w:lsdException w:name="Medium List 2 Accent 3" w:semiHidden="0" w:uiPriority="66" w:unhideWhenUsed="0"/>
+    <w:lsdException w:name="Medium Grid 1 Accent 3" w:semiHidden="0" w:uiPriority="67" w:unhideWhenUsed="0"/>
+    <w:lsdException w:name="Medium Grid 2 Accent 3" w:semiHidden="0" w:uiPriority="68" w:unhideWhenUsed="0"/>
+    <w:lsdException w:name="Medium Grid 3 Accent 3" w:semiHidden="0" w:uiPriority="69" w:unhideWhenUsed="0"/>
+    <w:lsdException w:name="Dark List Accent 3" w:semiHidden="0" w:uiPriority="70" w:unhideWhenUsed="0"/>
+    <w:lsdException w:name="Colorful Shading Accent 3" w:semiHidden="0" w:uiPriority="71" w:unhideWhenUsed="0"/>
+    <w:lsdException w:name="Colorful List Accent 3" w:semiHidden="0" w:uiPriority="72" w:unhideWhenUsed="0"/>
+    <w:lsdException w:name="Colorful Grid Accent 3" w:semiHidden="0" w:uiPriority="73" w:unhideWhenUsed="0"/>
+    <w:lsdException w:name="Light Shading Accent 4" w:semiHidden="0" w:uiPriority="60" w:unhideWhenUsed="0"/>
+    <w:lsdException w:name="Light List Accent 4" w:semiHidden="0" w:uiPriority="61" w:unhideWhenUsed="0"/>
+    <w:lsdException w:name="Light Grid Accent 4" w:semiHidden="0" w:uiPriority="62" w:unhideWhenUsed="0"/>
+    <w:lsdException w:name="Medium Shading 1 Accent 4" w:semiHidden="0" w:uiPriority="63" w:unhideWhenUsed="0"/>
+    <w:lsdException w:name="Medium Shading 2 Accent 4" w:semiHidden="0" w:uiPriority="64" w:unhideWhenUsed="0"/>
+    <w:lsdException w:name="Medium List 1 Accent 4" w:semiHidden="0" w:uiPriority="65" w:unhideWhenUsed="0"/>
+    <w:lsdException w:name="Medium List 2 Accent 4" w:semiHidden="0" w:uiPriority="66" w:unhideWhenUsed="0"/>
+    <w:lsdException w:name="Medium Grid 1 Accent 4" w:semiHidden="0" w:uiPriority="67" w:unhideWhenUsed="0"/>
+    <w:lsdException w:name="Medium Grid 2 Accent 4" w:semiHidden="0" w:uiPriority="68" w:unhideWhenUsed="0"/>
+    <w:lsdException w:name="Medium Grid 3 Accent 4" w:semiHidden="0" w:uiPriority="69" w:unhideWhenUsed="0"/>
+    <w:lsdException w:name="Dark List Accent 4" w:semiHidden="0" w:uiPriority="70" w:unhideWhenUsed="0"/>
+    <w:lsdException w:name="Colorful Shading Accent 4" w:semiHidden="0" w:uiPriority="71" w:unhideWhenUsed="0"/>
+    <w:lsdException w:name="Colorful List Accent 4" w:semiHidden="0" w:uiPriority="72" w:unhideWhenUsed="0"/>
+    <w:lsdException w:name="Colorful Grid Accent 4" w:semiHidden="0" w:uiPriority="73" w:unhideWhenUsed="0"/>
+    <w:lsdException w:name="Light Shading Accent 5" w:semiHidden="0" w:uiPriority="60" w:unhideWhenUsed="0"/>
+    <w:lsdException w:name="Light List Accent 5" w:semiHidden="0" w:uiPriority="61" w:unhideWhenUsed="0"/>
+    <w:lsdException w:name="Light Grid Accent 5" w:semiHidden="0" w:uiPriority="62" w:unhideWhenUsed="0"/>
+    <w:lsdException w:name="Medium Shading 1 Accent 5" w:semiHidden="0" w:uiPriority="63" w:unhideWhenUsed="0"/>
+    <w:lsdException w:name="Medium Shading 2 Accent 5" w:semiHidden="0" w:uiPriority="64" w:unhideWhenUsed="0"/>
+    <w:lsdException w:name="Medium List 1 Accent 5" w:semiHidden="0" w:uiPriority="65" w:unhideWhenUsed="0"/>
+    <w:lsdException w:name="Medium List 2 Accent 5" w:semiHidden="0" w:uiPriority="66" w:unhideWhenUsed="0"/>
+    <w:lsdException w:name="Medium Grid 1 Accent 5" w:semiHidden="0" w:uiPriority="67" w:unhideWhenUsed="0"/>
+    <w:lsdException w:name="Medium Grid 2 Accent 5" w:semiHidden="0" w:uiPriority="68" w:unhideWhenUsed="0"/>
+    <w:lsdException w:name="Medium Grid 3 Accent 5" w:semiHidden="0" w:uiPriority="69" w:unhideWhenUsed="0"/>
+    <w:lsdException w:name="Dark List Accent 5" w:semiHidden="0" w:uiPriority="70" w:unhideWhenUsed="0"/>
+    <w:lsdException w:name="Colorful Shading Accent 5" w:semiHidden="0" w:uiPriority="71" w:unhideWhenUsed="0"/>
+    <w:lsdException w:name="Colorful List Accent 5" w:semiHidden="0" w:uiPriority="72" w:unhideWhenUsed="0"/>
+    <w:lsdException w:name="Colorful Grid Accent 5" w:semiHidden="0" w:uiPriority="73" w:unhideWhenUsed="0"/>
+    <w:lsdException w:name="Light Shading Accent 6" w:semiHidden="0" w:uiPriority="60" w:unhideWhenUsed="0"/>
+    <w:lsdException w:name="Light List Accent 6" w:semiHidden="0" w:uiPriority="61" w:unhideWhenUsed="0"/>
+    <w:lsdException w:name="Light Grid Accent 6" w:semiHidden="0" w:uiPriority="62" w:unhideWhenUsed="0"/>
+    <w:lsdException w:name="Medium Shading 1 Accent 6" w:semiHidden="0" w:uiPriority="63" w:unhideWhenUsed="0"/>
+    <w:lsdException w:name="Medium Shading 2 Accent 6" w:semiHidden="0" w:uiPriority="64" w:unhideWhenUsed="0"/>
+    <w:lsdException w:name="Medium List 1 Accent 6" w:semiHidden="0" w:uiPriority="65" w:unhideWhenUsed="0"/>
+    <w:lsdException w:name="Medium List 2 Accent 6" w:semiHidden="0" w:uiPriority="66" w:unhideWhenUsed="0"/>
+    <w:lsdException w:name="Medium Grid 1 Accent 6" w:semiHidden="0" w:uiPriority="67" w:unhideWhenUsed="0"/>
+    <w:lsdException w:name="Medium Grid 2 Accent 6" w:semiHidden="0" w:uiPriority="68" w:unhideWhenUsed="0"/>
+    <w:lsdException w:name="Medium Grid 3 Accent 6" w:semiHidden="0" w:uiPriority="69" w:unhideWhenUsed="0"/>
+    <w:lsdException w:name="Dark List Accent 6" w:semiHidden="0" w:uiPriority="70" w:unhideWhenUsed="0"/>
+    <w:lsdException w:name="Colorful Shading Accent 6" w:semiHidden="0" w:uiPriority="71" w:unhideWhenUsed="0"/>
+    <w:lsdException w:name="Colorful List Accent 6" w:semiHidden="0" w:uiPriority="72" w:unhideWhenUsed="0"/>
+    <w:lsdException w:name="Colorful Grid Accent 6" w:semiHidden="0" w:uiPriority="73" w:unhideWhenUsed="0"/>
+    <w:lsdException w:name="Subtle Emphasis" w:semiHidden="0" w:uiPriority="19" w:unhideWhenUsed="0" w:qFormat="1"/>
+    <w:lsdException w:name="Intense Emphasis" w:semiHidden="0" w:uiPriority="21" w:unhideWhenUsed="0" w:qFormat="1"/>
+    <w:lsdException w:name="Subtle Reference" w:semiHidden="0" w:uiPriority="31" w:unhideWhenUsed="0" w:qFormat="1"/>
+    <w:lsdException w:name="Intense Reference" w:semiHidden="0" w:uiPriority="32" w:unhideWhenUsed="0" w:qFormat="1"/>
+    <w:lsdException w:name="Book Title" w:semiHidden="0" w:uiPriority="33" w:unhideWhenUsed="0" w:qFormat="1"/>
+    <w:lsdException w:name="Bibliography" w:uiPriority="37"/>
+    <w:lsdException w:name="TOC Heading" w:uiPriority="39" w:qFormat="1"/>
   </w:latentStyles>
   <w:style w:type="paragraph" w:default="1" w:styleId="Normal">
     <w:name w:val="Normal"/>
@@ -14683,6 +14214,9 @@
   </w:style>
   <w:style w:type="character" w:default="1" w:styleId="DefaultParagraphFont">
     <w:name w:val="Default Paragraph Font"/>
+    <w:uiPriority w:val="1"/>
+    <w:semiHidden/>
+    <w:unhideWhenUsed/>
   </w:style>
   <w:style w:type="table" w:default="1" w:styleId="TableNormal">
     <w:name w:val="Normal Table"/>
@@ -15315,7 +14849,7 @@
       <w:bCs/>
       <w:caps/>
       <w:szCs w:val="28"/>
-      <w:lang w:val="en-US" w:eastAsia="en-US"/>
+      <w:lang w:eastAsia="en-US"/>
     </w:rPr>
   </w:style>
   <w:style w:type="paragraph" w:styleId="TOC2">
@@ -15332,7 +14866,7 @@
       <w:ind w:left="432"/>
     </w:pPr>
     <w:rPr>
-      <w:lang w:val="en-US" w:eastAsia="en-US"/>
+      <w:lang w:eastAsia="en-US"/>
     </w:rPr>
   </w:style>
   <w:style w:type="paragraph" w:styleId="TOC3">
@@ -15349,7 +14883,7 @@
       <w:ind w:left="900"/>
     </w:pPr>
     <w:rPr>
-      <w:lang w:val="en-US" w:eastAsia="en-US"/>
+      <w:lang w:eastAsia="en-US"/>
     </w:rPr>
   </w:style>
   <w:style w:type="paragraph" w:styleId="TOC4">
@@ -15918,7 +15452,1769 @@
     </w:pPr>
     <w:rPr>
       <w:b w:val="0"/>
-      <w:lang w:val="en-US" w:eastAsia="en-US"/>
+      <w:lang w:eastAsia="en-US"/>
+    </w:rPr>
+  </w:style>
+  <w:style w:type="paragraph" w:customStyle="1" w:styleId="InfoBlueCharChar2">
+    <w:name w:val="InfoBlue Char Char2"/>
+    <w:basedOn w:val="Normal"/>
+    <w:next w:val="BodyText"/>
+    <w:pPr>
+      <w:keepLines/>
+      <w:spacing w:before="0" w:after="120" w:line="240" w:lineRule="atLeast"/>
+    </w:pPr>
+    <w:rPr>
+      <w:i/>
+      <w:color w:val="0000FF"/>
+    </w:rPr>
+  </w:style>
+  <w:style w:type="paragraph" w:customStyle="1" w:styleId="Appendix">
+    <w:name w:val="Appendix"/>
+    <w:basedOn w:val="Normal"/>
+    <w:pPr>
+      <w:ind w:left="0"/>
+    </w:pPr>
+    <w:rPr>
+      <w:b/>
+      <w:sz w:val="28"/>
+      <w:szCs w:val="28"/>
+    </w:rPr>
+  </w:style>
+  <w:style w:type="paragraph" w:customStyle="1" w:styleId="TableButton">
+    <w:name w:val="Table Button"/>
+    <w:basedOn w:val="Normal"/>
+    <w:pPr>
+      <w:numPr>
+        <w:numId w:val="4"/>
+      </w:numPr>
+      <w:jc w:val="left"/>
+    </w:pPr>
+    <w:rPr>
+      <w:szCs w:val="20"/>
+    </w:rPr>
+  </w:style>
+  <w:style w:type="paragraph" w:customStyle="1" w:styleId="InfoBlue">
+    <w:name w:val="InfoBlue"/>
+    <w:basedOn w:val="Normal"/>
+    <w:next w:val="BodyText"/>
+    <w:pPr>
+      <w:widowControl w:val="0"/>
+      <w:spacing w:before="0" w:after="120" w:line="240" w:lineRule="atLeast"/>
+    </w:pPr>
+    <w:rPr>
+      <w:i/>
+      <w:color w:val="0000FF"/>
+      <w:szCs w:val="20"/>
+    </w:rPr>
+  </w:style>
+  <w:style w:type="paragraph" w:customStyle="1" w:styleId="Subheading">
+    <w:name w:val="Subheading"/>
+    <w:basedOn w:val="BodyText"/>
+    <w:pPr>
+      <w:keepLines/>
+      <w:widowControl w:val="0"/>
+      <w:spacing w:before="240" w:line="240" w:lineRule="atLeast"/>
+      <w:ind w:left="720"/>
+      <w:jc w:val="left"/>
+    </w:pPr>
+    <w:rPr>
+      <w:rFonts w:ascii="Arial" w:hAnsi="Arial" w:cs="Arial"/>
+      <w:b/>
+      <w:bCs/>
+      <w:sz w:val="20"/>
+      <w:szCs w:val="20"/>
+    </w:rPr>
+  </w:style>
+  <w:style w:type="paragraph" w:customStyle="1" w:styleId="NormalArial">
+    <w:name w:val="Normal + Arial"/>
+    <w:basedOn w:val="Normal"/>
+  </w:style>
+  <w:style w:type="paragraph" w:customStyle="1" w:styleId="Heading2LatinArial">
+    <w:name w:val="Heading 2 + (Latin) Arial"/>
+    <w:basedOn w:val="Heading2"/>
+    <w:pPr>
+      <w:keepLines w:val="0"/>
+      <w:widowControl w:val="0"/>
+      <w:numPr>
+        <w:ilvl w:val="0"/>
+        <w:numId w:val="0"/>
+      </w:numPr>
+      <w:spacing w:before="120" w:after="60" w:line="240" w:lineRule="atLeast"/>
+      <w:ind w:left="576" w:hanging="576"/>
+      <w:jc w:val="left"/>
+    </w:pPr>
+    <w:rPr>
+      <w:rFonts w:ascii="Arial" w:hAnsi="Arial" w:cs="Arial"/>
+    </w:rPr>
+  </w:style>
+  <w:style w:type="paragraph" w:styleId="FootnoteText">
+    <w:name w:val="footnote text"/>
+    <w:basedOn w:val="Normal"/>
+    <w:pPr>
+      <w:spacing w:before="0" w:after="0"/>
+      <w:ind w:left="0"/>
+      <w:jc w:val="left"/>
+    </w:pPr>
+    <w:rPr>
+      <w:rFonts w:eastAsia="Calibri"/>
+      <w:sz w:val="20"/>
+      <w:szCs w:val="20"/>
+    </w:rPr>
+  </w:style>
+  <w:style w:type="paragraph" w:styleId="ListParagraph">
+    <w:name w:val="List Paragraph"/>
+    <w:basedOn w:val="Normal"/>
+    <w:qFormat/>
+    <w:pPr>
+      <w:spacing w:before="0" w:after="200" w:line="276" w:lineRule="auto"/>
+      <w:ind w:left="720"/>
+      <w:jc w:val="left"/>
+    </w:pPr>
+    <w:rPr>
+      <w:rFonts w:ascii="Calibri" w:eastAsia="Calibri" w:hAnsi="Calibri"/>
+      <w:sz w:val="22"/>
+      <w:szCs w:val="22"/>
+    </w:rPr>
+  </w:style>
+  <w:style w:type="paragraph" w:customStyle="1" w:styleId="Contents10">
+    <w:name w:val="Contents 10"/>
+    <w:basedOn w:val="Index"/>
+    <w:pPr>
+      <w:tabs>
+        <w:tab w:val="right" w:leader="dot" w:pos="7425"/>
+      </w:tabs>
+      <w:ind w:left="2547"/>
+    </w:pPr>
+  </w:style>
+  <w:style w:type="table" w:styleId="TableGrid">
+    <w:name w:val="Table Grid"/>
+    <w:basedOn w:val="TableNormal"/>
+    <w:uiPriority w:val="39"/>
+    <w:rsid w:val="00FD7CB1"/>
+    <w:tblPr>
+      <w:tblInd w:w="0" w:type="dxa"/>
+      <w:tblBorders>
+        <w:top w:val="single" w:sz="4" w:space="0" w:color="auto"/>
+        <w:left w:val="single" w:sz="4" w:space="0" w:color="auto"/>
+        <w:bottom w:val="single" w:sz="4" w:space="0" w:color="auto"/>
+        <w:right w:val="single" w:sz="4" w:space="0" w:color="auto"/>
+        <w:insideH w:val="single" w:sz="4" w:space="0" w:color="auto"/>
+        <w:insideV w:val="single" w:sz="4" w:space="0" w:color="auto"/>
+      </w:tblBorders>
+      <w:tblCellMar>
+        <w:top w:w="0" w:type="dxa"/>
+        <w:left w:w="108" w:type="dxa"/>
+        <w:bottom w:w="0" w:type="dxa"/>
+        <w:right w:w="108" w:type="dxa"/>
+      </w:tblCellMar>
+    </w:tblPr>
+  </w:style>
+  <w:style w:type="character" w:customStyle="1" w:styleId="BodyTextChar">
+    <w:name w:val="Body Text Char"/>
+    <w:link w:val="BodyText"/>
+    <w:rsid w:val="007968B4"/>
+    <w:rPr>
+      <w:sz w:val="24"/>
+      <w:szCs w:val="24"/>
+      <w:lang w:eastAsia="zh-CN"/>
+    </w:rPr>
+  </w:style>
+</w:styles>
+</file>
+
+<file path=word/stylesWithEffects.xml><?xml version="1.0" encoding="utf-8"?>
+<w:styles xmlns:wpc="http://schemas.microsoft.com/office/word/2010/wordprocessingCanvas" xmlns:mc="http://schemas.openxmlformats.org/markup-compatibility/2006" xmlns:o="urn:schemas-microsoft-com:office:office" xmlns:r="http://schemas.openxmlformats.org/officeDocument/2006/relationships" xmlns:m="http://schemas.openxmlformats.org/officeDocument/2006/math" xmlns:v="urn:schemas-microsoft-com:vml" xmlns:wp14="http://schemas.microsoft.com/office/word/2010/wordprocessingDrawing" xmlns:wp="http://schemas.openxmlformats.org/drawingml/2006/wordprocessingDrawing" xmlns:w10="urn:schemas-microsoft-com:office:word" xmlns:w="http://schemas.openxmlformats.org/wordprocessingml/2006/main" xmlns:w14="http://schemas.microsoft.com/office/word/2010/wordml" xmlns:wpg="http://schemas.microsoft.com/office/word/2010/wordprocessingGroup" xmlns:wpi="http://schemas.microsoft.com/office/word/2010/wordprocessingInk" xmlns:wne="http://schemas.microsoft.com/office/word/2006/wordml" xmlns:wps="http://schemas.microsoft.com/office/word/2010/wordprocessingShape" mc:Ignorable="w14 wp14">
+  <w:docDefaults>
+    <w:rPrDefault>
+      <w:rPr>
+        <w:rFonts w:ascii="Times New Roman" w:eastAsia="Times New Roman" w:hAnsi="Times New Roman" w:cs="Times New Roman"/>
+        <w:lang w:val="en-US" w:eastAsia="en-US" w:bidi="ar-SA"/>
+      </w:rPr>
+    </w:rPrDefault>
+    <w:pPrDefault/>
+  </w:docDefaults>
+  <w:latentStyles w:defLockedState="0" w:defUIPriority="99" w:defSemiHidden="1" w:defUnhideWhenUsed="1" w:defQFormat="0" w:count="267">
+    <w:lsdException w:name="Normal" w:semiHidden="0" w:uiPriority="0" w:unhideWhenUsed="0" w:qFormat="1"/>
+    <w:lsdException w:name="heading 1" w:semiHidden="0" w:uiPriority="0" w:unhideWhenUsed="0" w:qFormat="1"/>
+    <w:lsdException w:name="heading 2" w:semiHidden="0" w:uiPriority="0" w:unhideWhenUsed="0" w:qFormat="1"/>
+    <w:lsdException w:name="heading 3" w:semiHidden="0" w:uiPriority="0" w:unhideWhenUsed="0" w:qFormat="1"/>
+    <w:lsdException w:name="heading 4" w:semiHidden="0" w:uiPriority="0" w:unhideWhenUsed="0" w:qFormat="1"/>
+    <w:lsdException w:name="heading 5" w:semiHidden="0" w:uiPriority="0" w:unhideWhenUsed="0" w:qFormat="1"/>
+    <w:lsdException w:name="heading 6" w:semiHidden="0" w:uiPriority="0" w:unhideWhenUsed="0" w:qFormat="1"/>
+    <w:lsdException w:name="heading 7" w:semiHidden="0" w:uiPriority="0" w:unhideWhenUsed="0" w:qFormat="1"/>
+    <w:lsdException w:name="heading 8" w:semiHidden="0" w:uiPriority="0" w:unhideWhenUsed="0" w:qFormat="1"/>
+    <w:lsdException w:name="heading 9" w:semiHidden="0" w:uiPriority="0" w:unhideWhenUsed="0" w:qFormat="1"/>
+    <w:lsdException w:name="toc 1" w:uiPriority="39"/>
+    <w:lsdException w:name="toc 2" w:uiPriority="39"/>
+    <w:lsdException w:name="toc 3" w:uiPriority="39"/>
+    <w:lsdException w:name="toc 4" w:uiPriority="39"/>
+    <w:lsdException w:name="toc 5" w:uiPriority="39"/>
+    <w:lsdException w:name="toc 6" w:uiPriority="39"/>
+    <w:lsdException w:name="toc 7" w:uiPriority="39"/>
+    <w:lsdException w:name="toc 8" w:uiPriority="39"/>
+    <w:lsdException w:name="toc 9" w:uiPriority="39"/>
+    <w:lsdException w:name="caption" w:semiHidden="0" w:uiPriority="35" w:unhideWhenUsed="0" w:qFormat="1"/>
+    <w:lsdException w:name="Title" w:semiHidden="0" w:uiPriority="10" w:unhideWhenUsed="0" w:qFormat="1"/>
+    <w:lsdException w:name="Default Paragraph Font" w:uiPriority="1"/>
+    <w:lsdException w:name="Body Text" w:uiPriority="0"/>
+    <w:lsdException w:name="Subtitle" w:semiHidden="0" w:uiPriority="11" w:unhideWhenUsed="0" w:qFormat="1"/>
+    <w:lsdException w:name="Strong" w:semiHidden="0" w:uiPriority="22" w:unhideWhenUsed="0" w:qFormat="1"/>
+    <w:lsdException w:name="Emphasis" w:semiHidden="0" w:uiPriority="20" w:unhideWhenUsed="0" w:qFormat="1"/>
+    <w:lsdException w:name="Table Grid" w:semiHidden="0" w:uiPriority="39" w:unhideWhenUsed="0"/>
+    <w:lsdException w:name="Placeholder Text" w:unhideWhenUsed="0"/>
+    <w:lsdException w:name="No Spacing" w:semiHidden="0" w:uiPriority="1" w:unhideWhenUsed="0" w:qFormat="1"/>
+    <w:lsdException w:name="Light Shading" w:semiHidden="0" w:uiPriority="60" w:unhideWhenUsed="0"/>
+    <w:lsdException w:name="Light List" w:semiHidden="0" w:uiPriority="61" w:unhideWhenUsed="0"/>
+    <w:lsdException w:name="Light Grid" w:semiHidden="0" w:uiPriority="62" w:unhideWhenUsed="0"/>
+    <w:lsdException w:name="Medium Shading 1" w:semiHidden="0" w:uiPriority="63" w:unhideWhenUsed="0"/>
+    <w:lsdException w:name="Medium Shading 2" w:semiHidden="0" w:uiPriority="64" w:unhideWhenUsed="0"/>
+    <w:lsdException w:name="Medium List 1" w:semiHidden="0" w:uiPriority="65" w:unhideWhenUsed="0"/>
+    <w:lsdException w:name="Medium List 2" w:semiHidden="0" w:uiPriority="66" w:unhideWhenUsed="0"/>
+    <w:lsdException w:name="Medium Grid 1" w:semiHidden="0" w:uiPriority="67" w:unhideWhenUsed="0"/>
+    <w:lsdException w:name="Medium Grid 2" w:semiHidden="0" w:uiPriority="68" w:unhideWhenUsed="0"/>
+    <w:lsdException w:name="Medium Grid 3" w:semiHidden="0" w:uiPriority="69" w:unhideWhenUsed="0"/>
+    <w:lsdException w:name="Dark List" w:semiHidden="0" w:uiPriority="70" w:unhideWhenUsed="0"/>
+    <w:lsdException w:name="Colorful Shading" w:semiHidden="0" w:uiPriority="71" w:unhideWhenUsed="0"/>
+    <w:lsdException w:name="Colorful List" w:semiHidden="0" w:uiPriority="72" w:unhideWhenUsed="0"/>
+    <w:lsdException w:name="Colorful Grid" w:semiHidden="0" w:uiPriority="73" w:unhideWhenUsed="0"/>
+    <w:lsdException w:name="Light Shading Accent 1" w:semiHidden="0" w:uiPriority="60" w:unhideWhenUsed="0"/>
+    <w:lsdException w:name="Light List Accent 1" w:semiHidden="0" w:uiPriority="61" w:unhideWhenUsed="0"/>
+    <w:lsdException w:name="Light Grid Accent 1" w:semiHidden="0" w:uiPriority="62" w:unhideWhenUsed="0"/>
+    <w:lsdException w:name="Medium Shading 1 Accent 1" w:semiHidden="0" w:uiPriority="63" w:unhideWhenUsed="0"/>
+    <w:lsdException w:name="Medium Shading 2 Accent 1" w:semiHidden="0" w:uiPriority="64" w:unhideWhenUsed="0"/>
+    <w:lsdException w:name="Medium List 1 Accent 1" w:semiHidden="0" w:uiPriority="65" w:unhideWhenUsed="0"/>
+    <w:lsdException w:name="Revision" w:unhideWhenUsed="0"/>
+    <w:lsdException w:name="List Paragraph" w:semiHidden="0" w:uiPriority="34" w:unhideWhenUsed="0" w:qFormat="1"/>
+    <w:lsdException w:name="Quote" w:semiHidden="0" w:uiPriority="29" w:unhideWhenUsed="0" w:qFormat="1"/>
+    <w:lsdException w:name="Intense Quote" w:semiHidden="0" w:uiPriority="30" w:unhideWhenUsed="0" w:qFormat="1"/>
+    <w:lsdException w:name="Medium List 2 Accent 1" w:semiHidden="0" w:uiPriority="66" w:unhideWhenUsed="0"/>
+    <w:lsdException w:name="Medium Grid 1 Accent 1" w:semiHidden="0" w:uiPriority="67" w:unhideWhenUsed="0"/>
+    <w:lsdException w:name="Medium Grid 2 Accent 1" w:semiHidden="0" w:uiPriority="68" w:unhideWhenUsed="0"/>
+    <w:lsdException w:name="Medium Grid 3 Accent 1" w:semiHidden="0" w:uiPriority="69" w:unhideWhenUsed="0"/>
+    <w:lsdException w:name="Dark List Accent 1" w:semiHidden="0" w:uiPriority="70" w:unhideWhenUsed="0"/>
+    <w:lsdException w:name="Colorful Shading Accent 1" w:semiHidden="0" w:uiPriority="71" w:unhideWhenUsed="0"/>
+    <w:lsdException w:name="Colorful List Accent 1" w:semiHidden="0" w:uiPriority="72" w:unhideWhenUsed="0"/>
+    <w:lsdException w:name="Colorful Grid Accent 1" w:semiHidden="0" w:uiPriority="73" w:unhideWhenUsed="0"/>
+    <w:lsdException w:name="Light Shading Accent 2" w:semiHidden="0" w:uiPriority="60" w:unhideWhenUsed="0"/>
+    <w:lsdException w:name="Light List Accent 2" w:semiHidden="0" w:uiPriority="61" w:unhideWhenUsed="0"/>
+    <w:lsdException w:name="Light Grid Accent 2" w:semiHidden="0" w:uiPriority="62" w:unhideWhenUsed="0"/>
+    <w:lsdException w:name="Medium Shading 1 Accent 2" w:semiHidden="0" w:uiPriority="63" w:unhideWhenUsed="0"/>
+    <w:lsdException w:name="Medium Shading 2 Accent 2" w:semiHidden="0" w:uiPriority="64" w:unhideWhenUsed="0"/>
+    <w:lsdException w:name="Medium List 1 Accent 2" w:semiHidden="0" w:uiPriority="65" w:unhideWhenUsed="0"/>
+    <w:lsdException w:name="Medium List 2 Accent 2" w:semiHidden="0" w:uiPriority="66" w:unhideWhenUsed="0"/>
+    <w:lsdException w:name="Medium Grid 1 Accent 2" w:semiHidden="0" w:uiPriority="67" w:unhideWhenUsed="0"/>
+    <w:lsdException w:name="Medium Grid 2 Accent 2" w:semiHidden="0" w:uiPriority="68" w:unhideWhenUsed="0"/>
+    <w:lsdException w:name="Medium Grid 3 Accent 2" w:semiHidden="0" w:uiPriority="69" w:unhideWhenUsed="0"/>
+    <w:lsdException w:name="Dark List Accent 2" w:semiHidden="0" w:uiPriority="70" w:unhideWhenUsed="0"/>
+    <w:lsdException w:name="Colorful Shading Accent 2" w:semiHidden="0" w:uiPriority="71" w:unhideWhenUsed="0"/>
+    <w:lsdException w:name="Colorful List Accent 2" w:semiHidden="0" w:uiPriority="72" w:unhideWhenUsed="0"/>
+    <w:lsdException w:name="Colorful Grid Accent 2" w:semiHidden="0" w:uiPriority="73" w:unhideWhenUsed="0"/>
+    <w:lsdException w:name="Light Shading Accent 3" w:semiHidden="0" w:uiPriority="60" w:unhideWhenUsed="0"/>
+    <w:lsdException w:name="Light List Accent 3" w:semiHidden="0" w:uiPriority="61" w:unhideWhenUsed="0"/>
+    <w:lsdException w:name="Light Grid Accent 3" w:semiHidden="0" w:uiPriority="62" w:unhideWhenUsed="0"/>
+    <w:lsdException w:name="Medium Shading 1 Accent 3" w:semiHidden="0" w:uiPriority="63" w:unhideWhenUsed="0"/>
+    <w:lsdException w:name="Medium Shading 2 Accent 3" w:semiHidden="0" w:uiPriority="64" w:unhideWhenUsed="0"/>
+    <w:lsdException w:name="Medium List 1 Accent 3" w:semiHidden="0" w:uiPriority="65" w:unhideWhenUsed="0"/>
+    <w:lsdException w:name="Medium List 2 Accent 3" w:semiHidden="0" w:uiPriority="66" w:unhideWhenUsed="0"/>
+    <w:lsdException w:name="Medium Grid 1 Accent 3" w:semiHidden="0" w:uiPriority="67" w:unhideWhenUsed="0"/>
+    <w:lsdException w:name="Medium Grid 2 Accent 3" w:semiHidden="0" w:uiPriority="68" w:unhideWhenUsed="0"/>
+    <w:lsdException w:name="Medium Grid 3 Accent 3" w:semiHidden="0" w:uiPriority="69" w:unhideWhenUsed="0"/>
+    <w:lsdException w:name="Dark List Accent 3" w:semiHidden="0" w:uiPriority="70" w:unhideWhenUsed="0"/>
+    <w:lsdException w:name="Colorful Shading Accent 3" w:semiHidden="0" w:uiPriority="71" w:unhideWhenUsed="0"/>
+    <w:lsdException w:name="Colorful List Accent 3" w:semiHidden="0" w:uiPriority="72" w:unhideWhenUsed="0"/>
+    <w:lsdException w:name="Colorful Grid Accent 3" w:semiHidden="0" w:uiPriority="73" w:unhideWhenUsed="0"/>
+    <w:lsdException w:name="Light Shading Accent 4" w:semiHidden="0" w:uiPriority="60" w:unhideWhenUsed="0"/>
+    <w:lsdException w:name="Light List Accent 4" w:semiHidden="0" w:uiPriority="61" w:unhideWhenUsed="0"/>
+    <w:lsdException w:name="Light Grid Accent 4" w:semiHidden="0" w:uiPriority="62" w:unhideWhenUsed="0"/>
+    <w:lsdException w:name="Medium Shading 1 Accent 4" w:semiHidden="0" w:uiPriority="63" w:unhideWhenUsed="0"/>
+    <w:lsdException w:name="Medium Shading 2 Accent 4" w:semiHidden="0" w:uiPriority="64" w:unhideWhenUsed="0"/>
+    <w:lsdException w:name="Medium List 1 Accent 4" w:semiHidden="0" w:uiPriority="65" w:unhideWhenUsed="0"/>
+    <w:lsdException w:name="Medium List 2 Accent 4" w:semiHidden="0" w:uiPriority="66" w:unhideWhenUsed="0"/>
+    <w:lsdException w:name="Medium Grid 1 Accent 4" w:semiHidden="0" w:uiPriority="67" w:unhideWhenUsed="0"/>
+    <w:lsdException w:name="Medium Grid 2 Accent 4" w:semiHidden="0" w:uiPriority="68" w:unhideWhenUsed="0"/>
+    <w:lsdException w:name="Medium Grid 3 Accent 4" w:semiHidden="0" w:uiPriority="69" w:unhideWhenUsed="0"/>
+    <w:lsdException w:name="Dark List Accent 4" w:semiHidden="0" w:uiPriority="70" w:unhideWhenUsed="0"/>
+    <w:lsdException w:name="Colorful Shading Accent 4" w:semiHidden="0" w:uiPriority="71" w:unhideWhenUsed="0"/>
+    <w:lsdException w:name="Colorful List Accent 4" w:semiHidden="0" w:uiPriority="72" w:unhideWhenUsed="0"/>
+    <w:lsdException w:name="Colorful Grid Accent 4" w:semiHidden="0" w:uiPriority="73" w:unhideWhenUsed="0"/>
+    <w:lsdException w:name="Light Shading Accent 5" w:semiHidden="0" w:uiPriority="60" w:unhideWhenUsed="0"/>
+    <w:lsdException w:name="Light List Accent 5" w:semiHidden="0" w:uiPriority="61" w:unhideWhenUsed="0"/>
+    <w:lsdException w:name="Light Grid Accent 5" w:semiHidden="0" w:uiPriority="62" w:unhideWhenUsed="0"/>
+    <w:lsdException w:name="Medium Shading 1 Accent 5" w:semiHidden="0" w:uiPriority="63" w:unhideWhenUsed="0"/>
+    <w:lsdException w:name="Medium Shading 2 Accent 5" w:semiHidden="0" w:uiPriority="64" w:unhideWhenUsed="0"/>
+    <w:lsdException w:name="Medium List 1 Accent 5" w:semiHidden="0" w:uiPriority="65" w:unhideWhenUsed="0"/>
+    <w:lsdException w:name="Medium List 2 Accent 5" w:semiHidden="0" w:uiPriority="66" w:unhideWhenUsed="0"/>
+    <w:lsdException w:name="Medium Grid 1 Accent 5" w:semiHidden="0" w:uiPriority="67" w:unhideWhenUsed="0"/>
+    <w:lsdException w:name="Medium Grid 2 Accent 5" w:semiHidden="0" w:uiPriority="68" w:unhideWhenUsed="0"/>
+    <w:lsdException w:name="Medium Grid 3 Accent 5" w:semiHidden="0" w:uiPriority="69" w:unhideWhenUsed="0"/>
+    <w:lsdException w:name="Dark List Accent 5" w:semiHidden="0" w:uiPriority="70" w:unhideWhenUsed="0"/>
+    <w:lsdException w:name="Colorful Shading Accent 5" w:semiHidden="0" w:uiPriority="71" w:unhideWhenUsed="0"/>
+    <w:lsdException w:name="Colorful List Accent 5" w:semiHidden="0" w:uiPriority="72" w:unhideWhenUsed="0"/>
+    <w:lsdException w:name="Colorful Grid Accent 5" w:semiHidden="0" w:uiPriority="73" w:unhideWhenUsed="0"/>
+    <w:lsdException w:name="Light Shading Accent 6" w:semiHidden="0" w:uiPriority="60" w:unhideWhenUsed="0"/>
+    <w:lsdException w:name="Light List Accent 6" w:semiHidden="0" w:uiPriority="61" w:unhideWhenUsed="0"/>
+    <w:lsdException w:name="Light Grid Accent 6" w:semiHidden="0" w:uiPriority="62" w:unhideWhenUsed="0"/>
+    <w:lsdException w:name="Medium Shading 1 Accent 6" w:semiHidden="0" w:uiPriority="63" w:unhideWhenUsed="0"/>
+    <w:lsdException w:name="Medium Shading 2 Accent 6" w:semiHidden="0" w:uiPriority="64" w:unhideWhenUsed="0"/>
+    <w:lsdException w:name="Medium List 1 Accent 6" w:semiHidden="0" w:uiPriority="65" w:unhideWhenUsed="0"/>
+    <w:lsdException w:name="Medium List 2 Accent 6" w:semiHidden="0" w:uiPriority="66" w:unhideWhenUsed="0"/>
+    <w:lsdException w:name="Medium Grid 1 Accent 6" w:semiHidden="0" w:uiPriority="67" w:unhideWhenUsed="0"/>
+    <w:lsdException w:name="Medium Grid 2 Accent 6" w:semiHidden="0" w:uiPriority="68" w:unhideWhenUsed="0"/>
+    <w:lsdException w:name="Medium Grid 3 Accent 6" w:semiHidden="0" w:uiPriority="69" w:unhideWhenUsed="0"/>
+    <w:lsdException w:name="Dark List Accent 6" w:semiHidden="0" w:uiPriority="70" w:unhideWhenUsed="0"/>
+    <w:lsdException w:name="Colorful Shading Accent 6" w:semiHidden="0" w:uiPriority="71" w:unhideWhenUsed="0"/>
+    <w:lsdException w:name="Colorful List Accent 6" w:semiHidden="0" w:uiPriority="72" w:unhideWhenUsed="0"/>
+    <w:lsdException w:name="Colorful Grid Accent 6" w:semiHidden="0" w:uiPriority="73" w:unhideWhenUsed="0"/>
+    <w:lsdException w:name="Subtle Emphasis" w:semiHidden="0" w:uiPriority="19" w:unhideWhenUsed="0" w:qFormat="1"/>
+    <w:lsdException w:name="Intense Emphasis" w:semiHidden="0" w:uiPriority="21" w:unhideWhenUsed="0" w:qFormat="1"/>
+    <w:lsdException w:name="Subtle Reference" w:semiHidden="0" w:uiPriority="31" w:unhideWhenUsed="0" w:qFormat="1"/>
+    <w:lsdException w:name="Intense Reference" w:semiHidden="0" w:uiPriority="32" w:unhideWhenUsed="0" w:qFormat="1"/>
+    <w:lsdException w:name="Book Title" w:semiHidden="0" w:uiPriority="33" w:unhideWhenUsed="0" w:qFormat="1"/>
+    <w:lsdException w:name="Bibliography" w:uiPriority="37"/>
+    <w:lsdException w:name="TOC Heading" w:uiPriority="39" w:qFormat="1"/>
+  </w:latentStyles>
+  <w:style w:type="paragraph" w:default="1" w:styleId="Normal">
+    <w:name w:val="Normal"/>
+    <w:qFormat/>
+    <w:pPr>
+      <w:suppressAutoHyphens/>
+      <w:spacing w:before="60" w:after="60"/>
+      <w:ind w:left="576"/>
+      <w:jc w:val="both"/>
+    </w:pPr>
+    <w:rPr>
+      <w:sz w:val="24"/>
+      <w:szCs w:val="24"/>
+      <w:lang w:eastAsia="zh-CN"/>
+    </w:rPr>
+  </w:style>
+  <w:style w:type="paragraph" w:styleId="Heading1">
+    <w:name w:val="heading 1"/>
+    <w:basedOn w:val="Normal"/>
+    <w:next w:val="BodyText"/>
+    <w:qFormat/>
+    <w:pPr>
+      <w:widowControl w:val="0"/>
+      <w:numPr>
+        <w:numId w:val="1"/>
+      </w:numPr>
+      <w:spacing w:before="120" w:line="240" w:lineRule="atLeast"/>
+      <w:jc w:val="left"/>
+      <w:outlineLvl w:val="0"/>
+    </w:pPr>
+    <w:rPr>
+      <w:rFonts w:ascii="Arial" w:eastAsia="Arial Unicode MS" w:hAnsi="Arial" w:cs="Arial"/>
+      <w:b/>
+      <w:bCs/>
+      <w:caps/>
+      <w:kern w:val="1"/>
+      <w:sz w:val="28"/>
+      <w:szCs w:val="48"/>
+    </w:rPr>
+  </w:style>
+  <w:style w:type="paragraph" w:styleId="Heading2">
+    <w:name w:val="heading 2"/>
+    <w:basedOn w:val="Normal"/>
+    <w:next w:val="BodyText"/>
+    <w:qFormat/>
+    <w:pPr>
+      <w:keepNext/>
+      <w:keepLines/>
+      <w:numPr>
+        <w:ilvl w:val="1"/>
+        <w:numId w:val="1"/>
+      </w:numPr>
+      <w:spacing w:before="180" w:after="120"/>
+      <w:outlineLvl w:val="1"/>
+    </w:pPr>
+    <w:rPr>
+      <w:rFonts w:eastAsia="Arial Unicode MS" w:cs="Arial Unicode MS"/>
+      <w:b/>
+      <w:bCs/>
+      <w:caps/>
+    </w:rPr>
+  </w:style>
+  <w:style w:type="paragraph" w:styleId="Heading3">
+    <w:name w:val="heading 3"/>
+    <w:basedOn w:val="Normal"/>
+    <w:next w:val="BodyText"/>
+    <w:qFormat/>
+    <w:pPr>
+      <w:keepNext/>
+      <w:numPr>
+        <w:ilvl w:val="2"/>
+        <w:numId w:val="1"/>
+      </w:numPr>
+      <w:tabs>
+        <w:tab w:val="left" w:pos="864"/>
+      </w:tabs>
+      <w:spacing w:before="120"/>
+      <w:outlineLvl w:val="2"/>
+    </w:pPr>
+    <w:rPr>
+      <w:rFonts w:eastAsia="Arial Unicode MS" w:cs="Arial Unicode MS"/>
+      <w:b/>
+      <w:bCs/>
+    </w:rPr>
+  </w:style>
+  <w:style w:type="paragraph" w:styleId="Heading4">
+    <w:name w:val="heading 4"/>
+    <w:basedOn w:val="Normal"/>
+    <w:next w:val="BodyText"/>
+    <w:qFormat/>
+    <w:pPr>
+      <w:keepNext/>
+      <w:numPr>
+        <w:ilvl w:val="3"/>
+        <w:numId w:val="1"/>
+      </w:numPr>
+      <w:tabs>
+        <w:tab w:val="left" w:pos="1152"/>
+      </w:tabs>
+      <w:spacing w:before="120"/>
+      <w:outlineLvl w:val="3"/>
+    </w:pPr>
+    <w:rPr>
+      <w:rFonts w:ascii="Arial" w:eastAsia="Arial Unicode MS" w:hAnsi="Arial" w:cs="Arial Unicode MS"/>
+      <w:b/>
+      <w:bCs/>
+    </w:rPr>
+  </w:style>
+  <w:style w:type="paragraph" w:styleId="Heading5">
+    <w:name w:val="heading 5"/>
+    <w:basedOn w:val="Normal"/>
+    <w:next w:val="BodyText"/>
+    <w:qFormat/>
+    <w:pPr>
+      <w:numPr>
+        <w:ilvl w:val="4"/>
+        <w:numId w:val="1"/>
+      </w:numPr>
+      <w:outlineLvl w:val="4"/>
+    </w:pPr>
+    <w:rPr>
+      <w:rFonts w:ascii="Arial" w:eastAsia="Arial Unicode MS" w:hAnsi="Arial" w:cs="Arial Unicode MS"/>
+      <w:b/>
+      <w:bCs/>
+      <w:szCs w:val="20"/>
+    </w:rPr>
+  </w:style>
+  <w:style w:type="paragraph" w:styleId="Heading6">
+    <w:name w:val="heading 6"/>
+    <w:basedOn w:val="Normal"/>
+    <w:next w:val="Normal"/>
+    <w:qFormat/>
+    <w:pPr>
+      <w:numPr>
+        <w:ilvl w:val="5"/>
+        <w:numId w:val="1"/>
+      </w:numPr>
+      <w:outlineLvl w:val="5"/>
+    </w:pPr>
+    <w:rPr>
+      <w:rFonts w:ascii="Arial" w:hAnsi="Arial" w:cs="Arial"/>
+      <w:b/>
+      <w:bCs/>
+      <w:caps/>
+      <w:sz w:val="28"/>
+      <w:szCs w:val="22"/>
+    </w:rPr>
+  </w:style>
+  <w:style w:type="paragraph" w:styleId="Heading7">
+    <w:name w:val="heading 7"/>
+    <w:basedOn w:val="Normal"/>
+    <w:next w:val="Normal"/>
+    <w:qFormat/>
+    <w:pPr>
+      <w:numPr>
+        <w:ilvl w:val="6"/>
+        <w:numId w:val="1"/>
+      </w:numPr>
+      <w:outlineLvl w:val="6"/>
+    </w:pPr>
+    <w:rPr>
+      <w:rFonts w:ascii="Arial" w:hAnsi="Arial" w:cs="Arial"/>
+      <w:b/>
+    </w:rPr>
+  </w:style>
+  <w:style w:type="paragraph" w:styleId="Heading8">
+    <w:name w:val="heading 8"/>
+    <w:basedOn w:val="Normal"/>
+    <w:next w:val="Normal"/>
+    <w:qFormat/>
+    <w:pPr>
+      <w:numPr>
+        <w:ilvl w:val="7"/>
+        <w:numId w:val="1"/>
+      </w:numPr>
+      <w:outlineLvl w:val="7"/>
+    </w:pPr>
+    <w:rPr>
+      <w:rFonts w:ascii="Arial" w:hAnsi="Arial" w:cs="Arial"/>
+      <w:b/>
+      <w:iCs/>
+    </w:rPr>
+  </w:style>
+  <w:style w:type="paragraph" w:styleId="Heading9">
+    <w:name w:val="heading 9"/>
+    <w:basedOn w:val="Normal"/>
+    <w:next w:val="Normal"/>
+    <w:qFormat/>
+    <w:pPr>
+      <w:numPr>
+        <w:ilvl w:val="8"/>
+        <w:numId w:val="1"/>
+      </w:numPr>
+      <w:spacing w:before="240"/>
+      <w:outlineLvl w:val="8"/>
+    </w:pPr>
+    <w:rPr>
+      <w:rFonts w:ascii="Arial" w:hAnsi="Arial" w:cs="Arial"/>
+      <w:sz w:val="22"/>
+      <w:szCs w:val="22"/>
+    </w:rPr>
+  </w:style>
+  <w:style w:type="character" w:default="1" w:styleId="DefaultParagraphFont">
+    <w:name w:val="Default Paragraph Font"/>
+    <w:uiPriority w:val="1"/>
+    <w:semiHidden/>
+    <w:unhideWhenUsed/>
+  </w:style>
+  <w:style w:type="table" w:default="1" w:styleId="TableNormal">
+    <w:name w:val="Normal Table"/>
+    <w:uiPriority w:val="99"/>
+    <w:semiHidden/>
+    <w:unhideWhenUsed/>
+    <w:tblPr>
+      <w:tblInd w:w="0" w:type="dxa"/>
+      <w:tblCellMar>
+        <w:top w:w="0" w:type="dxa"/>
+        <w:left w:w="108" w:type="dxa"/>
+        <w:bottom w:w="0" w:type="dxa"/>
+        <w:right w:w="108" w:type="dxa"/>
+      </w:tblCellMar>
+    </w:tblPr>
+  </w:style>
+  <w:style w:type="numbering" w:default="1" w:styleId="NoList">
+    <w:name w:val="No List"/>
+    <w:uiPriority w:val="99"/>
+    <w:semiHidden/>
+    <w:unhideWhenUsed/>
+  </w:style>
+  <w:style w:type="character" w:customStyle="1" w:styleId="WW8Num5z0">
+    <w:name w:val="WW8Num5z0"/>
+    <w:rPr>
+      <w:rFonts w:ascii="Symbol" w:hAnsi="Symbol" w:cs="Symbol"/>
+    </w:rPr>
+  </w:style>
+  <w:style w:type="character" w:customStyle="1" w:styleId="WW8Num6z0">
+    <w:name w:val="WW8Num6z0"/>
+    <w:rPr>
+      <w:rFonts w:ascii="Symbol" w:hAnsi="Symbol" w:cs="Symbol"/>
+    </w:rPr>
+  </w:style>
+  <w:style w:type="character" w:customStyle="1" w:styleId="WW8Num7z0">
+    <w:name w:val="WW8Num7z0"/>
+    <w:rPr>
+      <w:rFonts w:ascii="Symbol" w:hAnsi="Symbol" w:cs="Symbol"/>
+    </w:rPr>
+  </w:style>
+  <w:style w:type="character" w:customStyle="1" w:styleId="WW8Num8z0">
+    <w:name w:val="WW8Num8z0"/>
+    <w:rPr>
+      <w:rFonts w:ascii="Symbol" w:hAnsi="Symbol" w:cs="Symbol"/>
+    </w:rPr>
+  </w:style>
+  <w:style w:type="character" w:customStyle="1" w:styleId="WW8Num10z0">
+    <w:name w:val="WW8Num10z0"/>
+    <w:rPr>
+      <w:rFonts w:ascii="Symbol" w:hAnsi="Symbol" w:cs="Symbol"/>
+    </w:rPr>
+  </w:style>
+  <w:style w:type="character" w:customStyle="1" w:styleId="WW8Num15z0">
+    <w:name w:val="WW8Num15z0"/>
+    <w:rPr>
+      <w:rFonts w:ascii="Courier New" w:hAnsi="Courier New" w:cs="Courier New"/>
+    </w:rPr>
+  </w:style>
+  <w:style w:type="character" w:customStyle="1" w:styleId="WW8Num15z2">
+    <w:name w:val="WW8Num15z2"/>
+    <w:rPr>
+      <w:rFonts w:ascii="Wingdings" w:hAnsi="Wingdings" w:cs="Wingdings"/>
+    </w:rPr>
+  </w:style>
+  <w:style w:type="character" w:customStyle="1" w:styleId="WW8Num15z3">
+    <w:name w:val="WW8Num15z3"/>
+    <w:rPr>
+      <w:rFonts w:ascii="Symbol" w:hAnsi="Symbol" w:cs="Symbol"/>
+    </w:rPr>
+  </w:style>
+  <w:style w:type="character" w:customStyle="1" w:styleId="WW8Num16z0">
+    <w:name w:val="WW8Num16z0"/>
+    <w:rPr>
+      <w:rFonts w:ascii="Wingdings" w:hAnsi="Wingdings" w:cs="Wingdings"/>
+    </w:rPr>
+  </w:style>
+  <w:style w:type="character" w:customStyle="1" w:styleId="WW8Num16z1">
+    <w:name w:val="WW8Num16z1"/>
+    <w:rPr>
+      <w:rFonts w:ascii="Courier New" w:hAnsi="Courier New" w:cs="Courier New"/>
+    </w:rPr>
+  </w:style>
+  <w:style w:type="character" w:customStyle="1" w:styleId="WW8Num16z3">
+    <w:name w:val="WW8Num16z3"/>
+    <w:rPr>
+      <w:rFonts w:ascii="Symbol" w:hAnsi="Symbol" w:cs="Symbol"/>
+    </w:rPr>
+  </w:style>
+  <w:style w:type="character" w:customStyle="1" w:styleId="WW8Num17z1">
+    <w:name w:val="WW8Num17z1"/>
+    <w:rPr>
+      <w:rFonts w:ascii="Times New Roman" w:hAnsi="Times New Roman" w:cs="Times New Roman"/>
+      <w:b/>
+      <w:i w:val="0"/>
+      <w:sz w:val="24"/>
+      <w:szCs w:val="24"/>
+    </w:rPr>
+  </w:style>
+  <w:style w:type="character" w:customStyle="1" w:styleId="WW8Num18z0">
+    <w:name w:val="WW8Num18z0"/>
+    <w:rPr>
+      <w:rFonts w:ascii="Symbol" w:hAnsi="Symbol" w:cs="Symbol"/>
+    </w:rPr>
+  </w:style>
+  <w:style w:type="character" w:customStyle="1" w:styleId="WW8Num18z1">
+    <w:name w:val="WW8Num18z1"/>
+    <w:rPr>
+      <w:rFonts w:ascii="Courier New" w:hAnsi="Courier New" w:cs="Courier New"/>
+    </w:rPr>
+  </w:style>
+  <w:style w:type="character" w:customStyle="1" w:styleId="WW8Num18z2">
+    <w:name w:val="WW8Num18z2"/>
+    <w:rPr>
+      <w:rFonts w:ascii="Wingdings" w:hAnsi="Wingdings" w:cs="Wingdings"/>
+    </w:rPr>
+  </w:style>
+  <w:style w:type="character" w:customStyle="1" w:styleId="WW8Num19z0">
+    <w:name w:val="WW8Num19z0"/>
+    <w:rPr>
+      <w:rFonts w:ascii="Symbol" w:hAnsi="Symbol" w:cs="Symbol"/>
+    </w:rPr>
+  </w:style>
+  <w:style w:type="character" w:customStyle="1" w:styleId="WW8Num19z1">
+    <w:name w:val="WW8Num19z1"/>
+    <w:rPr>
+      <w:rFonts w:ascii="Courier New" w:hAnsi="Courier New" w:cs="Courier New"/>
+    </w:rPr>
+  </w:style>
+  <w:style w:type="character" w:customStyle="1" w:styleId="WW8Num19z2">
+    <w:name w:val="WW8Num19z2"/>
+    <w:rPr>
+      <w:rFonts w:ascii="Wingdings" w:hAnsi="Wingdings" w:cs="Wingdings"/>
+    </w:rPr>
+  </w:style>
+  <w:style w:type="character" w:customStyle="1" w:styleId="WW8Num21z1">
+    <w:name w:val="WW8Num21z1"/>
+    <w:rPr>
+      <w:rFonts w:ascii="Arial" w:hAnsi="Arial" w:cs="Arial"/>
+      <w:b/>
+      <w:i w:val="0"/>
+      <w:sz w:val="24"/>
+      <w:szCs w:val="24"/>
+    </w:rPr>
+  </w:style>
+  <w:style w:type="character" w:customStyle="1" w:styleId="WW8Num23z0">
+    <w:name w:val="WW8Num23z0"/>
+    <w:rPr>
+      <w:rFonts w:ascii="Symbol" w:hAnsi="Symbol" w:cs="Symbol"/>
+    </w:rPr>
+  </w:style>
+  <w:style w:type="character" w:customStyle="1" w:styleId="WW8Num23z1">
+    <w:name w:val="WW8Num23z1"/>
+    <w:rPr>
+      <w:rFonts w:ascii="Courier New" w:hAnsi="Courier New" w:cs="Courier New"/>
+    </w:rPr>
+  </w:style>
+  <w:style w:type="character" w:customStyle="1" w:styleId="WW8Num23z2">
+    <w:name w:val="WW8Num23z2"/>
+    <w:rPr>
+      <w:rFonts w:ascii="Wingdings" w:hAnsi="Wingdings" w:cs="Wingdings"/>
+    </w:rPr>
+  </w:style>
+  <w:style w:type="character" w:customStyle="1" w:styleId="WW8Num25z0">
+    <w:name w:val="WW8Num25z0"/>
+    <w:rPr>
+      <w:rFonts w:ascii="Tahoma" w:hAnsi="Tahoma" w:cs="Tahoma"/>
+    </w:rPr>
+  </w:style>
+  <w:style w:type="character" w:customStyle="1" w:styleId="WW8Num26z0">
+    <w:name w:val="WW8Num26z0"/>
+    <w:rPr>
+      <w:rFonts w:ascii="Symbol" w:hAnsi="Symbol" w:cs="Symbol"/>
+    </w:rPr>
+  </w:style>
+  <w:style w:type="character" w:customStyle="1" w:styleId="WW8Num26z1">
+    <w:name w:val="WW8Num26z1"/>
+    <w:rPr>
+      <w:rFonts w:ascii="Courier New" w:hAnsi="Courier New" w:cs="Courier New"/>
+    </w:rPr>
+  </w:style>
+  <w:style w:type="character" w:customStyle="1" w:styleId="WW8Num26z2">
+    <w:name w:val="WW8Num26z2"/>
+    <w:rPr>
+      <w:rFonts w:ascii="Wingdings" w:hAnsi="Wingdings" w:cs="Wingdings"/>
+    </w:rPr>
+  </w:style>
+  <w:style w:type="character" w:customStyle="1" w:styleId="WW8Num28z0">
+    <w:name w:val="WW8Num28z0"/>
+    <w:rPr>
+      <w:b w:val="0"/>
+      <w:i w:val="0"/>
+      <w:color w:val="auto"/>
+    </w:rPr>
+  </w:style>
+  <w:style w:type="character" w:customStyle="1" w:styleId="WW8Num29z0">
+    <w:name w:val="WW8Num29z0"/>
+    <w:rPr>
+      <w:rFonts w:ascii="Symbol" w:hAnsi="Symbol" w:cs="Symbol"/>
+    </w:rPr>
+  </w:style>
+  <w:style w:type="character" w:customStyle="1" w:styleId="WW8Num29z1">
+    <w:name w:val="WW8Num29z1"/>
+    <w:rPr>
+      <w:rFonts w:ascii="Courier New" w:hAnsi="Courier New" w:cs="Courier New"/>
+    </w:rPr>
+  </w:style>
+  <w:style w:type="character" w:customStyle="1" w:styleId="WW8Num29z2">
+    <w:name w:val="WW8Num29z2"/>
+    <w:rPr>
+      <w:rFonts w:ascii="Wingdings" w:hAnsi="Wingdings" w:cs="Wingdings"/>
+    </w:rPr>
+  </w:style>
+  <w:style w:type="character" w:customStyle="1" w:styleId="WW8Num30z0">
+    <w:name w:val="WW8Num30z0"/>
+    <w:rPr>
+      <w:rFonts w:ascii="Marlett" w:hAnsi="Marlett" w:cs="Marlett"/>
+    </w:rPr>
+  </w:style>
+  <w:style w:type="character" w:customStyle="1" w:styleId="WW8Num30z1">
+    <w:name w:val="WW8Num30z1"/>
+    <w:rPr>
+      <w:rFonts w:ascii="Times New Roman" w:hAnsi="Times New Roman" w:cs="Times New Roman"/>
+    </w:rPr>
+  </w:style>
+  <w:style w:type="character" w:customStyle="1" w:styleId="WW8Num31z0">
+    <w:name w:val="WW8Num31z0"/>
+    <w:rPr>
+      <w:rFonts w:ascii="Times New Roman" w:hAnsi="Times New Roman" w:cs="Times New Roman"/>
+      <w:b w:val="0"/>
+      <w:i w:val="0"/>
+      <w:color w:val="auto"/>
+      <w:sz w:val="24"/>
+      <w:szCs w:val="24"/>
+    </w:rPr>
+  </w:style>
+  <w:style w:type="character" w:customStyle="1" w:styleId="WW8Num32z0">
+    <w:name w:val="WW8Num32z0"/>
+    <w:rPr>
+      <w:rFonts w:ascii="Times New Roman" w:hAnsi="Times New Roman" w:cs="Times New Roman"/>
+      <w:b w:val="0"/>
+      <w:i w:val="0"/>
+      <w:color w:val="auto"/>
+      <w:sz w:val="24"/>
+      <w:szCs w:val="24"/>
+    </w:rPr>
+  </w:style>
+  <w:style w:type="character" w:customStyle="1" w:styleId="WW8Num33z0">
+    <w:name w:val="WW8Num33z0"/>
+    <w:rPr>
+      <w:rFonts w:ascii="Times New Roman" w:hAnsi="Times New Roman" w:cs="Times New Roman"/>
+      <w:b w:val="0"/>
+      <w:i/>
+      <w:color w:val="0000FF"/>
+      <w:sz w:val="24"/>
+      <w:szCs w:val="24"/>
+    </w:rPr>
+  </w:style>
+  <w:style w:type="character" w:customStyle="1" w:styleId="WW8Num34z0">
+    <w:name w:val="WW8Num34z0"/>
+    <w:rPr>
+      <w:rFonts w:ascii="Symbol" w:hAnsi="Symbol" w:cs="Symbol"/>
+      <w:b w:val="0"/>
+      <w:i w:val="0"/>
+      <w:color w:val="auto"/>
+      <w:sz w:val="24"/>
+      <w:szCs w:val="24"/>
+    </w:rPr>
+  </w:style>
+  <w:style w:type="character" w:customStyle="1" w:styleId="WW8Num34z1">
+    <w:name w:val="WW8Num34z1"/>
+    <w:rPr>
+      <w:rFonts w:ascii="Courier New" w:hAnsi="Courier New" w:cs="Courier New"/>
+    </w:rPr>
+  </w:style>
+  <w:style w:type="character" w:customStyle="1" w:styleId="WW8Num34z2">
+    <w:name w:val="WW8Num34z2"/>
+    <w:rPr>
+      <w:rFonts w:ascii="Wingdings" w:hAnsi="Wingdings" w:cs="Wingdings"/>
+    </w:rPr>
+  </w:style>
+  <w:style w:type="character" w:customStyle="1" w:styleId="WW8Num34z3">
+    <w:name w:val="WW8Num34z3"/>
+    <w:rPr>
+      <w:rFonts w:ascii="Symbol" w:hAnsi="Symbol" w:cs="Symbol"/>
+    </w:rPr>
+  </w:style>
+  <w:style w:type="character" w:customStyle="1" w:styleId="WW8Num36z0">
+    <w:name w:val="WW8Num36z0"/>
+    <w:rPr>
+      <w:rFonts w:ascii="Wingdings" w:hAnsi="Wingdings" w:cs="Wingdings"/>
+    </w:rPr>
+  </w:style>
+  <w:style w:type="character" w:customStyle="1" w:styleId="WW8Num37z0">
+    <w:name w:val="WW8Num37z0"/>
+    <w:rPr>
+      <w:rFonts w:ascii="Symbol" w:hAnsi="Symbol" w:cs="Symbol"/>
+    </w:rPr>
+  </w:style>
+  <w:style w:type="character" w:customStyle="1" w:styleId="WW8Num37z1">
+    <w:name w:val="WW8Num37z1"/>
+    <w:rPr>
+      <w:rFonts w:ascii="Courier New" w:hAnsi="Courier New" w:cs="Courier New"/>
+    </w:rPr>
+  </w:style>
+  <w:style w:type="character" w:customStyle="1" w:styleId="WW8Num37z2">
+    <w:name w:val="WW8Num37z2"/>
+    <w:rPr>
+      <w:rFonts w:ascii="Wingdings" w:hAnsi="Wingdings" w:cs="Wingdings"/>
+    </w:rPr>
+  </w:style>
+  <w:style w:type="character" w:customStyle="1" w:styleId="WW8Num39z0">
+    <w:name w:val="WW8Num39z0"/>
+    <w:rPr>
+      <w:rFonts w:ascii="Symbol" w:hAnsi="Symbol" w:cs="Symbol"/>
+    </w:rPr>
+  </w:style>
+  <w:style w:type="character" w:customStyle="1" w:styleId="WW8Num39z1">
+    <w:name w:val="WW8Num39z1"/>
+    <w:rPr>
+      <w:rFonts w:ascii="Courier New" w:hAnsi="Courier New" w:cs="Courier New"/>
+    </w:rPr>
+  </w:style>
+  <w:style w:type="character" w:customStyle="1" w:styleId="WW8Num39z2">
+    <w:name w:val="WW8Num39z2"/>
+    <w:rPr>
+      <w:rFonts w:ascii="Wingdings" w:hAnsi="Wingdings" w:cs="Wingdings"/>
+    </w:rPr>
+  </w:style>
+  <w:style w:type="character" w:customStyle="1" w:styleId="WW8Num40z0">
+    <w:name w:val="WW8Num40z0"/>
+    <w:rPr>
+      <w:rFonts w:ascii="Times New Roman" w:hAnsi="Times New Roman" w:cs="Times New Roman"/>
+      <w:b w:val="0"/>
+      <w:i w:val="0"/>
+      <w:color w:val="auto"/>
+      <w:sz w:val="24"/>
+      <w:szCs w:val="24"/>
+    </w:rPr>
+  </w:style>
+  <w:style w:type="character" w:customStyle="1" w:styleId="WW8NumSt22z0">
+    <w:name w:val="WW8NumSt22z0"/>
+    <w:rPr>
+      <w:rFonts w:ascii="Times New Roman" w:hAnsi="Times New Roman" w:cs="Times New Roman"/>
+      <w:sz w:val="30"/>
+    </w:rPr>
+  </w:style>
+  <w:style w:type="character" w:customStyle="1" w:styleId="WW8NumSt23z0">
+    <w:name w:val="WW8NumSt23z0"/>
+    <w:rPr>
+      <w:rFonts w:ascii="Times New Roman" w:hAnsi="Times New Roman" w:cs="Times New Roman"/>
+      <w:sz w:val="22"/>
+    </w:rPr>
+  </w:style>
+  <w:style w:type="character" w:customStyle="1" w:styleId="DefaultParagraphFont1">
+    <w:name w:val="Default Paragraph Font1"/>
+  </w:style>
+  <w:style w:type="character" w:styleId="Hyperlink">
+    <w:name w:val="Hyperlink"/>
+    <w:rPr>
+      <w:color w:val="000FFF"/>
+      <w:u w:val="single"/>
+    </w:rPr>
+  </w:style>
+  <w:style w:type="character" w:customStyle="1" w:styleId="InfoBlueCharCharChar">
+    <w:name w:val="InfoBlue Char Char Char"/>
+    <w:rPr>
+      <w:i/>
+      <w:color w:val="0000FF"/>
+      <w:sz w:val="24"/>
+      <w:lang w:val="en-US" w:bidi="ar-SA"/>
+    </w:rPr>
+  </w:style>
+  <w:style w:type="character" w:customStyle="1" w:styleId="StyleInfoBlueBoldCharCharChar">
+    <w:name w:val="Style InfoBlue + Bold Char Char Char"/>
+    <w:rPr>
+      <w:b/>
+      <w:bCs/>
+      <w:i/>
+      <w:iCs/>
+      <w:color w:val="0000FF"/>
+      <w:sz w:val="24"/>
+      <w:lang w:val="en-US" w:bidi="ar-SA"/>
+    </w:rPr>
+  </w:style>
+  <w:style w:type="character" w:styleId="CommentReference">
+    <w:name w:val="annotation reference"/>
+    <w:rPr>
+      <w:sz w:val="16"/>
+      <w:szCs w:val="16"/>
+    </w:rPr>
+  </w:style>
+  <w:style w:type="character" w:customStyle="1" w:styleId="InfoBlueCharCharCharCharCharCharChar">
+    <w:name w:val="InfoBlue Char Char Char Char Char Char Char"/>
+    <w:rPr>
+      <w:i/>
+      <w:color w:val="0000FF"/>
+      <w:sz w:val="24"/>
+      <w:szCs w:val="24"/>
+      <w:lang w:val="en-US" w:bidi="ar-SA"/>
+    </w:rPr>
+  </w:style>
+  <w:style w:type="character" w:styleId="Strong">
+    <w:name w:val="Strong"/>
+    <w:qFormat/>
+    <w:rPr>
+      <w:b/>
+      <w:bCs/>
+    </w:rPr>
+  </w:style>
+  <w:style w:type="character" w:styleId="FollowedHyperlink">
+    <w:name w:val="FollowedHyperlink"/>
+    <w:rPr>
+      <w:color w:val="800080"/>
+      <w:u w:val="single"/>
+    </w:rPr>
+  </w:style>
+  <w:style w:type="character" w:customStyle="1" w:styleId="InstructionsChar1">
+    <w:name w:val="Instructions Char1"/>
+    <w:rPr>
+      <w:i/>
+      <w:color w:val="0000FF"/>
+      <w:sz w:val="24"/>
+      <w:lang w:val="en-US" w:bidi="ar-SA"/>
+    </w:rPr>
+  </w:style>
+  <w:style w:type="character" w:styleId="HTMLCite">
+    <w:name w:val="HTML Cite"/>
+    <w:rPr>
+      <w:i/>
+      <w:iCs/>
+    </w:rPr>
+  </w:style>
+  <w:style w:type="character" w:customStyle="1" w:styleId="StyleInfoBlueBoldCharCharCharChar">
+    <w:name w:val="Style InfoBlue + Bold Char Char Char Char"/>
+    <w:rPr>
+      <w:b/>
+      <w:bCs/>
+      <w:i/>
+      <w:iCs/>
+      <w:color w:val="0000FF"/>
+      <w:sz w:val="24"/>
+      <w:lang w:val="en-US" w:bidi="ar-SA"/>
+    </w:rPr>
+  </w:style>
+  <w:style w:type="character" w:styleId="HTMLAcronym">
+    <w:name w:val="HTML Acronym"/>
+    <w:rPr>
+      <w:color w:val="666666"/>
+    </w:rPr>
+  </w:style>
+  <w:style w:type="character" w:customStyle="1" w:styleId="InfoBlueCharCharChar1">
+    <w:name w:val="InfoBlue Char Char Char1"/>
+    <w:rPr>
+      <w:i/>
+      <w:color w:val="0000FF"/>
+      <w:sz w:val="24"/>
+      <w:szCs w:val="24"/>
+      <w:lang w:val="en-US" w:bidi="ar-SA"/>
+    </w:rPr>
+  </w:style>
+  <w:style w:type="character" w:customStyle="1" w:styleId="InstructionsChar">
+    <w:name w:val="Instructions Char"/>
+    <w:rPr>
+      <w:i/>
+      <w:color w:val="0000FF"/>
+      <w:sz w:val="24"/>
+      <w:lang w:val="en-US" w:bidi="ar-SA"/>
+    </w:rPr>
+  </w:style>
+  <w:style w:type="character" w:styleId="PageNumber">
+    <w:name w:val="page number"/>
+    <w:basedOn w:val="DefaultParagraphFont1"/>
+  </w:style>
+  <w:style w:type="character" w:customStyle="1" w:styleId="AppendixChar">
+    <w:name w:val="Appendix Char"/>
+    <w:rPr>
+      <w:b/>
+      <w:sz w:val="28"/>
+      <w:szCs w:val="28"/>
+      <w:lang w:val="en-US" w:bidi="ar-SA"/>
+    </w:rPr>
+  </w:style>
+  <w:style w:type="character" w:customStyle="1" w:styleId="apple-converted-space">
+    <w:name w:val="apple-converted-space"/>
+  </w:style>
+  <w:style w:type="character" w:customStyle="1" w:styleId="FootnoteTextChar">
+    <w:name w:val="Footnote Text Char"/>
+    <w:rPr>
+      <w:rFonts w:eastAsia="Calibri"/>
+    </w:rPr>
+  </w:style>
+  <w:style w:type="character" w:customStyle="1" w:styleId="FootnoteCharacters">
+    <w:name w:val="Footnote Characters"/>
+    <w:rPr>
+      <w:vertAlign w:val="superscript"/>
+    </w:rPr>
+  </w:style>
+  <w:style w:type="character" w:styleId="Emphasis">
+    <w:name w:val="Emphasis"/>
+    <w:qFormat/>
+    <w:rPr>
+      <w:i/>
+      <w:iCs/>
+    </w:rPr>
+  </w:style>
+  <w:style w:type="character" w:styleId="SubtleEmphasis">
+    <w:name w:val="Subtle Emphasis"/>
+    <w:qFormat/>
+    <w:rPr>
+      <w:i/>
+      <w:iCs/>
+      <w:color w:val="404040"/>
+    </w:rPr>
+  </w:style>
+  <w:style w:type="character" w:styleId="FootnoteReference">
+    <w:name w:val="footnote reference"/>
+    <w:rPr>
+      <w:vertAlign w:val="superscript"/>
+    </w:rPr>
+  </w:style>
+  <w:style w:type="character" w:customStyle="1" w:styleId="IndexLink">
+    <w:name w:val="Index Link"/>
+  </w:style>
+  <w:style w:type="character" w:styleId="EndnoteReference">
+    <w:name w:val="endnote reference"/>
+    <w:rPr>
+      <w:vertAlign w:val="superscript"/>
+    </w:rPr>
+  </w:style>
+  <w:style w:type="character" w:customStyle="1" w:styleId="EndnoteCharacters">
+    <w:name w:val="Endnote Characters"/>
+  </w:style>
+  <w:style w:type="paragraph" w:customStyle="1" w:styleId="Heading">
+    <w:name w:val="Heading"/>
+    <w:basedOn w:val="Normal"/>
+    <w:next w:val="BodyText"/>
+    <w:pPr>
+      <w:spacing w:before="180" w:after="120"/>
+      <w:ind w:left="0"/>
+      <w:jc w:val="center"/>
+    </w:pPr>
+    <w:rPr>
+      <w:b/>
+      <w:bCs/>
+      <w:caps/>
+      <w:sz w:val="36"/>
+    </w:rPr>
+  </w:style>
+  <w:style w:type="paragraph" w:styleId="BodyText">
+    <w:name w:val="Body Text"/>
+    <w:basedOn w:val="Normal"/>
+    <w:link w:val="BodyTextChar"/>
+    <w:pPr>
+      <w:spacing w:after="120"/>
+    </w:pPr>
+  </w:style>
+  <w:style w:type="paragraph" w:styleId="List">
+    <w:name w:val="List"/>
+    <w:basedOn w:val="BodyText"/>
+    <w:rPr>
+      <w:rFonts w:cs="Lohit Hindi"/>
+    </w:rPr>
+  </w:style>
+  <w:style w:type="paragraph" w:styleId="Caption">
+    <w:name w:val="caption"/>
+    <w:basedOn w:val="Normal"/>
+    <w:next w:val="Normal"/>
+    <w:qFormat/>
+    <w:pPr>
+      <w:keepNext/>
+    </w:pPr>
+    <w:rPr>
+      <w:b/>
+      <w:bCs/>
+      <w:i/>
+      <w:sz w:val="20"/>
+      <w:szCs w:val="20"/>
+    </w:rPr>
+  </w:style>
+  <w:style w:type="paragraph" w:customStyle="1" w:styleId="Index">
+    <w:name w:val="Index"/>
+    <w:basedOn w:val="Normal"/>
+    <w:pPr>
+      <w:suppressLineNumbers/>
+    </w:pPr>
+    <w:rPr>
+      <w:rFonts w:cs="Lohit Hindi"/>
+    </w:rPr>
+  </w:style>
+  <w:style w:type="paragraph" w:styleId="Header">
+    <w:name w:val="header"/>
+    <w:basedOn w:val="Normal"/>
+    <w:pPr>
+      <w:tabs>
+        <w:tab w:val="center" w:pos="4320"/>
+        <w:tab w:val="right" w:pos="8640"/>
+      </w:tabs>
+    </w:pPr>
+  </w:style>
+  <w:style w:type="paragraph" w:styleId="Footer">
+    <w:name w:val="footer"/>
+    <w:basedOn w:val="Normal"/>
+    <w:pPr>
+      <w:tabs>
+        <w:tab w:val="center" w:pos="4320"/>
+        <w:tab w:val="right" w:pos="8640"/>
+      </w:tabs>
+    </w:pPr>
+  </w:style>
+  <w:style w:type="paragraph" w:styleId="BodyTextIndent">
+    <w:name w:val="Body Text Indent"/>
+    <w:basedOn w:val="Normal"/>
+  </w:style>
+  <w:style w:type="paragraph" w:styleId="TOC1">
+    <w:name w:val="toc 1"/>
+    <w:basedOn w:val="Normal"/>
+    <w:next w:val="Normal"/>
+    <w:uiPriority w:val="39"/>
+    <w:pPr>
+      <w:tabs>
+        <w:tab w:val="left" w:pos="288"/>
+        <w:tab w:val="left" w:pos="720"/>
+        <w:tab w:val="right" w:leader="dot" w:pos="9350"/>
+      </w:tabs>
+      <w:spacing w:before="180"/>
+      <w:ind w:left="0"/>
+    </w:pPr>
+    <w:rPr>
+      <w:b/>
+      <w:bCs/>
+      <w:caps/>
+      <w:szCs w:val="28"/>
+      <w:lang w:eastAsia="en-US"/>
+    </w:rPr>
+  </w:style>
+  <w:style w:type="paragraph" w:styleId="TOC2">
+    <w:name w:val="toc 2"/>
+    <w:basedOn w:val="Normal"/>
+    <w:next w:val="Normal"/>
+    <w:uiPriority w:val="39"/>
+    <w:pPr>
+      <w:tabs>
+        <w:tab w:val="left" w:pos="720"/>
+        <w:tab w:val="left" w:pos="1296"/>
+        <w:tab w:val="right" w:leader="dot" w:pos="9350"/>
+      </w:tabs>
+      <w:ind w:left="432"/>
+    </w:pPr>
+    <w:rPr>
+      <w:lang w:eastAsia="en-US"/>
+    </w:rPr>
+  </w:style>
+  <w:style w:type="paragraph" w:styleId="TOC3">
+    <w:name w:val="toc 3"/>
+    <w:basedOn w:val="Normal"/>
+    <w:next w:val="Normal"/>
+    <w:uiPriority w:val="39"/>
+    <w:pPr>
+      <w:tabs>
+        <w:tab w:val="left" w:pos="1620"/>
+        <w:tab w:val="left" w:pos="1920"/>
+        <w:tab w:val="right" w:leader="dot" w:pos="9350"/>
+      </w:tabs>
+      <w:ind w:left="900"/>
+    </w:pPr>
+    <w:rPr>
+      <w:lang w:eastAsia="en-US"/>
+    </w:rPr>
+  </w:style>
+  <w:style w:type="paragraph" w:styleId="TOC4">
+    <w:name w:val="toc 4"/>
+    <w:basedOn w:val="Normal"/>
+    <w:next w:val="Normal"/>
+    <w:pPr>
+      <w:tabs>
+        <w:tab w:val="left" w:pos="2160"/>
+        <w:tab w:val="right" w:leader="dot" w:pos="9360"/>
+      </w:tabs>
+      <w:ind w:left="0"/>
+    </w:pPr>
+    <w:rPr>
+      <w:b/>
+      <w:caps/>
+      <w:szCs w:val="28"/>
+    </w:rPr>
+  </w:style>
+  <w:style w:type="paragraph" w:styleId="TOC5">
+    <w:name w:val="toc 5"/>
+    <w:basedOn w:val="Normal"/>
+    <w:next w:val="Normal"/>
+    <w:pPr>
+      <w:ind w:left="0"/>
+    </w:pPr>
+  </w:style>
+  <w:style w:type="paragraph" w:styleId="TOC6">
+    <w:name w:val="toc 6"/>
+    <w:basedOn w:val="Normal"/>
+    <w:next w:val="Normal"/>
+    <w:pPr>
+      <w:ind w:left="1200"/>
+    </w:pPr>
+  </w:style>
+  <w:style w:type="paragraph" w:styleId="TOC7">
+    <w:name w:val="toc 7"/>
+    <w:basedOn w:val="Normal"/>
+    <w:next w:val="Normal"/>
+    <w:pPr>
+      <w:ind w:left="1440"/>
+    </w:pPr>
+  </w:style>
+  <w:style w:type="paragraph" w:styleId="TOC8">
+    <w:name w:val="toc 8"/>
+    <w:basedOn w:val="Normal"/>
+    <w:next w:val="Normal"/>
+    <w:pPr>
+      <w:ind w:left="1680"/>
+    </w:pPr>
+  </w:style>
+  <w:style w:type="paragraph" w:styleId="TOC9">
+    <w:name w:val="toc 9"/>
+    <w:basedOn w:val="Normal"/>
+    <w:next w:val="Normal"/>
+    <w:pPr>
+      <w:ind w:left="1920"/>
+    </w:pPr>
+  </w:style>
+  <w:style w:type="paragraph" w:customStyle="1" w:styleId="tabletxt">
+    <w:name w:val="tabletxt"/>
+    <w:basedOn w:val="Normal"/>
+    <w:pPr>
+      <w:autoSpaceDE w:val="0"/>
+      <w:spacing w:before="20" w:after="20"/>
+      <w:ind w:left="0"/>
+    </w:pPr>
+    <w:rPr>
+      <w:rFonts w:cs="Arial"/>
+      <w:sz w:val="20"/>
+      <w:szCs w:val="20"/>
+    </w:rPr>
+  </w:style>
+  <w:style w:type="paragraph" w:customStyle="1" w:styleId="TitleCover">
+    <w:name w:val="Title Cover"/>
+    <w:basedOn w:val="Normal"/>
+    <w:next w:val="Normal"/>
+    <w:pPr>
+      <w:keepNext/>
+      <w:keepLines/>
+      <w:pBdr>
+        <w:top w:val="single" w:sz="48" w:space="31" w:color="000000"/>
+      </w:pBdr>
+      <w:tabs>
+        <w:tab w:val="left" w:pos="0"/>
+      </w:tabs>
+      <w:spacing w:before="240" w:after="500" w:line="640" w:lineRule="exact"/>
+      <w:ind w:left="0"/>
+      <w:jc w:val="left"/>
+    </w:pPr>
+    <w:rPr>
+      <w:rFonts w:ascii="Arial Black" w:hAnsi="Arial Black" w:cs="Arial Black"/>
+      <w:b/>
+      <w:spacing w:val="-48"/>
+      <w:kern w:val="1"/>
+      <w:sz w:val="64"/>
+      <w:szCs w:val="20"/>
+    </w:rPr>
+  </w:style>
+  <w:style w:type="paragraph" w:customStyle="1" w:styleId="SubtitleCover">
+    <w:name w:val="Subtitle Cover"/>
+    <w:basedOn w:val="TitleCover"/>
+    <w:next w:val="BodyText"/>
+    <w:pPr>
+      <w:pBdr>
+        <w:top w:val="single" w:sz="6" w:space="24" w:color="000000"/>
+      </w:pBdr>
+      <w:tabs>
+        <w:tab w:val="clear" w:pos="0"/>
+      </w:tabs>
+      <w:spacing w:before="0" w:after="0" w:line="480" w:lineRule="atLeast"/>
+      <w:jc w:val="right"/>
+    </w:pPr>
+    <w:rPr>
+      <w:rFonts w:ascii="Arial" w:hAnsi="Arial" w:cs="Arial"/>
+      <w:b w:val="0"/>
+      <w:spacing w:val="-30"/>
+      <w:sz w:val="48"/>
+    </w:rPr>
+  </w:style>
+  <w:style w:type="paragraph" w:customStyle="1" w:styleId="SubtitleCover2">
+    <w:name w:val="Subtitle Cover2"/>
+    <w:basedOn w:val="SubtitleCover"/>
+    <w:rPr>
+      <w:spacing w:val="0"/>
+      <w:sz w:val="36"/>
+    </w:rPr>
+  </w:style>
+  <w:style w:type="paragraph" w:customStyle="1" w:styleId="Tabletext">
+    <w:name w:val="Tabletext"/>
+    <w:basedOn w:val="Normal"/>
+    <w:pPr>
+      <w:keepLines/>
+      <w:widowControl w:val="0"/>
+      <w:spacing w:before="0" w:after="0" w:line="240" w:lineRule="atLeast"/>
+      <w:ind w:left="0"/>
+      <w:jc w:val="left"/>
+    </w:pPr>
+    <w:rPr>
+      <w:rFonts w:ascii="Arial" w:hAnsi="Arial" w:cs="Arial"/>
+      <w:sz w:val="20"/>
+      <w:szCs w:val="20"/>
+    </w:rPr>
+  </w:style>
+  <w:style w:type="paragraph" w:customStyle="1" w:styleId="InfoBlueCharChar">
+    <w:name w:val="InfoBlue Char Char"/>
+    <w:basedOn w:val="Normal"/>
+    <w:next w:val="BodyText"/>
+    <w:pPr>
+      <w:keepLines/>
+      <w:spacing w:before="0" w:after="120" w:line="240" w:lineRule="atLeast"/>
+    </w:pPr>
+    <w:rPr>
+      <w:i/>
+      <w:color w:val="0000FF"/>
+      <w:szCs w:val="20"/>
+    </w:rPr>
+  </w:style>
+  <w:style w:type="paragraph" w:customStyle="1" w:styleId="Paragraph2">
+    <w:name w:val="Paragraph2"/>
+    <w:basedOn w:val="Normal"/>
+    <w:pPr>
+      <w:widowControl w:val="0"/>
+      <w:spacing w:before="80" w:after="0" w:line="240" w:lineRule="atLeast"/>
+      <w:ind w:left="720"/>
+    </w:pPr>
+    <w:rPr>
+      <w:rFonts w:ascii="Arial" w:hAnsi="Arial" w:cs="Arial"/>
+      <w:color w:val="000000"/>
+      <w:sz w:val="20"/>
+      <w:szCs w:val="20"/>
+      <w:lang w:val="en-AU"/>
+    </w:rPr>
+  </w:style>
+  <w:style w:type="paragraph" w:customStyle="1" w:styleId="StyleSubtitleCover2TopNoborder">
+    <w:name w:val="Style Subtitle Cover2 + Top: (No border)"/>
+    <w:basedOn w:val="SubtitleCover2"/>
+    <w:pPr>
+      <w:pBdr>
+        <w:top w:val="none" w:sz="0" w:space="0" w:color="auto"/>
+      </w:pBdr>
+    </w:pPr>
+    <w:rPr>
+      <w:rFonts w:ascii="Times New Roman" w:hAnsi="Times New Roman" w:cs="Times New Roman"/>
+      <w:sz w:val="32"/>
+    </w:rPr>
+  </w:style>
+  <w:style w:type="paragraph" w:customStyle="1" w:styleId="StyleInfoBlueBoldCharChar">
+    <w:name w:val="Style InfoBlue + Bold Char Char"/>
+    <w:basedOn w:val="InfoBlueCharChar"/>
+    <w:rPr>
+      <w:b/>
+      <w:bCs/>
+      <w:iCs/>
+    </w:rPr>
+  </w:style>
+  <w:style w:type="paragraph" w:styleId="BalloonText">
+    <w:name w:val="Balloon Text"/>
+    <w:basedOn w:val="Normal"/>
+    <w:rPr>
+      <w:rFonts w:ascii="Tahoma" w:hAnsi="Tahoma" w:cs="Tahoma"/>
+      <w:sz w:val="16"/>
+      <w:szCs w:val="16"/>
+    </w:rPr>
+  </w:style>
+  <w:style w:type="paragraph" w:customStyle="1" w:styleId="InfoBlueCharCharCharCharCharChar">
+    <w:name w:val="InfoBlue Char Char Char Char Char Char"/>
+    <w:basedOn w:val="Normal"/>
+    <w:next w:val="BodyText"/>
+    <w:pPr>
+      <w:keepLines/>
+      <w:spacing w:before="0" w:after="120" w:line="240" w:lineRule="atLeast"/>
+    </w:pPr>
+    <w:rPr>
+      <w:i/>
+      <w:color w:val="0000FF"/>
+    </w:rPr>
+  </w:style>
+  <w:style w:type="paragraph" w:customStyle="1" w:styleId="InfoBlueChar">
+    <w:name w:val="InfoBlue Char"/>
+    <w:basedOn w:val="Normal"/>
+    <w:next w:val="BodyText"/>
+    <w:pPr>
+      <w:keepLines/>
+      <w:spacing w:before="0" w:after="120" w:line="240" w:lineRule="atLeast"/>
+    </w:pPr>
+    <w:rPr>
+      <w:i/>
+      <w:color w:val="0000FF"/>
+      <w:szCs w:val="20"/>
+    </w:rPr>
+  </w:style>
+  <w:style w:type="paragraph" w:styleId="CommentText">
+    <w:name w:val="annotation text"/>
+    <w:basedOn w:val="Normal"/>
+    <w:rPr>
+      <w:sz w:val="20"/>
+      <w:szCs w:val="20"/>
+    </w:rPr>
+  </w:style>
+  <w:style w:type="paragraph" w:styleId="CommentSubject">
+    <w:name w:val="annotation subject"/>
+    <w:basedOn w:val="CommentText"/>
+    <w:next w:val="CommentText"/>
+    <w:rPr>
+      <w:b/>
+      <w:bCs/>
+    </w:rPr>
+  </w:style>
+  <w:style w:type="paragraph" w:customStyle="1" w:styleId="ResumeBody">
+    <w:name w:val="Resume Body"/>
+    <w:basedOn w:val="Normal"/>
+    <w:pPr>
+      <w:spacing w:after="120"/>
+      <w:ind w:left="0"/>
+      <w:jc w:val="left"/>
+    </w:pPr>
+    <w:rPr>
+      <w:sz w:val="20"/>
+    </w:rPr>
+  </w:style>
+  <w:style w:type="paragraph" w:styleId="BodyText2">
+    <w:name w:val="Body Text 2"/>
+    <w:basedOn w:val="Normal"/>
+    <w:pPr>
+      <w:spacing w:before="0" w:after="0"/>
+      <w:ind w:left="0"/>
+      <w:jc w:val="left"/>
+    </w:pPr>
+    <w:rPr>
+      <w:rFonts w:ascii="Arial" w:hAnsi="Arial" w:cs="Arial"/>
+      <w:sz w:val="22"/>
+      <w:szCs w:val="22"/>
+    </w:rPr>
+  </w:style>
+  <w:style w:type="paragraph" w:styleId="NormalWeb">
+    <w:name w:val="Normal (Web)"/>
+    <w:basedOn w:val="Normal"/>
+    <w:uiPriority w:val="99"/>
+    <w:pPr>
+      <w:spacing w:before="280" w:after="280"/>
+      <w:ind w:left="0"/>
+      <w:jc w:val="left"/>
+    </w:pPr>
+  </w:style>
+  <w:style w:type="paragraph" w:styleId="BodyText3">
+    <w:name w:val="Body Text 3"/>
+    <w:basedOn w:val="Normal"/>
+    <w:pPr>
+      <w:tabs>
+        <w:tab w:val="left" w:pos="1800"/>
+      </w:tabs>
+      <w:ind w:left="0"/>
+    </w:pPr>
+  </w:style>
+  <w:style w:type="paragraph" w:customStyle="1" w:styleId="TableColumnHeading">
+    <w:name w:val="TableColumnHeading"/>
+    <w:next w:val="Normal"/>
+    <w:pPr>
+      <w:suppressAutoHyphens/>
+      <w:spacing w:before="60" w:after="60"/>
+      <w:jc w:val="center"/>
+    </w:pPr>
+    <w:rPr>
+      <w:rFonts w:ascii="Arial" w:hAnsi="Arial" w:cs="Arial"/>
+      <w:b/>
+      <w:lang w:eastAsia="zh-CN"/>
+    </w:rPr>
+  </w:style>
+  <w:style w:type="paragraph" w:customStyle="1" w:styleId="TableText0">
+    <w:name w:val="TableText"/>
+    <w:pPr>
+      <w:suppressAutoHyphens/>
+      <w:spacing w:before="40" w:after="40"/>
+    </w:pPr>
+    <w:rPr>
+      <w:rFonts w:ascii="Arial" w:hAnsi="Arial" w:cs="Arial"/>
+      <w:lang w:eastAsia="zh-CN"/>
+    </w:rPr>
+  </w:style>
+  <w:style w:type="paragraph" w:styleId="BodyTextIndent2">
+    <w:name w:val="Body Text Indent 2"/>
+    <w:basedOn w:val="Normal"/>
+    <w:pPr>
+      <w:spacing w:before="120" w:after="0"/>
+      <w:ind w:left="720"/>
+      <w:jc w:val="left"/>
+    </w:pPr>
+    <w:rPr>
+      <w:rFonts w:ascii="Arial" w:hAnsi="Arial" w:cs="Arial"/>
+      <w:sz w:val="20"/>
+      <w:szCs w:val="20"/>
+    </w:rPr>
+  </w:style>
+  <w:style w:type="paragraph" w:customStyle="1" w:styleId="Tableheader">
+    <w:name w:val="Table header"/>
+    <w:basedOn w:val="Normal"/>
+    <w:pPr>
+      <w:spacing w:before="0" w:after="0"/>
+      <w:ind w:left="0"/>
+      <w:jc w:val="left"/>
+    </w:pPr>
+    <w:rPr>
+      <w:rFonts w:ascii="Arial" w:hAnsi="Arial" w:cs="Arial"/>
+      <w:b/>
+      <w:sz w:val="22"/>
+    </w:rPr>
+  </w:style>
+  <w:style w:type="paragraph" w:customStyle="1" w:styleId="PageTitle">
+    <w:name w:val="PageTitle"/>
+    <w:basedOn w:val="Normal"/>
+    <w:pPr>
+      <w:spacing w:before="120" w:after="120"/>
+      <w:ind w:left="0"/>
+      <w:jc w:val="center"/>
+    </w:pPr>
+    <w:rPr>
+      <w:rFonts w:ascii="Arial" w:hAnsi="Arial" w:cs="Arial"/>
+      <w:b/>
+      <w:color w:val="000000"/>
+      <w:sz w:val="32"/>
+      <w:szCs w:val="20"/>
+    </w:rPr>
+  </w:style>
+  <w:style w:type="paragraph" w:customStyle="1" w:styleId="TableContents">
+    <w:name w:val="Table Contents"/>
+    <w:basedOn w:val="Normal"/>
+    <w:pPr>
+      <w:suppressLineNumbers/>
+    </w:pPr>
+  </w:style>
+  <w:style w:type="paragraph" w:customStyle="1" w:styleId="TableHeading">
+    <w:name w:val="Table Heading"/>
+    <w:pPr>
+      <w:shd w:val="clear" w:color="auto" w:fill="F2F2F2"/>
+      <w:suppressAutoHyphens/>
+      <w:snapToGrid w:val="0"/>
+    </w:pPr>
+    <w:rPr>
+      <w:rFonts w:ascii="Arial" w:hAnsi="Arial" w:cs="Arial"/>
+      <w:b/>
+      <w:lang w:eastAsia="zh-CN"/>
+    </w:rPr>
+  </w:style>
+  <w:style w:type="paragraph" w:customStyle="1" w:styleId="Table10Text">
+    <w:name w:val="Table 10 Text"/>
+    <w:basedOn w:val="Normal"/>
+    <w:pPr>
+      <w:spacing w:before="20" w:after="20"/>
+      <w:ind w:left="0"/>
+      <w:jc w:val="left"/>
+    </w:pPr>
+    <w:rPr>
+      <w:rFonts w:ascii="Arial" w:hAnsi="Arial" w:cs="Arial"/>
+      <w:sz w:val="20"/>
+      <w:szCs w:val="20"/>
+    </w:rPr>
+  </w:style>
+  <w:style w:type="paragraph" w:customStyle="1" w:styleId="TextBold">
+    <w:name w:val="Text Bold"/>
+    <w:basedOn w:val="Normal"/>
+    <w:next w:val="Normal"/>
+    <w:pPr>
+      <w:spacing w:before="0" w:after="0"/>
+      <w:ind w:left="0"/>
+      <w:jc w:val="left"/>
+    </w:pPr>
+    <w:rPr>
+      <w:rFonts w:ascii="Arial" w:hAnsi="Arial" w:cs="Arial"/>
+      <w:b/>
+      <w:sz w:val="20"/>
+      <w:szCs w:val="20"/>
+    </w:rPr>
+  </w:style>
+  <w:style w:type="paragraph" w:customStyle="1" w:styleId="TextUnderBold">
+    <w:name w:val="Text UnderBold"/>
+    <w:basedOn w:val="Normal"/>
+    <w:pPr>
+      <w:spacing w:before="0" w:after="0"/>
+      <w:ind w:left="0"/>
+      <w:jc w:val="center"/>
+    </w:pPr>
+    <w:rPr>
+      <w:rFonts w:ascii="Arial" w:hAnsi="Arial" w:cs="Arial"/>
+      <w:sz w:val="20"/>
+      <w:szCs w:val="20"/>
+      <w:u w:val="single"/>
+    </w:rPr>
+  </w:style>
+  <w:style w:type="paragraph" w:customStyle="1" w:styleId="BodyTextKeep">
+    <w:name w:val="Body Text Keep"/>
+    <w:basedOn w:val="BodyText"/>
+    <w:pPr>
+      <w:keepNext/>
+      <w:spacing w:before="0" w:after="220" w:line="220" w:lineRule="atLeast"/>
+      <w:ind w:left="1080"/>
+      <w:jc w:val="left"/>
+    </w:pPr>
+    <w:rPr>
+      <w:rFonts w:ascii="Arial" w:hAnsi="Arial" w:cs="Arial"/>
+      <w:szCs w:val="20"/>
+    </w:rPr>
+  </w:style>
+  <w:style w:type="paragraph" w:customStyle="1" w:styleId="SectionHeading">
+    <w:name w:val="Section Heading"/>
+    <w:basedOn w:val="Heading1"/>
+    <w:pPr>
+      <w:keepLines/>
+      <w:numPr>
+        <w:numId w:val="0"/>
+      </w:numPr>
+      <w:shd w:val="clear" w:color="auto" w:fill="D8D8D8"/>
+      <w:spacing w:before="220" w:after="220" w:line="280" w:lineRule="atLeast"/>
+      <w:ind w:firstLine="1080"/>
+    </w:pPr>
+    <w:rPr>
+      <w:rFonts w:eastAsia="Times New Roman"/>
+      <w:bCs w:val="0"/>
+      <w:caps w:val="0"/>
+      <w:spacing w:val="-10"/>
+      <w:position w:val="6"/>
+      <w:sz w:val="24"/>
+      <w:szCs w:val="20"/>
+    </w:rPr>
+  </w:style>
+  <w:style w:type="paragraph" w:customStyle="1" w:styleId="narratstyle">
+    <w:name w:val="narrat style"/>
+    <w:basedOn w:val="SectionHeading"/>
+    <w:pPr>
+      <w:keepLines w:val="0"/>
+      <w:shd w:val="clear" w:color="auto" w:fill="auto"/>
+      <w:spacing w:before="0" w:after="0" w:line="240" w:lineRule="auto"/>
+      <w:ind w:left="342" w:right="355" w:firstLine="0"/>
+      <w:jc w:val="center"/>
+    </w:pPr>
+    <w:rPr>
+      <w:rFonts w:ascii="Book Antiqua" w:hAnsi="Book Antiqua" w:cs="Book Antiqua"/>
+      <w:i/>
+      <w:spacing w:val="0"/>
+      <w:position w:val="0"/>
+      <w:sz w:val="22"/>
+    </w:rPr>
+  </w:style>
+  <w:style w:type="paragraph" w:customStyle="1" w:styleId="formtext">
+    <w:name w:val="form text"/>
+    <w:basedOn w:val="Normal"/>
+    <w:pPr>
+      <w:spacing w:before="120" w:after="0"/>
+      <w:ind w:left="0"/>
+      <w:jc w:val="left"/>
+    </w:pPr>
+    <w:rPr>
+      <w:b/>
+      <w:i/>
+      <w:sz w:val="22"/>
+      <w:szCs w:val="20"/>
+    </w:rPr>
+  </w:style>
+  <w:style w:type="paragraph" w:customStyle="1" w:styleId="formtext-small">
+    <w:name w:val="form text - small"/>
+    <w:basedOn w:val="Normal"/>
+    <w:pPr>
+      <w:spacing w:before="240" w:after="0"/>
+      <w:ind w:left="0"/>
+      <w:jc w:val="left"/>
+    </w:pPr>
+    <w:rPr>
+      <w:sz w:val="20"/>
+      <w:szCs w:val="20"/>
+    </w:rPr>
+  </w:style>
+  <w:style w:type="paragraph" w:customStyle="1" w:styleId="tableheading0">
+    <w:name w:val="table heading"/>
+    <w:basedOn w:val="formtext-small"/>
+    <w:pPr>
+      <w:spacing w:before="60"/>
+    </w:pPr>
+    <w:rPr>
+      <w:i/>
+      <w:sz w:val="18"/>
+    </w:rPr>
+  </w:style>
+  <w:style w:type="paragraph" w:customStyle="1" w:styleId="Instructions">
+    <w:name w:val="Instructions"/>
+    <w:basedOn w:val="Normal"/>
+    <w:pPr>
+      <w:shd w:val="clear" w:color="auto" w:fill="FFFFFF"/>
+      <w:spacing w:before="0" w:after="0"/>
+      <w:ind w:left="0"/>
+      <w:jc w:val="left"/>
+    </w:pPr>
+    <w:rPr>
+      <w:i/>
+      <w:color w:val="0000FF"/>
+      <w:szCs w:val="20"/>
+    </w:rPr>
+  </w:style>
+  <w:style w:type="paragraph" w:customStyle="1" w:styleId="Bullet1">
+    <w:name w:val="Bullet 1"/>
+    <w:basedOn w:val="Normal"/>
+    <w:pPr>
+      <w:numPr>
+        <w:numId w:val="3"/>
+      </w:numPr>
+      <w:tabs>
+        <w:tab w:val="left" w:pos="340"/>
+        <w:tab w:val="left" w:pos="454"/>
+      </w:tabs>
+      <w:spacing w:before="0" w:after="0"/>
+      <w:ind w:left="340" w:hanging="227"/>
+      <w:jc w:val="left"/>
+    </w:pPr>
+    <w:rPr>
+      <w:rFonts w:ascii="Arial" w:hAnsi="Arial" w:cs="Arial"/>
+    </w:rPr>
+  </w:style>
+  <w:style w:type="paragraph" w:customStyle="1" w:styleId="TableText1">
+    <w:name w:val="Table Text"/>
+    <w:basedOn w:val="TableHeading"/>
+    <w:pPr>
+      <w:shd w:val="clear" w:color="auto" w:fill="auto"/>
+      <w:overflowPunct w:val="0"/>
+      <w:autoSpaceDE w:val="0"/>
+      <w:snapToGrid/>
+      <w:textAlignment w:val="baseline"/>
+    </w:pPr>
+    <w:rPr>
+      <w:b w:val="0"/>
+      <w:lang w:eastAsia="en-US"/>
     </w:rPr>
   </w:style>
   <w:style w:type="paragraph" w:customStyle="1" w:styleId="InfoBlueCharChar2">
@@ -16343,7 +17639,7 @@
   <a:extraClrSchemeLst/>
   <a:extLst>
     <a:ext uri="{05A4C25C-085E-4340-85A3-A5531E510DB2}">
-      <thm15:themeFamily xmlns:thm15="http://schemas.microsoft.com/office/thememl/2012/main" name="Office Theme" id="{62F939B6-93AF-4DB8-9C6B-D6C7DFDC589F}" vid="{4A3C46E8-61CC-4603-A589-7422A47A8E4A}"/>
+      <thm15:themeFamily xmlns:thm15="http://schemas.microsoft.com/office/thememl/2012/main" xmlns="" name="Office Theme" id="{62F939B6-93AF-4DB8-9C6B-D6C7DFDC589F}" vid="{4A3C46E8-61CC-4603-A589-7422A47A8E4A}"/>
     </a:ext>
   </a:extLst>
 </a:theme>
@@ -16354,7 +17650,7 @@
 </file>
 
 <file path=customXml/itemProps1.xml><?xml version="1.0" encoding="utf-8"?>
-<ds:datastoreItem xmlns:ds="http://schemas.openxmlformats.org/officeDocument/2006/customXml" ds:itemID="{63D59DA1-C61C-47E3-88C7-C1025ECF6F33}">
+<ds:datastoreItem xmlns:ds="http://schemas.openxmlformats.org/officeDocument/2006/customXml" ds:itemID="{7D5A2021-9499-46F6-A31D-556B8F791D0F}">
   <ds:schemaRefs>
     <ds:schemaRef ds:uri="http://schemas.openxmlformats.org/officeDocument/2006/bibliography"/>
   </ds:schemaRefs>

</xml_diff>